<commit_message>
change file name_generate example training data
</commit_message>
<xml_diff>
--- a/readme.docx
+++ b/readme.docx
@@ -1,6 +1,6 @@
 
 <file path=word/document.xml><?xml version="1.0" encoding="utf-8"?>
-<w:document xmlns:wpc="http://schemas.microsoft.com/office/word/2010/wordprocessingCanvas" xmlns:cx="http://schemas.microsoft.com/office/drawing/2014/chartex" xmlns:cx1="http://schemas.microsoft.com/office/drawing/2015/9/8/chartex" xmlns:mc="http://schemas.openxmlformats.org/markup-compatibility/2006" xmlns:o="urn:schemas-microsoft-com:office:office" xmlns:r="http://schemas.openxmlformats.org/officeDocument/2006/relationships" xmlns:m="http://schemas.openxmlformats.org/officeDocument/2006/math" xmlns:v="urn:schemas-microsoft-com:vml" xmlns:wp14="http://schemas.microsoft.com/office/word/2010/wordprocessingDrawing" xmlns:wp="http://schemas.openxmlformats.org/drawingml/2006/wordprocessingDrawing" xmlns:w10="urn:schemas-microsoft-com:office:word" xmlns:w="http://schemas.openxmlformats.org/wordprocessingml/2006/main" xmlns:w14="http://schemas.microsoft.com/office/word/2010/wordml" xmlns:w15="http://schemas.microsoft.com/office/word/2012/wordml" xmlns:w16se="http://schemas.microsoft.com/office/word/2015/wordml/symex" xmlns:wpg="http://schemas.microsoft.com/office/word/2010/wordprocessingGroup" xmlns:wpi="http://schemas.microsoft.com/office/word/2010/wordprocessingInk" xmlns:wne="http://schemas.microsoft.com/office/word/2006/wordml" xmlns:wps="http://schemas.microsoft.com/office/word/2010/wordprocessingShape" mc:Ignorable="w14 w15 w16se wp14">
+<w:document xmlns:wpc="http://schemas.microsoft.com/office/word/2010/wordprocessingCanvas" xmlns:cx="http://schemas.microsoft.com/office/drawing/2014/chartex" xmlns:cx1="http://schemas.microsoft.com/office/drawing/2015/9/8/chartex" xmlns:cx2="http://schemas.microsoft.com/office/drawing/2015/10/21/chartex" xmlns:cx3="http://schemas.microsoft.com/office/drawing/2016/5/9/chartex" xmlns:cx4="http://schemas.microsoft.com/office/drawing/2016/5/10/chartex" xmlns:cx5="http://schemas.microsoft.com/office/drawing/2016/5/11/chartex" xmlns:cx6="http://schemas.microsoft.com/office/drawing/2016/5/12/chartex" xmlns:cx7="http://schemas.microsoft.com/office/drawing/2016/5/13/chartex" xmlns:cx8="http://schemas.microsoft.com/office/drawing/2016/5/14/chartex" xmlns:mc="http://schemas.openxmlformats.org/markup-compatibility/2006" xmlns:aink="http://schemas.microsoft.com/office/drawing/2016/ink" xmlns:am3d="http://schemas.microsoft.com/office/drawing/2017/model3d" xmlns:o="urn:schemas-microsoft-com:office:office" xmlns:oel="http://schemas.microsoft.com/office/2019/extlst" xmlns:r="http://schemas.openxmlformats.org/officeDocument/2006/relationships" xmlns:m="http://schemas.openxmlformats.org/officeDocument/2006/math" xmlns:v="urn:schemas-microsoft-com:vml" xmlns:wp14="http://schemas.microsoft.com/office/word/2010/wordprocessingDrawing" xmlns:wp="http://schemas.openxmlformats.org/drawingml/2006/wordprocessingDrawing" xmlns:w10="urn:schemas-microsoft-com:office:word" xmlns:w="http://schemas.openxmlformats.org/wordprocessingml/2006/main" xmlns:w14="http://schemas.microsoft.com/office/word/2010/wordml" xmlns:w15="http://schemas.microsoft.com/office/word/2012/wordml" xmlns:w16cex="http://schemas.microsoft.com/office/word/2018/wordml/cex" xmlns:w16cid="http://schemas.microsoft.com/office/word/2016/wordml/cid" xmlns:w16="http://schemas.microsoft.com/office/word/2018/wordml" xmlns:w16sdtdh="http://schemas.microsoft.com/office/word/2020/wordml/sdtdatahash" xmlns:w16se="http://schemas.microsoft.com/office/word/2015/wordml/symex" xmlns:wpg="http://schemas.microsoft.com/office/word/2010/wordprocessingGroup" xmlns:wpi="http://schemas.microsoft.com/office/word/2010/wordprocessingInk" xmlns:wne="http://schemas.microsoft.com/office/word/2006/wordml" xmlns:wps="http://schemas.microsoft.com/office/word/2010/wordprocessingShape" mc:Ignorable="w14 w15 w16se w16cid w16 w16cex w16sdtdh wp14">
   <w:body>
     <w:p>
       <w:pPr>
@@ -22,6 +22,12 @@
     <w:p/>
     <w:sdt>
       <w:sdtPr>
+        <w:rPr>
+          <w:rFonts w:asciiTheme="minorHAnsi" w:eastAsiaTheme="minorHAnsi" w:hAnsiTheme="minorHAnsi" w:cstheme="minorBidi"/>
+          <w:color w:val="auto"/>
+          <w:sz w:val="22"/>
+          <w:szCs w:val="22"/>
+        </w:rPr>
         <w:id w:val="-264847588"/>
         <w:docPartObj>
           <w:docPartGallery w:val="Table of Contents"/>
@@ -30,13 +36,9 @@
       </w:sdtPr>
       <w:sdtEndPr>
         <w:rPr>
-          <w:rFonts w:asciiTheme="minorHAnsi" w:eastAsiaTheme="minorHAnsi" w:hAnsiTheme="minorHAnsi" w:cstheme="minorBidi"/>
           <w:b/>
           <w:bCs/>
           <w:noProof/>
-          <w:color w:val="auto"/>
-          <w:sz w:val="22"/>
-          <w:szCs w:val="22"/>
         </w:rPr>
       </w:sdtEndPr>
       <w:sdtContent>
@@ -2320,10 +2322,6 @@
     <w:p/>
     <w:p/>
     <w:p/>
-    <w:p>
-      <w:bookmarkStart w:id="1" w:name="_GoBack"/>
-      <w:bookmarkEnd w:id="1"/>
-    </w:p>
     <w:p/>
     <w:p/>
     <w:p/>
@@ -2331,6 +2329,7 @@
     <w:p/>
     <w:p/>
     <w:p/>
+    <w:p/>
     <w:p>
       <w:pPr>
         <w:pStyle w:val="Heading1"/>
@@ -2338,7 +2337,7 @@
           <w:b/>
         </w:rPr>
       </w:pPr>
-      <w:bookmarkStart w:id="2" w:name="_Toc109752482"/>
+      <w:bookmarkStart w:id="1" w:name="_Toc109752482"/>
       <w:r>
         <w:rPr>
           <w:b/>
@@ -2352,30 +2351,37 @@
         </w:rPr>
         <w:t>software</w:t>
       </w:r>
+      <w:bookmarkEnd w:id="1"/>
+    </w:p>
+    <w:p>
+      <w:pPr>
+        <w:pStyle w:val="Heading2"/>
+        <w:rPr>
+          <w:b/>
+        </w:rPr>
+      </w:pPr>
+      <w:bookmarkStart w:id="2" w:name="_Toc109752483"/>
+      <w:proofErr w:type="spellStart"/>
+      <w:r>
+        <w:rPr>
+          <w:b/>
+        </w:rPr>
+        <w:t>Matlab</w:t>
+      </w:r>
       <w:bookmarkEnd w:id="2"/>
-    </w:p>
-    <w:p>
-      <w:pPr>
-        <w:pStyle w:val="Heading2"/>
-        <w:rPr>
-          <w:b/>
-        </w:rPr>
-      </w:pPr>
-      <w:bookmarkStart w:id="3" w:name="_Toc109752483"/>
-      <w:r>
-        <w:rPr>
-          <w:b/>
-        </w:rPr>
+      <w:proofErr w:type="spellEnd"/>
+    </w:p>
+    <w:p>
+      <w:pPr>
+        <w:ind w:left="720"/>
+      </w:pPr>
+      <w:proofErr w:type="spellStart"/>
+      <w:r>
         <w:t>Matlab</w:t>
       </w:r>
-      <w:bookmarkEnd w:id="3"/>
-    </w:p>
-    <w:p>
-      <w:pPr>
-        <w:ind w:left="720"/>
-      </w:pPr>
-      <w:r>
-        <w:t>Matlab is used to generate the simulate data</w:t>
+      <w:proofErr w:type="spellEnd"/>
+      <w:r>
+        <w:t xml:space="preserve"> is used to generate the simulate data</w:t>
       </w:r>
     </w:p>
     <w:p>
@@ -2383,11 +2389,19 @@
         <w:pStyle w:val="Heading3"/>
         <w:ind w:left="720"/>
       </w:pPr>
-      <w:bookmarkStart w:id="4" w:name="_Toc109752484"/>
-      <w:r>
-        <w:t>Install matlab here</w:t>
-      </w:r>
-      <w:bookmarkEnd w:id="4"/>
+      <w:bookmarkStart w:id="3" w:name="_Toc109752484"/>
+      <w:r>
+        <w:t xml:space="preserve">Install </w:t>
+      </w:r>
+      <w:proofErr w:type="spellStart"/>
+      <w:r>
+        <w:t>matlab</w:t>
+      </w:r>
+      <w:proofErr w:type="spellEnd"/>
+      <w:r>
+        <w:t xml:space="preserve"> here</w:t>
+      </w:r>
+      <w:bookmarkEnd w:id="3"/>
     </w:p>
     <w:p>
       <w:pPr>
@@ -2412,7 +2426,7 @@
           <w:b/>
         </w:rPr>
       </w:pPr>
-      <w:bookmarkStart w:id="5" w:name="_Toc109752485"/>
+      <w:bookmarkStart w:id="4" w:name="_Toc109752485"/>
       <w:r>
         <w:rPr>
           <w:b/>
@@ -2425,7 +2439,7 @@
         </w:rPr>
         <w:t xml:space="preserve"> (VS code)</w:t>
       </w:r>
-      <w:bookmarkEnd w:id="5"/>
+      <w:bookmarkEnd w:id="4"/>
     </w:p>
     <w:p>
       <w:pPr>
@@ -2443,11 +2457,11 @@
         <w:pStyle w:val="Heading3"/>
         <w:ind w:left="720"/>
       </w:pPr>
-      <w:bookmarkStart w:id="6" w:name="_Toc109752486"/>
+      <w:bookmarkStart w:id="5" w:name="_Toc109752486"/>
       <w:r>
         <w:t>Download visual studio code here:</w:t>
       </w:r>
-      <w:bookmarkEnd w:id="6"/>
+      <w:bookmarkEnd w:id="5"/>
     </w:p>
     <w:p>
       <w:pPr>
@@ -2458,19 +2472,7 @@
           <w:rPr>
             <w:rStyle w:val="Hyperlink"/>
           </w:rPr>
-          <w:t>Download Visual Studio Code - Mac, Linux, W</w:t>
-        </w:r>
-        <w:r>
-          <w:rPr>
-            <w:rStyle w:val="Hyperlink"/>
-          </w:rPr>
-          <w:t>i</w:t>
-        </w:r>
-        <w:r>
-          <w:rPr>
-            <w:rStyle w:val="Hyperlink"/>
-          </w:rPr>
-          <w:t>ndows</w:t>
+          <w:t>Download Visual Studio Code - Mac, Linux, Windows</w:t>
         </w:r>
       </w:hyperlink>
     </w:p>
@@ -2479,11 +2481,11 @@
         <w:pStyle w:val="Heading3"/>
         <w:ind w:left="720"/>
       </w:pPr>
-      <w:bookmarkStart w:id="7" w:name="_Toc109752487"/>
+      <w:bookmarkStart w:id="6" w:name="_Toc109752487"/>
       <w:r>
         <w:t>Learning debugging in visual studio code here:</w:t>
       </w:r>
-      <w:bookmarkEnd w:id="7"/>
+      <w:bookmarkEnd w:id="6"/>
     </w:p>
     <w:p>
       <w:pPr>
@@ -2505,14 +2507,14 @@
           <w:b/>
         </w:rPr>
       </w:pPr>
-      <w:bookmarkStart w:id="8" w:name="_Toc109752488"/>
+      <w:bookmarkStart w:id="7" w:name="_Toc109752488"/>
       <w:r>
         <w:rPr>
           <w:b/>
         </w:rPr>
         <w:t>Anaconda</w:t>
       </w:r>
-      <w:bookmarkEnd w:id="8"/>
+      <w:bookmarkEnd w:id="7"/>
     </w:p>
     <w:p>
       <w:pPr>
@@ -2527,11 +2529,11 @@
         <w:pStyle w:val="Heading3"/>
         <w:ind w:left="720"/>
       </w:pPr>
-      <w:bookmarkStart w:id="9" w:name="_Toc109752489"/>
+      <w:bookmarkStart w:id="8" w:name="_Toc109752489"/>
       <w:r>
         <w:t>Download the Anaconda here:</w:t>
       </w:r>
-      <w:bookmarkEnd w:id="9"/>
+      <w:bookmarkEnd w:id="8"/>
     </w:p>
     <w:p>
       <w:pPr>
@@ -2551,18 +2553,26 @@
         <w:pStyle w:val="Heading3"/>
         <w:ind w:left="720"/>
       </w:pPr>
-      <w:bookmarkStart w:id="10" w:name="_Toc109752490"/>
+      <w:bookmarkStart w:id="9" w:name="_Toc109752490"/>
       <w:r>
         <w:t>Build environments for Deep-SMOLM:</w:t>
       </w:r>
-      <w:bookmarkEnd w:id="10"/>
+      <w:bookmarkEnd w:id="9"/>
     </w:p>
     <w:p>
       <w:pPr>
         <w:ind w:left="1440"/>
       </w:pPr>
       <w:r>
-        <w:t xml:space="preserve">For different algorithms, they are might designed based on different environments. It would be good to have a specific environment for Deep-SMOLM and build related packages inside this environment. </w:t>
+        <w:t xml:space="preserve">For different algorithms, they </w:t>
+      </w:r>
+      <w:proofErr w:type="gramStart"/>
+      <w:r>
+        <w:t>are might designed</w:t>
+      </w:r>
+      <w:proofErr w:type="gramEnd"/>
+      <w:r>
+        <w:t xml:space="preserve"> based on different environments. It would be good to have a specific environment for Deep-SMOLM and build related packages inside this environment. </w:t>
       </w:r>
     </w:p>
     <w:p>
@@ -2570,8 +2580,13 @@
         <w:ind w:left="1440"/>
       </w:pPr>
       <w:r>
-        <w:t>In here, I created a new environment named Deep-SMOLM_env</w:t>
-      </w:r>
+        <w:t>In here, I created a new environment named Deep-</w:t>
+      </w:r>
+      <w:proofErr w:type="spellStart"/>
+      <w:r>
+        <w:t>SMOLM_env</w:t>
+      </w:r>
+      <w:proofErr w:type="spellEnd"/>
     </w:p>
     <w:p>
       <w:pPr>
@@ -2625,7 +2640,7 @@
           <w:b/>
         </w:rPr>
       </w:pPr>
-      <w:bookmarkStart w:id="11" w:name="_Toc109752491"/>
+      <w:bookmarkStart w:id="10" w:name="_Toc109752491"/>
       <w:r>
         <w:rPr>
           <w:b/>
@@ -2633,18 +2648,18 @@
         <w:lastRenderedPageBreak/>
         <w:t>Install packages</w:t>
       </w:r>
-      <w:bookmarkEnd w:id="11"/>
+      <w:bookmarkEnd w:id="10"/>
     </w:p>
     <w:p>
       <w:pPr>
         <w:pStyle w:val="Heading3"/>
         <w:ind w:left="720"/>
       </w:pPr>
-      <w:bookmarkStart w:id="12" w:name="_Toc109752492"/>
+      <w:bookmarkStart w:id="11" w:name="_Toc109752492"/>
       <w:r>
         <w:t>Launch visual studio from anaconda</w:t>
       </w:r>
-      <w:bookmarkEnd w:id="12"/>
+      <w:bookmarkEnd w:id="11"/>
     </w:p>
     <w:p>
       <w:pPr>
@@ -2696,11 +2711,11 @@
         <w:pStyle w:val="Heading3"/>
         <w:ind w:left="720"/>
       </w:pPr>
-      <w:bookmarkStart w:id="13" w:name="_Toc109752493"/>
+      <w:bookmarkStart w:id="12" w:name="_Toc109752493"/>
       <w:r>
         <w:t>Change the environment to the new created environment through terminal in VS code</w:t>
       </w:r>
-      <w:bookmarkEnd w:id="13"/>
+      <w:bookmarkEnd w:id="12"/>
     </w:p>
     <w:p>
       <w:pPr>
@@ -2752,7 +2767,15 @@
         <w:ind w:left="1440"/>
       </w:pPr>
       <w:r>
-        <w:t>Type in: conda activate [new environment name]</w:t>
+        <w:t xml:space="preserve">Type in: </w:t>
+      </w:r>
+      <w:proofErr w:type="spellStart"/>
+      <w:r>
+        <w:t>conda</w:t>
+      </w:r>
+      <w:proofErr w:type="spellEnd"/>
+      <w:r>
+        <w:t xml:space="preserve"> activate [new environment name]</w:t>
       </w:r>
     </w:p>
     <w:p>
@@ -2858,11 +2881,19 @@
         <w:pStyle w:val="Heading3"/>
         <w:ind w:left="720"/>
       </w:pPr>
-      <w:bookmarkStart w:id="14" w:name="_Toc109752494"/>
-      <w:r>
-        <w:t>Install packages through conda using terminal</w:t>
-      </w:r>
-      <w:bookmarkEnd w:id="14"/>
+      <w:bookmarkStart w:id="13" w:name="_Toc109752494"/>
+      <w:r>
+        <w:t xml:space="preserve">Install packages through </w:t>
+      </w:r>
+      <w:proofErr w:type="spellStart"/>
+      <w:r>
+        <w:t>conda</w:t>
+      </w:r>
+      <w:proofErr w:type="spellEnd"/>
+      <w:r>
+        <w:t xml:space="preserve"> using terminal</w:t>
+      </w:r>
+      <w:bookmarkEnd w:id="13"/>
     </w:p>
     <w:p>
       <w:pPr>
@@ -2885,206 +2916,530 @@
         <w:spacing w:line="240" w:lineRule="auto"/>
         <w:ind w:left="1440"/>
       </w:pPr>
+      <w:proofErr w:type="spellStart"/>
       <w:r>
         <w:rPr>
           <w:rFonts w:ascii="Consolas" w:hAnsi="Consolas"/>
           <w:color w:val="333333"/>
           <w:shd w:val="clear" w:color="auto" w:fill="EEEFF0"/>
         </w:rPr>
-        <w:t>conda install -c pytorch pytorch</w:t>
-      </w:r>
-    </w:p>
-    <w:p>
-      <w:pPr>
-        <w:spacing w:line="240" w:lineRule="auto"/>
-        <w:ind w:left="1440"/>
-      </w:pPr>
+        <w:t>conda</w:t>
+      </w:r>
+      <w:proofErr w:type="spellEnd"/>
       <w:r>
         <w:rPr>
           <w:rFonts w:ascii="Consolas" w:hAnsi="Consolas"/>
           <w:color w:val="333333"/>
           <w:shd w:val="clear" w:color="auto" w:fill="EEEFF0"/>
         </w:rPr>
-        <w:t>conda install -c anaconda numpy</w:t>
-      </w:r>
-    </w:p>
-    <w:p>
-      <w:pPr>
-        <w:spacing w:line="240" w:lineRule="auto"/>
-        <w:ind w:left="1440"/>
-      </w:pPr>
+        <w:t xml:space="preserve"> install -c </w:t>
+      </w:r>
+      <w:proofErr w:type="spellStart"/>
       <w:r>
         <w:rPr>
           <w:rFonts w:ascii="Consolas" w:hAnsi="Consolas"/>
           <w:color w:val="333333"/>
           <w:shd w:val="clear" w:color="auto" w:fill="EEEFF0"/>
         </w:rPr>
-        <w:t>conda install -c comet_ml comet_ml</w:t>
-      </w:r>
-    </w:p>
-    <w:p>
-      <w:pPr>
-        <w:spacing w:line="240" w:lineRule="auto"/>
-        <w:ind w:left="1440"/>
-      </w:pPr>
+        <w:t>pytorch</w:t>
+      </w:r>
+      <w:proofErr w:type="spellEnd"/>
       <w:r>
         <w:rPr>
           <w:rFonts w:ascii="Consolas" w:hAnsi="Consolas"/>
           <w:color w:val="333333"/>
           <w:shd w:val="clear" w:color="auto" w:fill="EEEFF0"/>
         </w:rPr>
-        <w:t>conda install -c anaconda scipy</w:t>
-      </w:r>
-    </w:p>
-    <w:p>
-      <w:pPr>
-        <w:spacing w:line="240" w:lineRule="auto"/>
-        <w:ind w:left="1440"/>
-      </w:pPr>
+        <w:t xml:space="preserve"> </w:t>
+      </w:r>
+      <w:proofErr w:type="spellStart"/>
       <w:r>
         <w:rPr>
           <w:rFonts w:ascii="Consolas" w:hAnsi="Consolas"/>
           <w:color w:val="333333"/>
           <w:shd w:val="clear" w:color="auto" w:fill="EEEFF0"/>
         </w:rPr>
-        <w:lastRenderedPageBreak/>
-        <w:t>conda install -c conda-forge tifffile</w:t>
-      </w:r>
+        <w:t>pytorch</w:t>
+      </w:r>
+      <w:proofErr w:type="spellEnd"/>
     </w:p>
     <w:p>
       <w:pPr>
         <w:spacing w:line="240" w:lineRule="auto"/>
         <w:ind w:left="1440"/>
       </w:pPr>
+      <w:proofErr w:type="spellStart"/>
       <w:r>
         <w:rPr>
           <w:rFonts w:ascii="Consolas" w:hAnsi="Consolas"/>
           <w:color w:val="333333"/>
           <w:shd w:val="clear" w:color="auto" w:fill="EEEFF0"/>
         </w:rPr>
-        <w:t>conda install -c conda-forge matplotlib</w:t>
-      </w:r>
-    </w:p>
-    <w:p>
-      <w:pPr>
-        <w:spacing w:line="240" w:lineRule="auto"/>
-        <w:ind w:left="1440"/>
-      </w:pPr>
+        <w:t>conda</w:t>
+      </w:r>
+      <w:proofErr w:type="spellEnd"/>
       <w:r>
         <w:rPr>
           <w:rFonts w:ascii="Consolas" w:hAnsi="Consolas"/>
           <w:color w:val="333333"/>
           <w:shd w:val="clear" w:color="auto" w:fill="EEEFF0"/>
         </w:rPr>
-        <w:t>conda install -c anaconda pillow</w:t>
-      </w:r>
-    </w:p>
-    <w:p>
-      <w:pPr>
-        <w:spacing w:line="240" w:lineRule="auto"/>
-        <w:ind w:left="1440"/>
+        <w:t xml:space="preserve"> install -c anaconda </w:t>
+      </w:r>
+      <w:proofErr w:type="spellStart"/>
+      <w:r>
         <w:rPr>
           <w:rFonts w:ascii="Consolas" w:hAnsi="Consolas"/>
           <w:color w:val="333333"/>
           <w:shd w:val="clear" w:color="auto" w:fill="EEEFF0"/>
         </w:rPr>
-      </w:pPr>
+        <w:t>numpy</w:t>
+      </w:r>
+      <w:proofErr w:type="spellEnd"/>
+    </w:p>
+    <w:p>
+      <w:pPr>
+        <w:spacing w:line="240" w:lineRule="auto"/>
+        <w:ind w:left="1440"/>
+      </w:pPr>
+      <w:proofErr w:type="spellStart"/>
       <w:r>
         <w:rPr>
           <w:rFonts w:ascii="Consolas" w:hAnsi="Consolas"/>
           <w:color w:val="333333"/>
           <w:shd w:val="clear" w:color="auto" w:fill="EEEFF0"/>
         </w:rPr>
-        <w:t>conda install -c conda-forge opencv</w:t>
-      </w:r>
-    </w:p>
-    <w:p>
-      <w:pPr>
-        <w:spacing w:line="240" w:lineRule="auto"/>
-        <w:ind w:left="1440"/>
+        <w:t>conda</w:t>
+      </w:r>
+      <w:proofErr w:type="spellEnd"/>
+      <w:r>
         <w:rPr>
           <w:rFonts w:ascii="Consolas" w:hAnsi="Consolas"/>
           <w:color w:val="333333"/>
           <w:shd w:val="clear" w:color="auto" w:fill="EEEFF0"/>
         </w:rPr>
-      </w:pPr>
+        <w:t xml:space="preserve"> install -c </w:t>
+      </w:r>
+      <w:proofErr w:type="spellStart"/>
       <w:r>
         <w:rPr>
           <w:rFonts w:ascii="Consolas" w:hAnsi="Consolas"/>
           <w:color w:val="333333"/>
           <w:shd w:val="clear" w:color="auto" w:fill="EEEFF0"/>
         </w:rPr>
-        <w:t>conda install -c anaconda scikit-image</w:t>
-      </w:r>
-    </w:p>
-    <w:p>
-      <w:pPr>
-        <w:spacing w:line="240" w:lineRule="auto"/>
-        <w:ind w:left="1440"/>
+        <w:t>comet_ml</w:t>
+      </w:r>
+      <w:proofErr w:type="spellEnd"/>
+      <w:r>
         <w:rPr>
           <w:rFonts w:ascii="Consolas" w:hAnsi="Consolas"/>
           <w:color w:val="333333"/>
           <w:shd w:val="clear" w:color="auto" w:fill="EEEFF0"/>
         </w:rPr>
-      </w:pPr>
+        <w:t xml:space="preserve"> </w:t>
+      </w:r>
+      <w:proofErr w:type="spellStart"/>
       <w:r>
         <w:rPr>
           <w:rFonts w:ascii="Consolas" w:hAnsi="Consolas"/>
           <w:color w:val="333333"/>
           <w:shd w:val="clear" w:color="auto" w:fill="EEEFF0"/>
         </w:rPr>
-        <w:t>conda install -c pytorch torchvision</w:t>
-      </w:r>
+        <w:t>comet_ml</w:t>
+      </w:r>
+      <w:proofErr w:type="spellEnd"/>
     </w:p>
     <w:p>
       <w:pPr>
         <w:spacing w:line="240" w:lineRule="auto"/>
         <w:ind w:left="1440"/>
+      </w:pPr>
+      <w:proofErr w:type="spellStart"/>
+      <w:r>
         <w:rPr>
           <w:rFonts w:ascii="Consolas" w:hAnsi="Consolas"/>
           <w:color w:val="333333"/>
           <w:shd w:val="clear" w:color="auto" w:fill="EEEFF0"/>
         </w:rPr>
-      </w:pPr>
+        <w:t>conda</w:t>
+      </w:r>
+      <w:proofErr w:type="spellEnd"/>
       <w:r>
         <w:rPr>
           <w:rFonts w:ascii="Consolas" w:hAnsi="Consolas"/>
           <w:color w:val="333333"/>
           <w:shd w:val="clear" w:color="auto" w:fill="EEEFF0"/>
         </w:rPr>
-        <w:t>conda install -c conda-forge tqdm</w:t>
-      </w:r>
-    </w:p>
-    <w:p>
-      <w:pPr>
-        <w:spacing w:line="240" w:lineRule="auto"/>
-        <w:ind w:left="720"/>
+        <w:t xml:space="preserve"> install -c anaconda </w:t>
+      </w:r>
+      <w:proofErr w:type="spellStart"/>
+      <w:r>
         <w:rPr>
           <w:rFonts w:ascii="Consolas" w:hAnsi="Consolas"/>
           <w:color w:val="333333"/>
           <w:shd w:val="clear" w:color="auto" w:fill="EEEFF0"/>
         </w:rPr>
-      </w:pPr>
+        <w:t>scipy</w:t>
+      </w:r>
+      <w:proofErr w:type="spellEnd"/>
     </w:p>
     <w:p>
       <w:pPr>
         <w:spacing w:line="240" w:lineRule="auto"/>
         <w:ind w:left="1440"/>
       </w:pPr>
-      <w:r>
-        <w:t xml:space="preserve">Once you </w:t>
-      </w:r>
-      <w:r>
-        <w:t>successfully installed all the packages; the wave underlines in the code will disappear</w:t>
-      </w:r>
+      <w:proofErr w:type="spellStart"/>
+      <w:r>
+        <w:rPr>
+          <w:rFonts w:ascii="Consolas" w:hAnsi="Consolas"/>
+          <w:color w:val="333333"/>
+          <w:shd w:val="clear" w:color="auto" w:fill="EEEFF0"/>
+        </w:rPr>
+        <w:lastRenderedPageBreak/>
+        <w:t>conda</w:t>
+      </w:r>
+      <w:proofErr w:type="spellEnd"/>
+      <w:r>
+        <w:rPr>
+          <w:rFonts w:ascii="Consolas" w:hAnsi="Consolas"/>
+          <w:color w:val="333333"/>
+          <w:shd w:val="clear" w:color="auto" w:fill="EEEFF0"/>
+        </w:rPr>
+        <w:t xml:space="preserve"> install -c </w:t>
+      </w:r>
+      <w:proofErr w:type="spellStart"/>
+      <w:r>
+        <w:rPr>
+          <w:rFonts w:ascii="Consolas" w:hAnsi="Consolas"/>
+          <w:color w:val="333333"/>
+          <w:shd w:val="clear" w:color="auto" w:fill="EEEFF0"/>
+        </w:rPr>
+        <w:t>conda</w:t>
+      </w:r>
+      <w:proofErr w:type="spellEnd"/>
+      <w:r>
+        <w:rPr>
+          <w:rFonts w:ascii="Consolas" w:hAnsi="Consolas"/>
+          <w:color w:val="333333"/>
+          <w:shd w:val="clear" w:color="auto" w:fill="EEEFF0"/>
+        </w:rPr>
+        <w:t xml:space="preserve">-forge </w:t>
+      </w:r>
+      <w:proofErr w:type="spellStart"/>
+      <w:r>
+        <w:rPr>
+          <w:rFonts w:ascii="Consolas" w:hAnsi="Consolas"/>
+          <w:color w:val="333333"/>
+          <w:shd w:val="clear" w:color="auto" w:fill="EEEFF0"/>
+        </w:rPr>
+        <w:t>tifffile</w:t>
+      </w:r>
+      <w:proofErr w:type="spellEnd"/>
     </w:p>
     <w:p>
       <w:pPr>
         <w:spacing w:line="240" w:lineRule="auto"/>
         <w:ind w:left="1440"/>
       </w:pPr>
-      <w:r>
-        <w:t>Examine all the .py files in Deep-SMOLM, make sure there is no wave underlines. If there is, install the related package</w:t>
+      <w:proofErr w:type="spellStart"/>
+      <w:r>
+        <w:rPr>
+          <w:rFonts w:ascii="Consolas" w:hAnsi="Consolas"/>
+          <w:color w:val="333333"/>
+          <w:shd w:val="clear" w:color="auto" w:fill="EEEFF0"/>
+        </w:rPr>
+        <w:t>conda</w:t>
+      </w:r>
+      <w:proofErr w:type="spellEnd"/>
+      <w:r>
+        <w:rPr>
+          <w:rFonts w:ascii="Consolas" w:hAnsi="Consolas"/>
+          <w:color w:val="333333"/>
+          <w:shd w:val="clear" w:color="auto" w:fill="EEEFF0"/>
+        </w:rPr>
+        <w:t xml:space="preserve"> install -c </w:t>
+      </w:r>
+      <w:proofErr w:type="spellStart"/>
+      <w:r>
+        <w:rPr>
+          <w:rFonts w:ascii="Consolas" w:hAnsi="Consolas"/>
+          <w:color w:val="333333"/>
+          <w:shd w:val="clear" w:color="auto" w:fill="EEEFF0"/>
+        </w:rPr>
+        <w:t>conda</w:t>
+      </w:r>
+      <w:proofErr w:type="spellEnd"/>
+      <w:r>
+        <w:rPr>
+          <w:rFonts w:ascii="Consolas" w:hAnsi="Consolas"/>
+          <w:color w:val="333333"/>
+          <w:shd w:val="clear" w:color="auto" w:fill="EEEFF0"/>
+        </w:rPr>
+        <w:t>-forge matplotlib</w:t>
+      </w:r>
+    </w:p>
+    <w:p>
+      <w:pPr>
+        <w:spacing w:line="240" w:lineRule="auto"/>
+        <w:ind w:left="1440"/>
+      </w:pPr>
+      <w:proofErr w:type="spellStart"/>
+      <w:r>
+        <w:rPr>
+          <w:rFonts w:ascii="Consolas" w:hAnsi="Consolas"/>
+          <w:color w:val="333333"/>
+          <w:shd w:val="clear" w:color="auto" w:fill="EEEFF0"/>
+        </w:rPr>
+        <w:t>conda</w:t>
+      </w:r>
+      <w:proofErr w:type="spellEnd"/>
+      <w:r>
+        <w:rPr>
+          <w:rFonts w:ascii="Consolas" w:hAnsi="Consolas"/>
+          <w:color w:val="333333"/>
+          <w:shd w:val="clear" w:color="auto" w:fill="EEEFF0"/>
+        </w:rPr>
+        <w:t xml:space="preserve"> install -c anaconda pillow</w:t>
+      </w:r>
+    </w:p>
+    <w:p>
+      <w:pPr>
+        <w:spacing w:line="240" w:lineRule="auto"/>
+        <w:ind w:left="1440"/>
+        <w:rPr>
+          <w:rFonts w:ascii="Consolas" w:hAnsi="Consolas"/>
+          <w:color w:val="333333"/>
+          <w:shd w:val="clear" w:color="auto" w:fill="EEEFF0"/>
+        </w:rPr>
+      </w:pPr>
+      <w:proofErr w:type="spellStart"/>
+      <w:r>
+        <w:rPr>
+          <w:rFonts w:ascii="Consolas" w:hAnsi="Consolas"/>
+          <w:color w:val="333333"/>
+          <w:shd w:val="clear" w:color="auto" w:fill="EEEFF0"/>
+        </w:rPr>
+        <w:t>conda</w:t>
+      </w:r>
+      <w:proofErr w:type="spellEnd"/>
+      <w:r>
+        <w:rPr>
+          <w:rFonts w:ascii="Consolas" w:hAnsi="Consolas"/>
+          <w:color w:val="333333"/>
+          <w:shd w:val="clear" w:color="auto" w:fill="EEEFF0"/>
+        </w:rPr>
+        <w:t xml:space="preserve"> install -c </w:t>
+      </w:r>
+      <w:proofErr w:type="spellStart"/>
+      <w:r>
+        <w:rPr>
+          <w:rFonts w:ascii="Consolas" w:hAnsi="Consolas"/>
+          <w:color w:val="333333"/>
+          <w:shd w:val="clear" w:color="auto" w:fill="EEEFF0"/>
+        </w:rPr>
+        <w:t>conda</w:t>
+      </w:r>
+      <w:proofErr w:type="spellEnd"/>
+      <w:r>
+        <w:rPr>
+          <w:rFonts w:ascii="Consolas" w:hAnsi="Consolas"/>
+          <w:color w:val="333333"/>
+          <w:shd w:val="clear" w:color="auto" w:fill="EEEFF0"/>
+        </w:rPr>
+        <w:t xml:space="preserve">-forge </w:t>
+      </w:r>
+      <w:proofErr w:type="spellStart"/>
+      <w:r>
+        <w:rPr>
+          <w:rFonts w:ascii="Consolas" w:hAnsi="Consolas"/>
+          <w:color w:val="333333"/>
+          <w:shd w:val="clear" w:color="auto" w:fill="EEEFF0"/>
+        </w:rPr>
+        <w:t>opencv</w:t>
+      </w:r>
+      <w:proofErr w:type="spellEnd"/>
+    </w:p>
+    <w:p>
+      <w:pPr>
+        <w:spacing w:line="240" w:lineRule="auto"/>
+        <w:ind w:left="1440"/>
+        <w:rPr>
+          <w:rFonts w:ascii="Consolas" w:hAnsi="Consolas"/>
+          <w:color w:val="333333"/>
+          <w:shd w:val="clear" w:color="auto" w:fill="EEEFF0"/>
+        </w:rPr>
+      </w:pPr>
+      <w:proofErr w:type="spellStart"/>
+      <w:r>
+        <w:rPr>
+          <w:rFonts w:ascii="Consolas" w:hAnsi="Consolas"/>
+          <w:color w:val="333333"/>
+          <w:shd w:val="clear" w:color="auto" w:fill="EEEFF0"/>
+        </w:rPr>
+        <w:t>conda</w:t>
+      </w:r>
+      <w:proofErr w:type="spellEnd"/>
+      <w:r>
+        <w:rPr>
+          <w:rFonts w:ascii="Consolas" w:hAnsi="Consolas"/>
+          <w:color w:val="333333"/>
+          <w:shd w:val="clear" w:color="auto" w:fill="EEEFF0"/>
+        </w:rPr>
+        <w:t xml:space="preserve"> install -c anaconda scikit-image</w:t>
+      </w:r>
+    </w:p>
+    <w:p>
+      <w:pPr>
+        <w:spacing w:line="240" w:lineRule="auto"/>
+        <w:ind w:left="1440"/>
+        <w:rPr>
+          <w:rFonts w:ascii="Consolas" w:hAnsi="Consolas"/>
+          <w:color w:val="333333"/>
+          <w:shd w:val="clear" w:color="auto" w:fill="EEEFF0"/>
+        </w:rPr>
+      </w:pPr>
+      <w:proofErr w:type="spellStart"/>
+      <w:r>
+        <w:rPr>
+          <w:rFonts w:ascii="Consolas" w:hAnsi="Consolas"/>
+          <w:color w:val="333333"/>
+          <w:shd w:val="clear" w:color="auto" w:fill="EEEFF0"/>
+        </w:rPr>
+        <w:t>conda</w:t>
+      </w:r>
+      <w:proofErr w:type="spellEnd"/>
+      <w:r>
+        <w:rPr>
+          <w:rFonts w:ascii="Consolas" w:hAnsi="Consolas"/>
+          <w:color w:val="333333"/>
+          <w:shd w:val="clear" w:color="auto" w:fill="EEEFF0"/>
+        </w:rPr>
+        <w:t xml:space="preserve"> install -c </w:t>
+      </w:r>
+      <w:proofErr w:type="spellStart"/>
+      <w:r>
+        <w:rPr>
+          <w:rFonts w:ascii="Consolas" w:hAnsi="Consolas"/>
+          <w:color w:val="333333"/>
+          <w:shd w:val="clear" w:color="auto" w:fill="EEEFF0"/>
+        </w:rPr>
+        <w:t>pytorch</w:t>
+      </w:r>
+      <w:proofErr w:type="spellEnd"/>
+      <w:r>
+        <w:rPr>
+          <w:rFonts w:ascii="Consolas" w:hAnsi="Consolas"/>
+          <w:color w:val="333333"/>
+          <w:shd w:val="clear" w:color="auto" w:fill="EEEFF0"/>
+        </w:rPr>
+        <w:t xml:space="preserve"> </w:t>
+      </w:r>
+      <w:proofErr w:type="spellStart"/>
+      <w:r>
+        <w:rPr>
+          <w:rFonts w:ascii="Consolas" w:hAnsi="Consolas"/>
+          <w:color w:val="333333"/>
+          <w:shd w:val="clear" w:color="auto" w:fill="EEEFF0"/>
+        </w:rPr>
+        <w:t>torchvision</w:t>
+      </w:r>
+      <w:proofErr w:type="spellEnd"/>
+    </w:p>
+    <w:p>
+      <w:pPr>
+        <w:spacing w:line="240" w:lineRule="auto"/>
+        <w:ind w:left="1440"/>
+        <w:rPr>
+          <w:rFonts w:ascii="Consolas" w:hAnsi="Consolas"/>
+          <w:color w:val="333333"/>
+          <w:shd w:val="clear" w:color="auto" w:fill="EEEFF0"/>
+        </w:rPr>
+      </w:pPr>
+      <w:proofErr w:type="spellStart"/>
+      <w:r>
+        <w:rPr>
+          <w:rFonts w:ascii="Consolas" w:hAnsi="Consolas"/>
+          <w:color w:val="333333"/>
+          <w:shd w:val="clear" w:color="auto" w:fill="EEEFF0"/>
+        </w:rPr>
+        <w:t>conda</w:t>
+      </w:r>
+      <w:proofErr w:type="spellEnd"/>
+      <w:r>
+        <w:rPr>
+          <w:rFonts w:ascii="Consolas" w:hAnsi="Consolas"/>
+          <w:color w:val="333333"/>
+          <w:shd w:val="clear" w:color="auto" w:fill="EEEFF0"/>
+        </w:rPr>
+        <w:t xml:space="preserve"> install -c </w:t>
+      </w:r>
+      <w:proofErr w:type="spellStart"/>
+      <w:r>
+        <w:rPr>
+          <w:rFonts w:ascii="Consolas" w:hAnsi="Consolas"/>
+          <w:color w:val="333333"/>
+          <w:shd w:val="clear" w:color="auto" w:fill="EEEFF0"/>
+        </w:rPr>
+        <w:t>conda</w:t>
+      </w:r>
+      <w:proofErr w:type="spellEnd"/>
+      <w:r>
+        <w:rPr>
+          <w:rFonts w:ascii="Consolas" w:hAnsi="Consolas"/>
+          <w:color w:val="333333"/>
+          <w:shd w:val="clear" w:color="auto" w:fill="EEEFF0"/>
+        </w:rPr>
+        <w:t xml:space="preserve">-forge </w:t>
+      </w:r>
+      <w:proofErr w:type="spellStart"/>
+      <w:r>
+        <w:rPr>
+          <w:rFonts w:ascii="Consolas" w:hAnsi="Consolas"/>
+          <w:color w:val="333333"/>
+          <w:shd w:val="clear" w:color="auto" w:fill="EEEFF0"/>
+        </w:rPr>
+        <w:t>tqdm</w:t>
+      </w:r>
+      <w:proofErr w:type="spellEnd"/>
+    </w:p>
+    <w:p>
+      <w:pPr>
+        <w:spacing w:line="240" w:lineRule="auto"/>
+        <w:ind w:left="720"/>
+        <w:rPr>
+          <w:rFonts w:ascii="Consolas" w:hAnsi="Consolas"/>
+          <w:color w:val="333333"/>
+          <w:shd w:val="clear" w:color="auto" w:fill="EEEFF0"/>
+        </w:rPr>
+      </w:pPr>
+    </w:p>
+    <w:p>
+      <w:pPr>
+        <w:spacing w:line="240" w:lineRule="auto"/>
+        <w:ind w:left="1440"/>
+      </w:pPr>
+      <w:r>
+        <w:t xml:space="preserve">Once you </w:t>
+      </w:r>
+      <w:r>
+        <w:t>successfully installed all the packages; the wave underlines in the code will disappear</w:t>
+      </w:r>
+    </w:p>
+    <w:p>
+      <w:pPr>
+        <w:spacing w:line="240" w:lineRule="auto"/>
+        <w:ind w:left="1440"/>
+      </w:pPr>
+      <w:r>
+        <w:t>Examine all the .</w:t>
+      </w:r>
+      <w:proofErr w:type="spellStart"/>
+      <w:r>
+        <w:t>py</w:t>
+      </w:r>
+      <w:proofErr w:type="spellEnd"/>
+      <w:r>
+        <w:t xml:space="preserve"> files in Deep-SMOLM, make sure there is no wave underlines. If there is, install the related package</w:t>
       </w:r>
     </w:p>
     <w:p>
@@ -3145,38 +3500,46 @@
           <w:b/>
         </w:rPr>
       </w:pPr>
-      <w:bookmarkStart w:id="15" w:name="_Toc109752495"/>
+      <w:bookmarkStart w:id="14" w:name="_Toc109752495"/>
       <w:r>
         <w:rPr>
           <w:b/>
         </w:rPr>
         <w:t>Generating the training data</w:t>
       </w:r>
+      <w:bookmarkEnd w:id="14"/>
+    </w:p>
+    <w:p>
+      <w:r>
+        <w:t>There are two options for getting the training data</w:t>
+      </w:r>
+    </w:p>
+    <w:p>
+      <w:pPr>
+        <w:pStyle w:val="Heading2"/>
+      </w:pPr>
+      <w:bookmarkStart w:id="15" w:name="_Toc109752496"/>
+      <w:r>
+        <w:rPr>
+          <w:b/>
+        </w:rPr>
+        <w:t>Option 1</w:t>
+      </w:r>
+      <w:r>
+        <w:t>: g</w:t>
+      </w:r>
+      <w:r>
+        <w:t xml:space="preserve">enerating training data from </w:t>
+      </w:r>
+      <w:proofErr w:type="spellStart"/>
+      <w:r>
+        <w:t>matlab</w:t>
+      </w:r>
+      <w:proofErr w:type="spellEnd"/>
+      <w:r>
+        <w:t xml:space="preserve"> scripts</w:t>
+      </w:r>
       <w:bookmarkEnd w:id="15"/>
-    </w:p>
-    <w:p>
-      <w:r>
-        <w:t>There are two options for getting the training data</w:t>
-      </w:r>
-    </w:p>
-    <w:p>
-      <w:pPr>
-        <w:pStyle w:val="Heading2"/>
-      </w:pPr>
-      <w:bookmarkStart w:id="16" w:name="_Toc109752496"/>
-      <w:r>
-        <w:rPr>
-          <w:b/>
-        </w:rPr>
-        <w:t>Option 1</w:t>
-      </w:r>
-      <w:r>
-        <w:t>: g</w:t>
-      </w:r>
-      <w:r>
-        <w:t>enerating training data from matlab scripts</w:t>
-      </w:r>
-      <w:bookmarkEnd w:id="16"/>
     </w:p>
     <w:p>
       <w:pPr>
@@ -3188,14 +3551,30 @@
         <w:ind w:left="1080"/>
       </w:pPr>
       <w:r>
-        <w:t xml:space="preserve">All the simulated data is generated using Matlab scripts under </w:t>
+        <w:t xml:space="preserve">All the simulated data is generated using </w:t>
+      </w:r>
+      <w:proofErr w:type="spellStart"/>
+      <w:r>
+        <w:t>Matlab</w:t>
+      </w:r>
+      <w:proofErr w:type="spellEnd"/>
+      <w:r>
+        <w:t xml:space="preserve"> scripts under </w:t>
       </w:r>
       <w:r>
         <w:rPr>
           <w:highlight w:val="lightGray"/>
         </w:rPr>
-        <w:t>Deep_SMOLM_v2\forward_model_pixOL</w:t>
-      </w:r>
+        <w:t>Deep_SMOLM_v2\</w:t>
+      </w:r>
+      <w:proofErr w:type="spellStart"/>
+      <w:r>
+        <w:rPr>
+          <w:highlight w:val="lightGray"/>
+        </w:rPr>
+        <w:t>forward_model_pixOL</w:t>
+      </w:r>
+      <w:proofErr w:type="spellEnd"/>
     </w:p>
     <w:p>
       <w:pPr>
@@ -3209,14 +3588,35 @@
       <w:r>
         <w:t xml:space="preserve">Generate training data using </w:t>
       </w:r>
+      <w:proofErr w:type="spellStart"/>
       <w:r>
         <w:rPr>
           <w:highlight w:val="lightGray"/>
         </w:rPr>
-        <w:t>generate_images_opt_large_dataset_more_info.m</w:t>
-      </w:r>
-      <w:r>
-        <w:t xml:space="preserve"> for pixOL microscope without aberration; </w:t>
+        <w:t>generate_images_pixOL_perfect.m</w:t>
+      </w:r>
+      <w:proofErr w:type="spellEnd"/>
+      <w:r>
+        <w:t xml:space="preserve"> </w:t>
+      </w:r>
+      <w:r>
+        <w:t xml:space="preserve">for </w:t>
+      </w:r>
+      <w:proofErr w:type="spellStart"/>
+      <w:r>
+        <w:t>pixOL</w:t>
+      </w:r>
+      <w:proofErr w:type="spellEnd"/>
+      <w:r>
+        <w:t xml:space="preserve"> microscope without </w:t>
+      </w:r>
+      <w:proofErr w:type="gramStart"/>
+      <w:r>
+        <w:t>aberration;</w:t>
+      </w:r>
+      <w:proofErr w:type="gramEnd"/>
+      <w:r>
+        <w:t xml:space="preserve"> </w:t>
       </w:r>
     </w:p>
     <w:p>
@@ -3231,21 +3631,53 @@
       <w:r>
         <w:t xml:space="preserve">Generate training data using </w:t>
       </w:r>
+      <w:proofErr w:type="spellStart"/>
       <w:r>
         <w:rPr>
           <w:highlight w:val="lightGray"/>
         </w:rPr>
-        <w:t>generate_images_opt_large_dataset_little_3D_cubic_model.m</w:t>
-      </w:r>
-      <w:r>
-        <w:t xml:space="preserve"> for calibdated pixOL microscope; This code generate training images containing emitters that is imaged with focal plane randomly sampled from [-150,150] nm</w:t>
+        <w:t>generate_images_pixOL_w_focal_drift_cubic_model.m</w:t>
+      </w:r>
+      <w:proofErr w:type="spellEnd"/>
+      <w:r>
+        <w:rPr>
+          <w:highlight w:val="lightGray"/>
+        </w:rPr>
+        <w:t>.</w:t>
+      </w:r>
+      <w:r>
+        <w:t xml:space="preserve"> for </w:t>
+      </w:r>
+      <w:proofErr w:type="spellStart"/>
+      <w:r>
+        <w:t>calibdated</w:t>
+      </w:r>
+      <w:proofErr w:type="spellEnd"/>
+      <w:r>
+        <w:t xml:space="preserve"> </w:t>
+      </w:r>
+      <w:proofErr w:type="spellStart"/>
+      <w:r>
+        <w:t>pixOL</w:t>
+      </w:r>
+      <w:proofErr w:type="spellEnd"/>
+      <w:r>
+        <w:t xml:space="preserve"> microscope; This code </w:t>
+      </w:r>
+      <w:proofErr w:type="gramStart"/>
+      <w:r>
+        <w:t>generate</w:t>
+      </w:r>
+      <w:proofErr w:type="gramEnd"/>
+      <w:r>
+        <w:t xml:space="preserve"> training images containing emitters that is imaged with focal plane randomly sampled from [-150,150] nm</w:t>
       </w:r>
     </w:p>
     <w:p>
       <w:pPr>
         <w:pStyle w:val="Heading2"/>
       </w:pPr>
-      <w:bookmarkStart w:id="17" w:name="_Toc109752497"/>
+      <w:bookmarkStart w:id="16" w:name="_Toc109752497"/>
       <w:r>
         <w:rPr>
           <w:b/>
@@ -3258,7 +3690,7 @@
       <w:r>
         <w:t>se training data in OSF</w:t>
       </w:r>
-      <w:bookmarkEnd w:id="17"/>
+      <w:bookmarkEnd w:id="16"/>
     </w:p>
     <w:p>
       <w:pPr>
@@ -3302,30 +3734,30 @@
           <w:b/>
         </w:rPr>
       </w:pPr>
-      <w:bookmarkStart w:id="18" w:name="_Toc109752498"/>
+      <w:bookmarkStart w:id="17" w:name="_Toc109752498"/>
       <w:r>
         <w:rPr>
           <w:b/>
         </w:rPr>
         <w:t>Training Deep-SMOLM</w:t>
       </w:r>
+      <w:bookmarkEnd w:id="17"/>
+    </w:p>
+    <w:p>
+      <w:pPr>
+        <w:pStyle w:val="Heading2"/>
+        <w:rPr>
+          <w:b/>
+        </w:rPr>
+      </w:pPr>
+      <w:bookmarkStart w:id="18" w:name="_Toc109752499"/>
+      <w:r>
+        <w:rPr>
+          <w:b/>
+        </w:rPr>
+        <w:t>Set comet ml account to monitor the training process</w:t>
+      </w:r>
       <w:bookmarkEnd w:id="18"/>
-    </w:p>
-    <w:p>
-      <w:pPr>
-        <w:pStyle w:val="Heading2"/>
-        <w:rPr>
-          <w:b/>
-        </w:rPr>
-      </w:pPr>
-      <w:bookmarkStart w:id="19" w:name="_Toc109752499"/>
-      <w:r>
-        <w:rPr>
-          <w:b/>
-        </w:rPr>
-        <w:t>Set comet ml account to monitor the training process</w:t>
-      </w:r>
-      <w:bookmarkEnd w:id="19"/>
     </w:p>
     <w:p>
       <w:pPr>
@@ -3608,7 +4040,7 @@
           <w:noProof/>
         </w:rPr>
       </w:pPr>
-      <w:bookmarkStart w:id="20" w:name="_Toc109752500"/>
+      <w:bookmarkStart w:id="19" w:name="_Toc109752500"/>
       <w:r>
         <w:rPr>
           <w:b/>
@@ -3616,7 +4048,7 @@
         </w:rPr>
         <w:t>Modify the config_orientations.json</w:t>
       </w:r>
-      <w:bookmarkEnd w:id="20"/>
+      <w:bookmarkEnd w:id="19"/>
     </w:p>
     <w:p>
       <w:pPr>
@@ -3647,14 +4079,14 @@
           <w:noProof/>
         </w:rPr>
       </w:pPr>
-      <w:bookmarkStart w:id="21" w:name="_Toc109752501"/>
+      <w:bookmarkStart w:id="20" w:name="_Toc109752501"/>
       <w:r>
         <w:rPr>
           <w:noProof/>
         </w:rPr>
         <w:t>Parameters you might need to change</w:t>
       </w:r>
-      <w:bookmarkEnd w:id="21"/>
+      <w:bookmarkEnd w:id="20"/>
     </w:p>
     <w:p>
       <w:pPr>
@@ -3712,7 +4144,27 @@
           <w:sz w:val="21"/>
           <w:szCs w:val="21"/>
         </w:rPr>
-        <w:t>"training_perfect_pixOL"</w:t>
+        <w:t>"</w:t>
+      </w:r>
+      <w:proofErr w:type="spellStart"/>
+      <w:r>
+        <w:rPr>
+          <w:rFonts w:ascii="Consolas" w:eastAsia="Times New Roman" w:hAnsi="Consolas" w:cs="Times New Roman"/>
+          <w:color w:val="CE9178"/>
+          <w:sz w:val="21"/>
+          <w:szCs w:val="21"/>
+        </w:rPr>
+        <w:t>training_perfect_pixOL</w:t>
+      </w:r>
+      <w:proofErr w:type="spellEnd"/>
+      <w:r>
+        <w:rPr>
+          <w:rFonts w:ascii="Consolas" w:eastAsia="Times New Roman" w:hAnsi="Consolas" w:cs="Times New Roman"/>
+          <w:color w:val="CE9178"/>
+          <w:sz w:val="21"/>
+          <w:szCs w:val="21"/>
+        </w:rPr>
+        <w:t>"</w:t>
       </w:r>
       <w:r>
         <w:rPr>
@@ -3810,7 +4262,27 @@
           <w:sz w:val="21"/>
           <w:szCs w:val="21"/>
         </w:rPr>
-        <w:t>"api"</w:t>
+        <w:t>"</w:t>
+      </w:r>
+      <w:proofErr w:type="spellStart"/>
+      <w:r>
+        <w:rPr>
+          <w:rFonts w:ascii="Consolas" w:eastAsia="Times New Roman" w:hAnsi="Consolas" w:cs="Times New Roman"/>
+          <w:color w:val="9CDCFE"/>
+          <w:sz w:val="21"/>
+          <w:szCs w:val="21"/>
+        </w:rPr>
+        <w:t>api</w:t>
+      </w:r>
+      <w:proofErr w:type="spellEnd"/>
+      <w:r>
+        <w:rPr>
+          <w:rFonts w:ascii="Consolas" w:eastAsia="Times New Roman" w:hAnsi="Consolas" w:cs="Times New Roman"/>
+          <w:color w:val="9CDCFE"/>
+          <w:sz w:val="21"/>
+          <w:szCs w:val="21"/>
+        </w:rPr>
+        <w:t>"</w:t>
       </w:r>
       <w:r>
         <w:rPr>
@@ -3927,7 +4399,27 @@
           <w:sz w:val="21"/>
           <w:szCs w:val="21"/>
         </w:rPr>
-        <w:t>"savedata"</w:t>
+        <w:t>"</w:t>
+      </w:r>
+      <w:proofErr w:type="spellStart"/>
+      <w:r>
+        <w:rPr>
+          <w:rFonts w:ascii="Consolas" w:eastAsia="Times New Roman" w:hAnsi="Consolas" w:cs="Times New Roman"/>
+          <w:color w:val="9CDCFE"/>
+          <w:sz w:val="21"/>
+          <w:szCs w:val="21"/>
+        </w:rPr>
+        <w:t>savedata</w:t>
+      </w:r>
+      <w:proofErr w:type="spellEnd"/>
+      <w:r>
+        <w:rPr>
+          <w:rFonts w:ascii="Consolas" w:eastAsia="Times New Roman" w:hAnsi="Consolas" w:cs="Times New Roman"/>
+          <w:color w:val="9CDCFE"/>
+          <w:sz w:val="21"/>
+          <w:szCs w:val="21"/>
+        </w:rPr>
+        <w:t>"</w:t>
       </w:r>
       <w:r>
         <w:rPr>
@@ -3984,12 +4476,14 @@
       <w:r>
         <w:t>“</w:t>
       </w:r>
+      <w:proofErr w:type="spellStart"/>
       <w:r>
         <w:rPr>
           <w:highlight w:val="lightGray"/>
         </w:rPr>
         <w:t>save_dir</w:t>
       </w:r>
+      <w:proofErr w:type="spellEnd"/>
       <w:r>
         <w:t>”: directions you want save the trained results</w:t>
       </w:r>
@@ -4181,7 +4675,27 @@
           <w:sz w:val="21"/>
           <w:szCs w:val="21"/>
         </w:rPr>
-        <w:t>"save_dir"</w:t>
+        <w:t>"</w:t>
+      </w:r>
+      <w:proofErr w:type="spellStart"/>
+      <w:r>
+        <w:rPr>
+          <w:rFonts w:ascii="Consolas" w:eastAsia="Times New Roman" w:hAnsi="Consolas" w:cs="Times New Roman"/>
+          <w:color w:val="9CDCFE"/>
+          <w:sz w:val="21"/>
+          <w:szCs w:val="21"/>
+        </w:rPr>
+        <w:t>save_dir</w:t>
+      </w:r>
+      <w:proofErr w:type="spellEnd"/>
+      <w:r>
+        <w:rPr>
+          <w:rFonts w:ascii="Consolas" w:eastAsia="Times New Roman" w:hAnsi="Consolas" w:cs="Times New Roman"/>
+          <w:color w:val="9CDCFE"/>
+          <w:sz w:val="21"/>
+          <w:szCs w:val="21"/>
+        </w:rPr>
+        <w:t>"</w:t>
       </w:r>
       <w:r>
         <w:rPr>
@@ -4192,6 +4706,7 @@
         </w:rPr>
         <w:t xml:space="preserve">: </w:t>
       </w:r>
+      <w:proofErr w:type="gramStart"/>
       <w:r>
         <w:rPr>
           <w:rFonts w:ascii="Consolas" w:eastAsia="Times New Roman" w:hAnsi="Consolas" w:cs="Times New Roman"/>
@@ -4199,7 +4714,17 @@
           <w:sz w:val="21"/>
           <w:szCs w:val="21"/>
         </w:rPr>
-        <w:t>"../data/save/"</w:t>
+        <w:t>"..</w:t>
+      </w:r>
+      <w:proofErr w:type="gramEnd"/>
+      <w:r>
+        <w:rPr>
+          <w:rFonts w:ascii="Consolas" w:eastAsia="Times New Roman" w:hAnsi="Consolas" w:cs="Times New Roman"/>
+          <w:color w:val="CE9178"/>
+          <w:sz w:val="21"/>
+          <w:szCs w:val="21"/>
+        </w:rPr>
+        <w:t>/data/save/"</w:t>
       </w:r>
       <w:r>
         <w:rPr>
@@ -4239,7 +4764,38 @@
           <w:sz w:val="21"/>
           <w:szCs w:val="21"/>
         </w:rPr>
-        <w:t>"save_period"</w:t>
+        <w:t>"</w:t>
+      </w:r>
+      <w:proofErr w:type="spellStart"/>
+      <w:proofErr w:type="gramStart"/>
+      <w:r>
+        <w:rPr>
+          <w:rFonts w:ascii="Consolas" w:eastAsia="Times New Roman" w:hAnsi="Consolas" w:cs="Times New Roman"/>
+          <w:color w:val="9CDCFE"/>
+          <w:sz w:val="21"/>
+          <w:szCs w:val="21"/>
+        </w:rPr>
+        <w:t>save</w:t>
+      </w:r>
+      <w:proofErr w:type="gramEnd"/>
+      <w:r>
+        <w:rPr>
+          <w:rFonts w:ascii="Consolas" w:eastAsia="Times New Roman" w:hAnsi="Consolas" w:cs="Times New Roman"/>
+          <w:color w:val="9CDCFE"/>
+          <w:sz w:val="21"/>
+          <w:szCs w:val="21"/>
+        </w:rPr>
+        <w:t>_period</w:t>
+      </w:r>
+      <w:proofErr w:type="spellEnd"/>
+      <w:r>
+        <w:rPr>
+          <w:rFonts w:ascii="Consolas" w:eastAsia="Times New Roman" w:hAnsi="Consolas" w:cs="Times New Roman"/>
+          <w:color w:val="9CDCFE"/>
+          <w:sz w:val="21"/>
+          <w:szCs w:val="21"/>
+        </w:rPr>
+        <w:t>"</w:t>
       </w:r>
       <w:r>
         <w:rPr>
@@ -4355,7 +4911,27 @@
           <w:sz w:val="21"/>
           <w:szCs w:val="21"/>
         </w:rPr>
-        <w:t>"asym"</w:t>
+        <w:t>"</w:t>
+      </w:r>
+      <w:proofErr w:type="spellStart"/>
+      <w:r>
+        <w:rPr>
+          <w:rFonts w:ascii="Consolas" w:eastAsia="Times New Roman" w:hAnsi="Consolas" w:cs="Times New Roman"/>
+          <w:color w:val="9CDCFE"/>
+          <w:sz w:val="21"/>
+          <w:szCs w:val="21"/>
+        </w:rPr>
+        <w:t>asym</w:t>
+      </w:r>
+      <w:proofErr w:type="spellEnd"/>
+      <w:r>
+        <w:rPr>
+          <w:rFonts w:ascii="Consolas" w:eastAsia="Times New Roman" w:hAnsi="Consolas" w:cs="Times New Roman"/>
+          <w:color w:val="9CDCFE"/>
+          <w:sz w:val="21"/>
+          <w:szCs w:val="21"/>
+        </w:rPr>
+        <w:t>"</w:t>
       </w:r>
       <w:r>
         <w:rPr>
@@ -4413,7 +4989,27 @@
           <w:sz w:val="21"/>
           <w:szCs w:val="21"/>
         </w:rPr>
-        <w:t>"sym"</w:t>
+        <w:t>"</w:t>
+      </w:r>
+      <w:proofErr w:type="spellStart"/>
+      <w:r>
+        <w:rPr>
+          <w:rFonts w:ascii="Consolas" w:eastAsia="Times New Roman" w:hAnsi="Consolas" w:cs="Times New Roman"/>
+          <w:color w:val="9CDCFE"/>
+          <w:sz w:val="21"/>
+          <w:szCs w:val="21"/>
+        </w:rPr>
+        <w:t>sym</w:t>
+      </w:r>
+      <w:proofErr w:type="spellEnd"/>
+      <w:r>
+        <w:rPr>
+          <w:rFonts w:ascii="Consolas" w:eastAsia="Times New Roman" w:hAnsi="Consolas" w:cs="Times New Roman"/>
+          <w:color w:val="9CDCFE"/>
+          <w:sz w:val="21"/>
+          <w:szCs w:val="21"/>
+        </w:rPr>
+        <w:t>"</w:t>
       </w:r>
       <w:r>
         <w:rPr>
@@ -4529,7 +5125,38 @@
           <w:sz w:val="21"/>
           <w:szCs w:val="21"/>
         </w:rPr>
-        <w:t>"subset_percent"</w:t>
+        <w:t>"</w:t>
+      </w:r>
+      <w:proofErr w:type="spellStart"/>
+      <w:proofErr w:type="gramStart"/>
+      <w:r>
+        <w:rPr>
+          <w:rFonts w:ascii="Consolas" w:eastAsia="Times New Roman" w:hAnsi="Consolas" w:cs="Times New Roman"/>
+          <w:color w:val="9CDCFE"/>
+          <w:sz w:val="21"/>
+          <w:szCs w:val="21"/>
+        </w:rPr>
+        <w:t>subset</w:t>
+      </w:r>
+      <w:proofErr w:type="gramEnd"/>
+      <w:r>
+        <w:rPr>
+          <w:rFonts w:ascii="Consolas" w:eastAsia="Times New Roman" w:hAnsi="Consolas" w:cs="Times New Roman"/>
+          <w:color w:val="9CDCFE"/>
+          <w:sz w:val="21"/>
+          <w:szCs w:val="21"/>
+        </w:rPr>
+        <w:t>_percent</w:t>
+      </w:r>
+      <w:proofErr w:type="spellEnd"/>
+      <w:r>
+        <w:rPr>
+          <w:rFonts w:ascii="Consolas" w:eastAsia="Times New Roman" w:hAnsi="Consolas" w:cs="Times New Roman"/>
+          <w:color w:val="9CDCFE"/>
+          <w:sz w:val="21"/>
+          <w:szCs w:val="21"/>
+        </w:rPr>
+        <w:t>"</w:t>
       </w:r>
       <w:r>
         <w:rPr>
@@ -4605,7 +5232,27 @@
           <w:sz w:val="21"/>
           <w:szCs w:val="21"/>
         </w:rPr>
-        <w:t>"min test_loss"</w:t>
+        <w:t xml:space="preserve">"min </w:t>
+      </w:r>
+      <w:proofErr w:type="spellStart"/>
+      <w:r>
+        <w:rPr>
+          <w:rFonts w:ascii="Consolas" w:eastAsia="Times New Roman" w:hAnsi="Consolas" w:cs="Times New Roman"/>
+          <w:color w:val="CE9178"/>
+          <w:sz w:val="21"/>
+          <w:szCs w:val="21"/>
+        </w:rPr>
+        <w:t>test_loss</w:t>
+      </w:r>
+      <w:proofErr w:type="spellEnd"/>
+      <w:r>
+        <w:rPr>
+          <w:rFonts w:ascii="Consolas" w:eastAsia="Times New Roman" w:hAnsi="Consolas" w:cs="Times New Roman"/>
+          <w:color w:val="CE9178"/>
+          <w:sz w:val="21"/>
+          <w:szCs w:val="21"/>
+        </w:rPr>
+        <w:t>"</w:t>
       </w:r>
       <w:r>
         <w:rPr>
@@ -4645,7 +5292,38 @@
           <w:sz w:val="21"/>
           <w:szCs w:val="21"/>
         </w:rPr>
-        <w:t>"early_stop"</w:t>
+        <w:t>"</w:t>
+      </w:r>
+      <w:proofErr w:type="spellStart"/>
+      <w:proofErr w:type="gramStart"/>
+      <w:r>
+        <w:rPr>
+          <w:rFonts w:ascii="Consolas" w:eastAsia="Times New Roman" w:hAnsi="Consolas" w:cs="Times New Roman"/>
+          <w:color w:val="9CDCFE"/>
+          <w:sz w:val="21"/>
+          <w:szCs w:val="21"/>
+        </w:rPr>
+        <w:t>early</w:t>
+      </w:r>
+      <w:proofErr w:type="gramEnd"/>
+      <w:r>
+        <w:rPr>
+          <w:rFonts w:ascii="Consolas" w:eastAsia="Times New Roman" w:hAnsi="Consolas" w:cs="Times New Roman"/>
+          <w:color w:val="9CDCFE"/>
+          <w:sz w:val="21"/>
+          <w:szCs w:val="21"/>
+        </w:rPr>
+        <w:t>_stop</w:t>
+      </w:r>
+      <w:proofErr w:type="spellEnd"/>
+      <w:r>
+        <w:rPr>
+          <w:rFonts w:ascii="Consolas" w:eastAsia="Times New Roman" w:hAnsi="Consolas" w:cs="Times New Roman"/>
+          <w:color w:val="9CDCFE"/>
+          <w:sz w:val="21"/>
+          <w:szCs w:val="21"/>
+        </w:rPr>
+        <w:t>"</w:t>
       </w:r>
       <w:r>
         <w:rPr>
@@ -4699,12 +5377,14 @@
       <w:r>
         <w:t>Change the “</w:t>
       </w:r>
+      <w:proofErr w:type="spellStart"/>
       <w:r>
         <w:rPr>
           <w:highlight w:val="lightGray"/>
         </w:rPr>
         <w:t>batch_size</w:t>
       </w:r>
+      <w:proofErr w:type="spellEnd"/>
       <w:r>
         <w:t>” based on your GPU’s memory</w:t>
       </w:r>
@@ -4737,7 +5417,38 @@
           <w:sz w:val="21"/>
           <w:szCs w:val="21"/>
         </w:rPr>
-        <w:t>"data_loader"</w:t>
+        <w:t>"</w:t>
+      </w:r>
+      <w:proofErr w:type="spellStart"/>
+      <w:proofErr w:type="gramStart"/>
+      <w:r>
+        <w:rPr>
+          <w:rFonts w:ascii="Consolas" w:eastAsia="Times New Roman" w:hAnsi="Consolas" w:cs="Times New Roman"/>
+          <w:color w:val="9CDCFE"/>
+          <w:sz w:val="21"/>
+          <w:szCs w:val="21"/>
+        </w:rPr>
+        <w:t>data</w:t>
+      </w:r>
+      <w:proofErr w:type="gramEnd"/>
+      <w:r>
+        <w:rPr>
+          <w:rFonts w:ascii="Consolas" w:eastAsia="Times New Roman" w:hAnsi="Consolas" w:cs="Times New Roman"/>
+          <w:color w:val="9CDCFE"/>
+          <w:sz w:val="21"/>
+          <w:szCs w:val="21"/>
+        </w:rPr>
+        <w:t>_loader</w:t>
+      </w:r>
+      <w:proofErr w:type="spellEnd"/>
+      <w:r>
+        <w:rPr>
+          <w:rFonts w:ascii="Consolas" w:eastAsia="Times New Roman" w:hAnsi="Consolas" w:cs="Times New Roman"/>
+          <w:color w:val="9CDCFE"/>
+          <w:sz w:val="21"/>
+          <w:szCs w:val="21"/>
+        </w:rPr>
+        <w:t>"</w:t>
       </w:r>
       <w:r>
         <w:rPr>
@@ -4795,7 +5506,27 @@
           <w:sz w:val="21"/>
           <w:szCs w:val="21"/>
         </w:rPr>
-        <w:t>"MicroscopyDataLoader"</w:t>
+        <w:t>"</w:t>
+      </w:r>
+      <w:proofErr w:type="spellStart"/>
+      <w:r>
+        <w:rPr>
+          <w:rFonts w:ascii="Consolas" w:eastAsia="Times New Roman" w:hAnsi="Consolas" w:cs="Times New Roman"/>
+          <w:color w:val="CE9178"/>
+          <w:sz w:val="21"/>
+          <w:szCs w:val="21"/>
+        </w:rPr>
+        <w:t>MicroscopyDataLoader</w:t>
+      </w:r>
+      <w:proofErr w:type="spellEnd"/>
+      <w:r>
+        <w:rPr>
+          <w:rFonts w:ascii="Consolas" w:eastAsia="Times New Roman" w:hAnsi="Consolas" w:cs="Times New Roman"/>
+          <w:color w:val="CE9178"/>
+          <w:sz w:val="21"/>
+          <w:szCs w:val="21"/>
+        </w:rPr>
+        <w:t>"</w:t>
       </w:r>
       <w:r>
         <w:rPr>
@@ -4835,7 +5566,28 @@
           <w:sz w:val="21"/>
           <w:szCs w:val="21"/>
         </w:rPr>
-        <w:t>"args"</w:t>
+        <w:t>"</w:t>
+      </w:r>
+      <w:proofErr w:type="spellStart"/>
+      <w:r>
+        <w:rPr>
+          <w:rFonts w:ascii="Consolas" w:eastAsia="Times New Roman" w:hAnsi="Consolas" w:cs="Times New Roman"/>
+          <w:color w:val="9CDCFE"/>
+          <w:sz w:val="21"/>
+          <w:szCs w:val="21"/>
+        </w:rPr>
+        <w:t>args</w:t>
+      </w:r>
+      <w:proofErr w:type="spellEnd"/>
+      <w:proofErr w:type="gramStart"/>
+      <w:r>
+        <w:rPr>
+          <w:rFonts w:ascii="Consolas" w:eastAsia="Times New Roman" w:hAnsi="Consolas" w:cs="Times New Roman"/>
+          <w:color w:val="9CDCFE"/>
+          <w:sz w:val="21"/>
+          <w:szCs w:val="21"/>
+        </w:rPr>
+        <w:t>"</w:t>
       </w:r>
       <w:r>
         <w:rPr>
@@ -4846,6 +5598,7 @@
         </w:rPr>
         <w:t>:{</w:t>
       </w:r>
+      <w:proofErr w:type="gramEnd"/>
     </w:p>
     <w:p>
       <w:pPr>
@@ -4875,7 +5628,38 @@
           <w:sz w:val="21"/>
           <w:szCs w:val="21"/>
         </w:rPr>
-        <w:t>"batch_size"</w:t>
+        <w:t>"</w:t>
+      </w:r>
+      <w:proofErr w:type="spellStart"/>
+      <w:proofErr w:type="gramStart"/>
+      <w:r>
+        <w:rPr>
+          <w:rFonts w:ascii="Consolas" w:eastAsia="Times New Roman" w:hAnsi="Consolas" w:cs="Times New Roman"/>
+          <w:color w:val="9CDCFE"/>
+          <w:sz w:val="21"/>
+          <w:szCs w:val="21"/>
+        </w:rPr>
+        <w:t>batch</w:t>
+      </w:r>
+      <w:proofErr w:type="gramEnd"/>
+      <w:r>
+        <w:rPr>
+          <w:rFonts w:ascii="Consolas" w:eastAsia="Times New Roman" w:hAnsi="Consolas" w:cs="Times New Roman"/>
+          <w:color w:val="9CDCFE"/>
+          <w:sz w:val="21"/>
+          <w:szCs w:val="21"/>
+        </w:rPr>
+        <w:t>_size</w:t>
+      </w:r>
+      <w:proofErr w:type="spellEnd"/>
+      <w:r>
+        <w:rPr>
+          <w:rFonts w:ascii="Consolas" w:eastAsia="Times New Roman" w:hAnsi="Consolas" w:cs="Times New Roman"/>
+          <w:color w:val="9CDCFE"/>
+          <w:sz w:val="21"/>
+          <w:szCs w:val="21"/>
+        </w:rPr>
+        <w:t>"</w:t>
       </w:r>
       <w:r>
         <w:rPr>
@@ -4991,7 +5775,38 @@
           <w:sz w:val="21"/>
           <w:szCs w:val="21"/>
         </w:rPr>
-        <w:t>"validation_split"</w:t>
+        <w:t>"</w:t>
+      </w:r>
+      <w:proofErr w:type="spellStart"/>
+      <w:proofErr w:type="gramStart"/>
+      <w:r>
+        <w:rPr>
+          <w:rFonts w:ascii="Consolas" w:eastAsia="Times New Roman" w:hAnsi="Consolas" w:cs="Times New Roman"/>
+          <w:color w:val="9CDCFE"/>
+          <w:sz w:val="21"/>
+          <w:szCs w:val="21"/>
+        </w:rPr>
+        <w:t>validation</w:t>
+      </w:r>
+      <w:proofErr w:type="gramEnd"/>
+      <w:r>
+        <w:rPr>
+          <w:rFonts w:ascii="Consolas" w:eastAsia="Times New Roman" w:hAnsi="Consolas" w:cs="Times New Roman"/>
+          <w:color w:val="9CDCFE"/>
+          <w:sz w:val="21"/>
+          <w:szCs w:val="21"/>
+        </w:rPr>
+        <w:t>_split</w:t>
+      </w:r>
+      <w:proofErr w:type="spellEnd"/>
+      <w:r>
+        <w:rPr>
+          <w:rFonts w:ascii="Consolas" w:eastAsia="Times New Roman" w:hAnsi="Consolas" w:cs="Times New Roman"/>
+          <w:color w:val="9CDCFE"/>
+          <w:sz w:val="21"/>
+          <w:szCs w:val="21"/>
+        </w:rPr>
+        <w:t>"</w:t>
       </w:r>
       <w:r>
         <w:rPr>
@@ -5049,7 +5864,38 @@
           <w:sz w:val="21"/>
           <w:szCs w:val="21"/>
         </w:rPr>
-        <w:t>"num_workers"</w:t>
+        <w:t>"</w:t>
+      </w:r>
+      <w:proofErr w:type="spellStart"/>
+      <w:proofErr w:type="gramStart"/>
+      <w:r>
+        <w:rPr>
+          <w:rFonts w:ascii="Consolas" w:eastAsia="Times New Roman" w:hAnsi="Consolas" w:cs="Times New Roman"/>
+          <w:color w:val="9CDCFE"/>
+          <w:sz w:val="21"/>
+          <w:szCs w:val="21"/>
+        </w:rPr>
+        <w:t>num</w:t>
+      </w:r>
+      <w:proofErr w:type="gramEnd"/>
+      <w:r>
+        <w:rPr>
+          <w:rFonts w:ascii="Consolas" w:eastAsia="Times New Roman" w:hAnsi="Consolas" w:cs="Times New Roman"/>
+          <w:color w:val="9CDCFE"/>
+          <w:sz w:val="21"/>
+          <w:szCs w:val="21"/>
+        </w:rPr>
+        <w:t>_workers</w:t>
+      </w:r>
+      <w:proofErr w:type="spellEnd"/>
+      <w:r>
+        <w:rPr>
+          <w:rFonts w:ascii="Consolas" w:eastAsia="Times New Roman" w:hAnsi="Consolas" w:cs="Times New Roman"/>
+          <w:color w:val="9CDCFE"/>
+          <w:sz w:val="21"/>
+          <w:szCs w:val="21"/>
+        </w:rPr>
+        <w:t>"</w:t>
       </w:r>
       <w:r>
         <w:rPr>
@@ -5149,12 +5995,22 @@
       <w:r>
         <w:t>“</w:t>
       </w:r>
+      <w:proofErr w:type="spellStart"/>
+      <w:proofErr w:type="gramStart"/>
       <w:r>
         <w:rPr>
           <w:highlight w:val="lightGray"/>
         </w:rPr>
-        <w:t>noise_image_name</w:t>
-      </w:r>
+        <w:t>noise</w:t>
+      </w:r>
+      <w:proofErr w:type="gramEnd"/>
+      <w:r>
+        <w:rPr>
+          <w:highlight w:val="lightGray"/>
+        </w:rPr>
+        <w:t>_image_name</w:t>
+      </w:r>
+      <w:proofErr w:type="spellEnd"/>
       <w:r>
         <w:t>”: the passion shot noise is added during the training, so please use noiseless image</w:t>
       </w:r>
@@ -5167,12 +6023,14 @@
       <w:r>
         <w:t>“</w:t>
       </w:r>
+      <w:proofErr w:type="spellStart"/>
       <w:r>
         <w:rPr>
           <w:highlight w:val="lightGray"/>
         </w:rPr>
         <w:t>GT_image_name</w:t>
       </w:r>
+      <w:proofErr w:type="spellEnd"/>
       <w:r>
         <w:t>”: name of the ground truth image</w:t>
       </w:r>
@@ -5185,12 +6043,22 @@
       <w:r>
         <w:t>“</w:t>
       </w:r>
+      <w:proofErr w:type="spellStart"/>
+      <w:proofErr w:type="gramStart"/>
       <w:r>
         <w:rPr>
           <w:highlight w:val="lightGray"/>
         </w:rPr>
-        <w:t>file_folder</w:t>
-      </w:r>
+        <w:t>file</w:t>
+      </w:r>
+      <w:proofErr w:type="gramEnd"/>
+      <w:r>
+        <w:rPr>
+          <w:highlight w:val="lightGray"/>
+        </w:rPr>
+        <w:t>_folder</w:t>
+      </w:r>
+      <w:proofErr w:type="spellEnd"/>
       <w:r>
         <w:t>”: location where you save your training data</w:t>
       </w:r>
@@ -5201,7 +6069,20 @@
         <w:ind w:left="1440"/>
       </w:pPr>
       <w:r>
-        <w:t>“number_images”: number of the training data</w:t>
+        <w:t>“</w:t>
+      </w:r>
+      <w:proofErr w:type="spellStart"/>
+      <w:proofErr w:type="gramStart"/>
+      <w:r>
+        <w:t>number</w:t>
+      </w:r>
+      <w:proofErr w:type="gramEnd"/>
+      <w:r>
+        <w:t>_images</w:t>
+      </w:r>
+      <w:proofErr w:type="spellEnd"/>
+      <w:r>
+        <w:t>”: number of the training data</w:t>
       </w:r>
     </w:p>
     <w:p>
@@ -5210,7 +6091,15 @@
         <w:ind w:left="1440"/>
       </w:pPr>
       <w:r>
-        <w:t>Again: “noise_image_name1”, “noise_image_name1”,”file_folder1” won’t be read in the running code, they are just for record to easily switching between different options</w:t>
+        <w:t>Again: “noise_image_name1”, “noise_image_name1”</w:t>
+      </w:r>
+      <w:proofErr w:type="gramStart"/>
+      <w:r>
+        <w:t>,”file</w:t>
+      </w:r>
+      <w:proofErr w:type="gramEnd"/>
+      <w:r>
+        <w:t>_folder1” won’t be read in the running code, they are just for record to easily switching between different options</w:t>
       </w:r>
     </w:p>
     <w:p>
@@ -5250,7 +6139,38 @@
           <w:sz w:val="21"/>
           <w:szCs w:val="21"/>
         </w:rPr>
-        <w:t>"training_dataset"</w:t>
+        <w:t>"</w:t>
+      </w:r>
+      <w:proofErr w:type="spellStart"/>
+      <w:proofErr w:type="gramStart"/>
+      <w:r>
+        <w:rPr>
+          <w:rFonts w:ascii="Consolas" w:eastAsia="Times New Roman" w:hAnsi="Consolas" w:cs="Times New Roman"/>
+          <w:color w:val="9CDCFE"/>
+          <w:sz w:val="21"/>
+          <w:szCs w:val="21"/>
+        </w:rPr>
+        <w:t>training</w:t>
+      </w:r>
+      <w:proofErr w:type="gramEnd"/>
+      <w:r>
+        <w:rPr>
+          <w:rFonts w:ascii="Consolas" w:eastAsia="Times New Roman" w:hAnsi="Consolas" w:cs="Times New Roman"/>
+          <w:color w:val="9CDCFE"/>
+          <w:sz w:val="21"/>
+          <w:szCs w:val="21"/>
+        </w:rPr>
+        <w:t>_dataset</w:t>
+      </w:r>
+      <w:proofErr w:type="spellEnd"/>
+      <w:r>
+        <w:rPr>
+          <w:rFonts w:ascii="Consolas" w:eastAsia="Times New Roman" w:hAnsi="Consolas" w:cs="Times New Roman"/>
+          <w:color w:val="9CDCFE"/>
+          <w:sz w:val="21"/>
+          <w:szCs w:val="21"/>
+        </w:rPr>
+        <w:t>"</w:t>
       </w:r>
       <w:r>
         <w:rPr>
@@ -5290,7 +6210,27 @@
           <w:sz w:val="21"/>
           <w:szCs w:val="21"/>
         </w:rPr>
-        <w:t>"noise_image_name1"</w:t>
+        <w:t>"</w:t>
+      </w:r>
+      <w:proofErr w:type="gramStart"/>
+      <w:r>
+        <w:rPr>
+          <w:rFonts w:ascii="Consolas" w:eastAsia="Times New Roman" w:hAnsi="Consolas" w:cs="Times New Roman"/>
+          <w:color w:val="9CDCFE"/>
+          <w:sz w:val="21"/>
+          <w:szCs w:val="21"/>
+        </w:rPr>
+        <w:t>noise</w:t>
+      </w:r>
+      <w:proofErr w:type="gramEnd"/>
+      <w:r>
+        <w:rPr>
+          <w:rFonts w:ascii="Consolas" w:eastAsia="Times New Roman" w:hAnsi="Consolas" w:cs="Times New Roman"/>
+          <w:color w:val="9CDCFE"/>
+          <w:sz w:val="21"/>
+          <w:szCs w:val="21"/>
+        </w:rPr>
+        <w:t>_image_name1"</w:t>
       </w:r>
       <w:r>
         <w:rPr>
@@ -5308,7 +6248,27 @@
           <w:sz w:val="21"/>
           <w:szCs w:val="21"/>
         </w:rPr>
-        <w:t>"image_with_poission_bkgdRmvd_up"</w:t>
+        <w:t>"</w:t>
+      </w:r>
+      <w:proofErr w:type="spellStart"/>
+      <w:r>
+        <w:rPr>
+          <w:rFonts w:ascii="Consolas" w:eastAsia="Times New Roman" w:hAnsi="Consolas" w:cs="Times New Roman"/>
+          <w:color w:val="CE9178"/>
+          <w:sz w:val="21"/>
+          <w:szCs w:val="21"/>
+        </w:rPr>
+        <w:t>image_with_poission_bkgdRmvd_up</w:t>
+      </w:r>
+      <w:proofErr w:type="spellEnd"/>
+      <w:r>
+        <w:rPr>
+          <w:rFonts w:ascii="Consolas" w:eastAsia="Times New Roman" w:hAnsi="Consolas" w:cs="Times New Roman"/>
+          <w:color w:val="CE9178"/>
+          <w:sz w:val="21"/>
+          <w:szCs w:val="21"/>
+        </w:rPr>
+        <w:t>"</w:t>
       </w:r>
       <w:r>
         <w:rPr>
@@ -5348,7 +6308,27 @@
           <w:sz w:val="21"/>
           <w:szCs w:val="21"/>
         </w:rPr>
-        <w:t>"noise_image_name</w:t>
+        <w:t>"</w:t>
+      </w:r>
+      <w:proofErr w:type="gramStart"/>
+      <w:r>
+        <w:rPr>
+          <w:rFonts w:ascii="Consolas" w:eastAsia="Times New Roman" w:hAnsi="Consolas" w:cs="Times New Roman"/>
+          <w:color w:val="9CDCFE"/>
+          <w:sz w:val="21"/>
+          <w:szCs w:val="21"/>
+        </w:rPr>
+        <w:t>noise</w:t>
+      </w:r>
+      <w:proofErr w:type="gramEnd"/>
+      <w:r>
+        <w:rPr>
+          <w:rFonts w:ascii="Consolas" w:eastAsia="Times New Roman" w:hAnsi="Consolas" w:cs="Times New Roman"/>
+          <w:color w:val="9CDCFE"/>
+          <w:sz w:val="21"/>
+          <w:szCs w:val="21"/>
+        </w:rPr>
+        <w:t>_image_name</w:t>
       </w:r>
       <w:r>
         <w:rPr>
@@ -5424,7 +6404,27 @@
           <w:sz w:val="21"/>
           <w:szCs w:val="21"/>
         </w:rPr>
-        <w:t>"noise_image_name"</w:t>
+        <w:t>"</w:t>
+      </w:r>
+      <w:proofErr w:type="gramStart"/>
+      <w:r>
+        <w:rPr>
+          <w:rFonts w:ascii="Consolas" w:eastAsia="Times New Roman" w:hAnsi="Consolas" w:cs="Times New Roman"/>
+          <w:color w:val="9CDCFE"/>
+          <w:sz w:val="21"/>
+          <w:szCs w:val="21"/>
+        </w:rPr>
+        <w:t>noise</w:t>
+      </w:r>
+      <w:proofErr w:type="gramEnd"/>
+      <w:r>
+        <w:rPr>
+          <w:rFonts w:ascii="Consolas" w:eastAsia="Times New Roman" w:hAnsi="Consolas" w:cs="Times New Roman"/>
+          <w:color w:val="9CDCFE"/>
+          <w:sz w:val="21"/>
+          <w:szCs w:val="21"/>
+        </w:rPr>
+        <w:t>_image_name"</w:t>
       </w:r>
       <w:r>
         <w:rPr>
@@ -5442,7 +6442,27 @@
           <w:sz w:val="21"/>
           <w:szCs w:val="21"/>
         </w:rPr>
-        <w:t>"image_noiseless"</w:t>
+        <w:t>"</w:t>
+      </w:r>
+      <w:proofErr w:type="spellStart"/>
+      <w:r>
+        <w:rPr>
+          <w:rFonts w:ascii="Consolas" w:eastAsia="Times New Roman" w:hAnsi="Consolas" w:cs="Times New Roman"/>
+          <w:color w:val="CE9178"/>
+          <w:sz w:val="21"/>
+          <w:szCs w:val="21"/>
+        </w:rPr>
+        <w:t>image_noiseless</w:t>
+      </w:r>
+      <w:proofErr w:type="spellEnd"/>
+      <w:r>
+        <w:rPr>
+          <w:rFonts w:ascii="Consolas" w:eastAsia="Times New Roman" w:hAnsi="Consolas" w:cs="Times New Roman"/>
+          <w:color w:val="CE9178"/>
+          <w:sz w:val="21"/>
+          <w:szCs w:val="21"/>
+        </w:rPr>
+        <w:t>"</w:t>
       </w:r>
       <w:r>
         <w:rPr>
@@ -5482,7 +6502,38 @@
           <w:sz w:val="21"/>
           <w:szCs w:val="21"/>
         </w:rPr>
-        <w:t>"background_name"</w:t>
+        <w:t>"</w:t>
+      </w:r>
+      <w:proofErr w:type="spellStart"/>
+      <w:proofErr w:type="gramStart"/>
+      <w:r>
+        <w:rPr>
+          <w:rFonts w:ascii="Consolas" w:eastAsia="Times New Roman" w:hAnsi="Consolas" w:cs="Times New Roman"/>
+          <w:color w:val="9CDCFE"/>
+          <w:sz w:val="21"/>
+          <w:szCs w:val="21"/>
+        </w:rPr>
+        <w:t>background</w:t>
+      </w:r>
+      <w:proofErr w:type="gramEnd"/>
+      <w:r>
+        <w:rPr>
+          <w:rFonts w:ascii="Consolas" w:eastAsia="Times New Roman" w:hAnsi="Consolas" w:cs="Times New Roman"/>
+          <w:color w:val="9CDCFE"/>
+          <w:sz w:val="21"/>
+          <w:szCs w:val="21"/>
+        </w:rPr>
+        <w:t>_name</w:t>
+      </w:r>
+      <w:proofErr w:type="spellEnd"/>
+      <w:r>
+        <w:rPr>
+          <w:rFonts w:ascii="Consolas" w:eastAsia="Times New Roman" w:hAnsi="Consolas" w:cs="Times New Roman"/>
+          <w:color w:val="9CDCFE"/>
+          <w:sz w:val="21"/>
+          <w:szCs w:val="21"/>
+        </w:rPr>
+        <w:t>"</w:t>
       </w:r>
       <w:r>
         <w:rPr>
@@ -5540,7 +6591,27 @@
           <w:sz w:val="21"/>
           <w:szCs w:val="21"/>
         </w:rPr>
-        <w:t>"GT_image_name"</w:t>
+        <w:t>"</w:t>
+      </w:r>
+      <w:proofErr w:type="spellStart"/>
+      <w:r>
+        <w:rPr>
+          <w:rFonts w:ascii="Consolas" w:eastAsia="Times New Roman" w:hAnsi="Consolas" w:cs="Times New Roman"/>
+          <w:color w:val="9CDCFE"/>
+          <w:sz w:val="21"/>
+          <w:szCs w:val="21"/>
+        </w:rPr>
+        <w:t>GT_image_name</w:t>
+      </w:r>
+      <w:proofErr w:type="spellEnd"/>
+      <w:r>
+        <w:rPr>
+          <w:rFonts w:ascii="Consolas" w:eastAsia="Times New Roman" w:hAnsi="Consolas" w:cs="Times New Roman"/>
+          <w:color w:val="9CDCFE"/>
+          <w:sz w:val="21"/>
+          <w:szCs w:val="21"/>
+        </w:rPr>
+        <w:t>"</w:t>
       </w:r>
       <w:r>
         <w:rPr>
@@ -5558,7 +6629,27 @@
           <w:sz w:val="21"/>
           <w:szCs w:val="21"/>
         </w:rPr>
-        <w:t>"image_GT_up"</w:t>
+        <w:t>"</w:t>
+      </w:r>
+      <w:proofErr w:type="spellStart"/>
+      <w:r>
+        <w:rPr>
+          <w:rFonts w:ascii="Consolas" w:eastAsia="Times New Roman" w:hAnsi="Consolas" w:cs="Times New Roman"/>
+          <w:color w:val="CE9178"/>
+          <w:sz w:val="21"/>
+          <w:szCs w:val="21"/>
+        </w:rPr>
+        <w:t>image_GT_up</w:t>
+      </w:r>
+      <w:proofErr w:type="spellEnd"/>
+      <w:r>
+        <w:rPr>
+          <w:rFonts w:ascii="Consolas" w:eastAsia="Times New Roman" w:hAnsi="Consolas" w:cs="Times New Roman"/>
+          <w:color w:val="CE9178"/>
+          <w:sz w:val="21"/>
+          <w:szCs w:val="21"/>
+        </w:rPr>
+        <w:t>"</w:t>
       </w:r>
       <w:r>
         <w:rPr>
@@ -5599,7 +6690,27 @@
           <w:sz w:val="21"/>
           <w:szCs w:val="21"/>
         </w:rPr>
-        <w:t>"GT_list_name"</w:t>
+        <w:t>"</w:t>
+      </w:r>
+      <w:proofErr w:type="spellStart"/>
+      <w:r>
+        <w:rPr>
+          <w:rFonts w:ascii="Consolas" w:eastAsia="Times New Roman" w:hAnsi="Consolas" w:cs="Times New Roman"/>
+          <w:color w:val="9CDCFE"/>
+          <w:sz w:val="21"/>
+          <w:szCs w:val="21"/>
+        </w:rPr>
+        <w:t>GT_list_name</w:t>
+      </w:r>
+      <w:proofErr w:type="spellEnd"/>
+      <w:r>
+        <w:rPr>
+          <w:rFonts w:ascii="Consolas" w:eastAsia="Times New Roman" w:hAnsi="Consolas" w:cs="Times New Roman"/>
+          <w:color w:val="9CDCFE"/>
+          <w:sz w:val="21"/>
+          <w:szCs w:val="21"/>
+        </w:rPr>
+        <w:t>"</w:t>
       </w:r>
       <w:r>
         <w:rPr>
@@ -5657,7 +6768,27 @@
           <w:sz w:val="21"/>
           <w:szCs w:val="21"/>
         </w:rPr>
-        <w:t>"file_folder"</w:t>
+        <w:t>"</w:t>
+      </w:r>
+      <w:proofErr w:type="spellStart"/>
+      <w:r>
+        <w:rPr>
+          <w:rFonts w:ascii="Consolas" w:eastAsia="Times New Roman" w:hAnsi="Consolas" w:cs="Times New Roman"/>
+          <w:color w:val="9CDCFE"/>
+          <w:sz w:val="21"/>
+          <w:szCs w:val="21"/>
+        </w:rPr>
+        <w:t>file_folder</w:t>
+      </w:r>
+      <w:proofErr w:type="spellEnd"/>
+      <w:r>
+        <w:rPr>
+          <w:rFonts w:ascii="Consolas" w:eastAsia="Times New Roman" w:hAnsi="Consolas" w:cs="Times New Roman"/>
+          <w:color w:val="9CDCFE"/>
+          <w:sz w:val="21"/>
+          <w:szCs w:val="21"/>
+        </w:rPr>
+        <w:t>"</w:t>
       </w:r>
       <w:r>
         <w:rPr>
@@ -5668,6 +6799,7 @@
         </w:rPr>
         <w:t xml:space="preserve">: </w:t>
       </w:r>
+      <w:proofErr w:type="gramStart"/>
       <w:r>
         <w:rPr>
           <w:rFonts w:ascii="Consolas" w:eastAsia="Times New Roman" w:hAnsi="Consolas" w:cs="Times New Roman"/>
@@ -5675,7 +6807,17 @@
           <w:sz w:val="21"/>
           <w:szCs w:val="21"/>
         </w:rPr>
-        <w:t>"../data/opt_PSF_data_1000vs2/training_20220711_pixOL_SNR1000vs2_gamma_linear_photon_poisson_distribution_gradient_model/"</w:t>
+        <w:t>"..</w:t>
+      </w:r>
+      <w:proofErr w:type="gramEnd"/>
+      <w:r>
+        <w:rPr>
+          <w:rFonts w:ascii="Consolas" w:eastAsia="Times New Roman" w:hAnsi="Consolas" w:cs="Times New Roman"/>
+          <w:color w:val="CE9178"/>
+          <w:sz w:val="21"/>
+          <w:szCs w:val="21"/>
+        </w:rPr>
+        <w:t>/data/opt_PSF_data_1000vs2/training_20220711_pixOL_SNR1000vs2_gamma_linear_photon_poisson_distribution_gradient_model/"</w:t>
       </w:r>
       <w:r>
         <w:rPr>
@@ -5715,7 +6857,17 @@
           <w:sz w:val="21"/>
           <w:szCs w:val="21"/>
         </w:rPr>
-        <w:t>"file_folder1"</w:t>
+        <w:t>"file_folder1</w:t>
+      </w:r>
+      <w:proofErr w:type="gramStart"/>
+      <w:r>
+        <w:rPr>
+          <w:rFonts w:ascii="Consolas" w:eastAsia="Times New Roman" w:hAnsi="Consolas" w:cs="Times New Roman"/>
+          <w:color w:val="9CDCFE"/>
+          <w:sz w:val="21"/>
+          <w:szCs w:val="21"/>
+        </w:rPr>
+        <w:t>"</w:t>
       </w:r>
       <w:r>
         <w:rPr>
@@ -5733,7 +6885,17 @@
           <w:sz w:val="21"/>
           <w:szCs w:val="21"/>
         </w:rPr>
-        <w:t>"../data/opt_PSF_data_1000vs2/training_20220526_pixOL_SNR1000_2_gamma_linear_distribution_photon_poisson/"</w:t>
+        <w:t>"..</w:t>
+      </w:r>
+      <w:proofErr w:type="gramEnd"/>
+      <w:r>
+        <w:rPr>
+          <w:rFonts w:ascii="Consolas" w:eastAsia="Times New Roman" w:hAnsi="Consolas" w:cs="Times New Roman"/>
+          <w:color w:val="CE9178"/>
+          <w:sz w:val="21"/>
+          <w:szCs w:val="21"/>
+        </w:rPr>
+        <w:t>/data/opt_PSF_data_1000vs2/training_20220526_pixOL_SNR1000_2_gamma_linear_distribution_photon_poisson/"</w:t>
       </w:r>
       <w:r>
         <w:rPr>
@@ -5773,7 +6935,27 @@
           <w:sz w:val="21"/>
           <w:szCs w:val="21"/>
         </w:rPr>
-        <w:t>"number_images"</w:t>
+        <w:t>"</w:t>
+      </w:r>
+      <w:proofErr w:type="gramStart"/>
+      <w:r>
+        <w:rPr>
+          <w:rFonts w:ascii="Consolas" w:eastAsia="Times New Roman" w:hAnsi="Consolas" w:cs="Times New Roman"/>
+          <w:color w:val="9CDCFE"/>
+          <w:sz w:val="21"/>
+          <w:szCs w:val="21"/>
+        </w:rPr>
+        <w:t>number</w:t>
+      </w:r>
+      <w:proofErr w:type="gramEnd"/>
+      <w:r>
+        <w:rPr>
+          <w:rFonts w:ascii="Consolas" w:eastAsia="Times New Roman" w:hAnsi="Consolas" w:cs="Times New Roman"/>
+          <w:color w:val="9CDCFE"/>
+          <w:sz w:val="21"/>
+          <w:szCs w:val="21"/>
+        </w:rPr>
+        <w:t>_images"</w:t>
       </w:r>
       <w:r>
         <w:rPr>
@@ -5827,11 +7009,11 @@
         <w:pStyle w:val="Heading3"/>
         <w:ind w:firstLine="720"/>
       </w:pPr>
-      <w:bookmarkStart w:id="22" w:name="_Toc109752502"/>
+      <w:bookmarkStart w:id="21" w:name="_Toc109752502"/>
       <w:r>
         <w:t>Parameters you can keep it be the same</w:t>
       </w:r>
-      <w:bookmarkEnd w:id="22"/>
+      <w:bookmarkEnd w:id="21"/>
     </w:p>
     <w:p>
       <w:r>
@@ -5849,14 +7031,14 @@
           <w:b/>
         </w:rPr>
       </w:pPr>
-      <w:bookmarkStart w:id="23" w:name="_Toc109752503"/>
+      <w:bookmarkStart w:id="22" w:name="_Toc109752503"/>
       <w:r>
         <w:rPr>
           <w:b/>
         </w:rPr>
         <w:t>Running the training code</w:t>
       </w:r>
-      <w:bookmarkEnd w:id="23"/>
+      <w:bookmarkEnd w:id="22"/>
     </w:p>
     <w:p>
       <w:pPr>
@@ -6024,7 +7206,7 @@
           <w:noProof/>
         </w:rPr>
       </w:pPr>
-      <w:bookmarkStart w:id="24" w:name="_Toc109752504"/>
+      <w:bookmarkStart w:id="23" w:name="_Toc109752504"/>
       <w:r>
         <w:rPr>
           <w:b/>
@@ -6032,23 +7214,23 @@
         </w:rPr>
         <w:t>Estimation using Deep-SMOLM</w:t>
       </w:r>
+      <w:bookmarkEnd w:id="23"/>
+    </w:p>
+    <w:p>
+      <w:pPr>
+        <w:pStyle w:val="Heading2"/>
+        <w:rPr>
+          <w:b/>
+        </w:rPr>
+      </w:pPr>
+      <w:bookmarkStart w:id="24" w:name="_Toc109752505"/>
+      <w:r>
+        <w:rPr>
+          <w:b/>
+        </w:rPr>
+        <w:t>For simulated data with ground truth</w:t>
+      </w:r>
       <w:bookmarkEnd w:id="24"/>
-    </w:p>
-    <w:p>
-      <w:pPr>
-        <w:pStyle w:val="Heading2"/>
-        <w:rPr>
-          <w:b/>
-        </w:rPr>
-      </w:pPr>
-      <w:bookmarkStart w:id="25" w:name="_Toc109752505"/>
-      <w:r>
-        <w:rPr>
-          <w:b/>
-        </w:rPr>
-        <w:t>For simulated data with ground truth</w:t>
-      </w:r>
-      <w:bookmarkEnd w:id="25"/>
       <w:r>
         <w:rPr>
           <w:b/>
@@ -6072,11 +7254,19 @@
         <w:pStyle w:val="Heading3"/>
         <w:ind w:firstLine="720"/>
       </w:pPr>
-      <w:bookmarkStart w:id="26" w:name="_Toc109752506"/>
-      <w:r>
-        <w:t>Check if the data loader method match to your data</w:t>
-      </w:r>
-      <w:bookmarkEnd w:id="26"/>
+      <w:bookmarkStart w:id="25" w:name="_Toc109752506"/>
+      <w:r>
+        <w:t xml:space="preserve">Check if the data loader method </w:t>
+      </w:r>
+      <w:proofErr w:type="gramStart"/>
+      <w:r>
+        <w:t>match</w:t>
+      </w:r>
+      <w:proofErr w:type="gramEnd"/>
+      <w:r>
+        <w:t xml:space="preserve"> to your data</w:t>
+      </w:r>
+      <w:bookmarkEnd w:id="25"/>
     </w:p>
     <w:p>
       <w:pPr>
@@ -6119,7 +7309,7 @@
       <w:r>
         <w:tab/>
       </w:r>
-      <w:bookmarkStart w:id="27" w:name="_Toc109752507"/>
+      <w:bookmarkStart w:id="26" w:name="_Toc109752507"/>
       <w:r>
         <w:t xml:space="preserve">Modify the </w:t>
       </w:r>
@@ -6136,7 +7326,7 @@
         </w:rPr>
         <w:t xml:space="preserve"> file</w:t>
       </w:r>
-      <w:bookmarkEnd w:id="27"/>
+      <w:bookmarkEnd w:id="26"/>
       <w:r>
         <w:rPr>
           <w:noProof/>
@@ -6172,7 +7362,38 @@
           <w:sz w:val="21"/>
           <w:szCs w:val="21"/>
         </w:rPr>
-        <w:t>"est_dataset"</w:t>
+        <w:t>"</w:t>
+      </w:r>
+      <w:proofErr w:type="spellStart"/>
+      <w:proofErr w:type="gramStart"/>
+      <w:r>
+        <w:rPr>
+          <w:rFonts w:ascii="Consolas" w:eastAsia="Times New Roman" w:hAnsi="Consolas" w:cs="Times New Roman"/>
+          <w:color w:val="9CDCFE"/>
+          <w:sz w:val="21"/>
+          <w:szCs w:val="21"/>
+        </w:rPr>
+        <w:t>est</w:t>
+      </w:r>
+      <w:proofErr w:type="gramEnd"/>
+      <w:r>
+        <w:rPr>
+          <w:rFonts w:ascii="Consolas" w:eastAsia="Times New Roman" w:hAnsi="Consolas" w:cs="Times New Roman"/>
+          <w:color w:val="9CDCFE"/>
+          <w:sz w:val="21"/>
+          <w:szCs w:val="21"/>
+        </w:rPr>
+        <w:t>_dataset</w:t>
+      </w:r>
+      <w:proofErr w:type="spellEnd"/>
+      <w:r>
+        <w:rPr>
+          <w:rFonts w:ascii="Consolas" w:eastAsia="Times New Roman" w:hAnsi="Consolas" w:cs="Times New Roman"/>
+          <w:color w:val="9CDCFE"/>
+          <w:sz w:val="21"/>
+          <w:szCs w:val="21"/>
+        </w:rPr>
+        <w:t>"</w:t>
       </w:r>
       <w:r>
         <w:rPr>
@@ -6212,7 +7433,27 @@
           <w:sz w:val="21"/>
           <w:szCs w:val="21"/>
         </w:rPr>
-        <w:t>"noise_image_name"</w:t>
+        <w:t>"</w:t>
+      </w:r>
+      <w:proofErr w:type="gramStart"/>
+      <w:r>
+        <w:rPr>
+          <w:rFonts w:ascii="Consolas" w:eastAsia="Times New Roman" w:hAnsi="Consolas" w:cs="Times New Roman"/>
+          <w:color w:val="9CDCFE"/>
+          <w:sz w:val="21"/>
+          <w:szCs w:val="21"/>
+        </w:rPr>
+        <w:t>noise</w:t>
+      </w:r>
+      <w:proofErr w:type="gramEnd"/>
+      <w:r>
+        <w:rPr>
+          <w:rFonts w:ascii="Consolas" w:eastAsia="Times New Roman" w:hAnsi="Consolas" w:cs="Times New Roman"/>
+          <w:color w:val="9CDCFE"/>
+          <w:sz w:val="21"/>
+          <w:szCs w:val="21"/>
+        </w:rPr>
+        <w:t>_image_name"</w:t>
       </w:r>
       <w:r>
         <w:rPr>
@@ -6230,7 +7471,27 @@
           <w:sz w:val="21"/>
           <w:szCs w:val="21"/>
         </w:rPr>
-        <w:t>"image_with_poission"</w:t>
+        <w:t>"</w:t>
+      </w:r>
+      <w:proofErr w:type="spellStart"/>
+      <w:r>
+        <w:rPr>
+          <w:rFonts w:ascii="Consolas" w:eastAsia="Times New Roman" w:hAnsi="Consolas" w:cs="Times New Roman"/>
+          <w:color w:val="CE9178"/>
+          <w:sz w:val="21"/>
+          <w:szCs w:val="21"/>
+        </w:rPr>
+        <w:t>image_with_poission</w:t>
+      </w:r>
+      <w:proofErr w:type="spellEnd"/>
+      <w:r>
+        <w:rPr>
+          <w:rFonts w:ascii="Consolas" w:eastAsia="Times New Roman" w:hAnsi="Consolas" w:cs="Times New Roman"/>
+          <w:color w:val="CE9178"/>
+          <w:sz w:val="21"/>
+          <w:szCs w:val="21"/>
+        </w:rPr>
+        <w:t>"</w:t>
       </w:r>
       <w:r>
         <w:rPr>
@@ -6270,7 +7531,27 @@
           <w:sz w:val="21"/>
           <w:szCs w:val="21"/>
         </w:rPr>
-        <w:t>"GT_image_name"</w:t>
+        <w:t>"</w:t>
+      </w:r>
+      <w:proofErr w:type="spellStart"/>
+      <w:r>
+        <w:rPr>
+          <w:rFonts w:ascii="Consolas" w:eastAsia="Times New Roman" w:hAnsi="Consolas" w:cs="Times New Roman"/>
+          <w:color w:val="9CDCFE"/>
+          <w:sz w:val="21"/>
+          <w:szCs w:val="21"/>
+        </w:rPr>
+        <w:t>GT_image_name</w:t>
+      </w:r>
+      <w:proofErr w:type="spellEnd"/>
+      <w:r>
+        <w:rPr>
+          <w:rFonts w:ascii="Consolas" w:eastAsia="Times New Roman" w:hAnsi="Consolas" w:cs="Times New Roman"/>
+          <w:color w:val="9CDCFE"/>
+          <w:sz w:val="21"/>
+          <w:szCs w:val="21"/>
+        </w:rPr>
+        <w:t>"</w:t>
       </w:r>
       <w:r>
         <w:rPr>
@@ -6288,7 +7569,27 @@
           <w:sz w:val="21"/>
           <w:szCs w:val="21"/>
         </w:rPr>
-        <w:t>"image_GT_up"</w:t>
+        <w:t>"</w:t>
+      </w:r>
+      <w:proofErr w:type="spellStart"/>
+      <w:r>
+        <w:rPr>
+          <w:rFonts w:ascii="Consolas" w:eastAsia="Times New Roman" w:hAnsi="Consolas" w:cs="Times New Roman"/>
+          <w:color w:val="CE9178"/>
+          <w:sz w:val="21"/>
+          <w:szCs w:val="21"/>
+        </w:rPr>
+        <w:t>image_GT_up</w:t>
+      </w:r>
+      <w:proofErr w:type="spellEnd"/>
+      <w:r>
+        <w:rPr>
+          <w:rFonts w:ascii="Consolas" w:eastAsia="Times New Roman" w:hAnsi="Consolas" w:cs="Times New Roman"/>
+          <w:color w:val="CE9178"/>
+          <w:sz w:val="21"/>
+          <w:szCs w:val="21"/>
+        </w:rPr>
+        <w:t>"</w:t>
       </w:r>
       <w:r>
         <w:rPr>
@@ -6328,7 +7629,27 @@
           <w:sz w:val="21"/>
           <w:szCs w:val="21"/>
         </w:rPr>
-        <w:t>"background_data"</w:t>
+        <w:t>"</w:t>
+      </w:r>
+      <w:proofErr w:type="gramStart"/>
+      <w:r>
+        <w:rPr>
+          <w:rFonts w:ascii="Consolas" w:eastAsia="Times New Roman" w:hAnsi="Consolas" w:cs="Times New Roman"/>
+          <w:color w:val="9CDCFE"/>
+          <w:sz w:val="21"/>
+          <w:szCs w:val="21"/>
+        </w:rPr>
+        <w:t>background</w:t>
+      </w:r>
+      <w:proofErr w:type="gramEnd"/>
+      <w:r>
+        <w:rPr>
+          <w:rFonts w:ascii="Consolas" w:eastAsia="Times New Roman" w:hAnsi="Consolas" w:cs="Times New Roman"/>
+          <w:color w:val="9CDCFE"/>
+          <w:sz w:val="21"/>
+          <w:szCs w:val="21"/>
+        </w:rPr>
+        <w:t>_data"</w:t>
       </w:r>
       <w:r>
         <w:rPr>
@@ -6346,7 +7667,27 @@
           <w:sz w:val="21"/>
           <w:szCs w:val="21"/>
         </w:rPr>
-        <w:t>"img_bkg_"</w:t>
+        <w:t>"</w:t>
+      </w:r>
+      <w:proofErr w:type="spellStart"/>
+      <w:r>
+        <w:rPr>
+          <w:rFonts w:ascii="Consolas" w:eastAsia="Times New Roman" w:hAnsi="Consolas" w:cs="Times New Roman"/>
+          <w:color w:val="CE9178"/>
+          <w:sz w:val="21"/>
+          <w:szCs w:val="21"/>
+        </w:rPr>
+        <w:t>img_bkg</w:t>
+      </w:r>
+      <w:proofErr w:type="spellEnd"/>
+      <w:r>
+        <w:rPr>
+          <w:rFonts w:ascii="Consolas" w:eastAsia="Times New Roman" w:hAnsi="Consolas" w:cs="Times New Roman"/>
+          <w:color w:val="CE9178"/>
+          <w:sz w:val="21"/>
+          <w:szCs w:val="21"/>
+        </w:rPr>
+        <w:t>_"</w:t>
       </w:r>
       <w:r>
         <w:rPr>
@@ -6386,7 +7727,27 @@
           <w:sz w:val="21"/>
           <w:szCs w:val="21"/>
         </w:rPr>
-        <w:t>"GT_list_name"</w:t>
+        <w:t>"</w:t>
+      </w:r>
+      <w:proofErr w:type="spellStart"/>
+      <w:r>
+        <w:rPr>
+          <w:rFonts w:ascii="Consolas" w:eastAsia="Times New Roman" w:hAnsi="Consolas" w:cs="Times New Roman"/>
+          <w:color w:val="9CDCFE"/>
+          <w:sz w:val="21"/>
+          <w:szCs w:val="21"/>
+        </w:rPr>
+        <w:t>GT_list_name</w:t>
+      </w:r>
+      <w:proofErr w:type="spellEnd"/>
+      <w:r>
+        <w:rPr>
+          <w:rFonts w:ascii="Consolas" w:eastAsia="Times New Roman" w:hAnsi="Consolas" w:cs="Times New Roman"/>
+          <w:color w:val="9CDCFE"/>
+          <w:sz w:val="21"/>
+          <w:szCs w:val="21"/>
+        </w:rPr>
+        <w:t>"</w:t>
       </w:r>
       <w:r>
         <w:rPr>
@@ -6404,7 +7765,27 @@
           <w:sz w:val="21"/>
           <w:szCs w:val="21"/>
         </w:rPr>
-        <w:t>"GT_list"</w:t>
+        <w:t>"</w:t>
+      </w:r>
+      <w:proofErr w:type="spellStart"/>
+      <w:r>
+        <w:rPr>
+          <w:rFonts w:ascii="Consolas" w:eastAsia="Times New Roman" w:hAnsi="Consolas" w:cs="Times New Roman"/>
+          <w:color w:val="CE9178"/>
+          <w:sz w:val="21"/>
+          <w:szCs w:val="21"/>
+        </w:rPr>
+        <w:t>GT_list</w:t>
+      </w:r>
+      <w:proofErr w:type="spellEnd"/>
+      <w:r>
+        <w:rPr>
+          <w:rFonts w:ascii="Consolas" w:eastAsia="Times New Roman" w:hAnsi="Consolas" w:cs="Times New Roman"/>
+          <w:color w:val="CE9178"/>
+          <w:sz w:val="21"/>
+          <w:szCs w:val="21"/>
+        </w:rPr>
+        <w:t>"</w:t>
       </w:r>
       <w:r>
         <w:rPr>
@@ -6455,6 +7836,7 @@
         </w:rPr>
         <w:t xml:space="preserve">: </w:t>
       </w:r>
+      <w:proofErr w:type="gramStart"/>
       <w:r>
         <w:rPr>
           <w:rFonts w:ascii="Consolas" w:eastAsia="Times New Roman" w:hAnsi="Consolas" w:cs="Times New Roman"/>
@@ -6462,7 +7844,17 @@
           <w:sz w:val="21"/>
           <w:szCs w:val="21"/>
         </w:rPr>
-        <w:t>"../data/opt_PSF_data_1000vs2/phantom_20220616_dense_SMs_1000vs2/"</w:t>
+        <w:t>"..</w:t>
+      </w:r>
+      <w:proofErr w:type="gramEnd"/>
+      <w:r>
+        <w:rPr>
+          <w:rFonts w:ascii="Consolas" w:eastAsia="Times New Roman" w:hAnsi="Consolas" w:cs="Times New Roman"/>
+          <w:color w:val="CE9178"/>
+          <w:sz w:val="21"/>
+          <w:szCs w:val="21"/>
+        </w:rPr>
+        <w:t>/data/opt_PSF_data_1000vs2/phantom_20220616_dense_SMs_1000vs2/"</w:t>
       </w:r>
       <w:r>
         <w:rPr>
@@ -6514,6 +7906,7 @@
         </w:rPr>
         <w:t xml:space="preserve">: </w:t>
       </w:r>
+      <w:proofErr w:type="gramStart"/>
       <w:r>
         <w:rPr>
           <w:rFonts w:ascii="Consolas" w:eastAsia="Times New Roman" w:hAnsi="Consolas" w:cs="Times New Roman"/>
@@ -6521,7 +7914,17 @@
           <w:sz w:val="21"/>
           <w:szCs w:val="21"/>
         </w:rPr>
-        <w:t>"../data/opt_PSF_data_1000vs2/phantom_20220711_dense_SMs_1000vs2_omega_2/"</w:t>
+        <w:t>"..</w:t>
+      </w:r>
+      <w:proofErr w:type="gramEnd"/>
+      <w:r>
+        <w:rPr>
+          <w:rFonts w:ascii="Consolas" w:eastAsia="Times New Roman" w:hAnsi="Consolas" w:cs="Times New Roman"/>
+          <w:color w:val="CE9178"/>
+          <w:sz w:val="21"/>
+          <w:szCs w:val="21"/>
+        </w:rPr>
+        <w:t>/data/opt_PSF_data_1000vs2/phantom_20220711_dense_SMs_1000vs2_omega_2/"</w:t>
       </w:r>
       <w:r>
         <w:rPr>
@@ -6561,7 +7964,27 @@
           <w:sz w:val="21"/>
           <w:szCs w:val="21"/>
         </w:rPr>
-        <w:t>"number_images"</w:t>
+        <w:t>"</w:t>
+      </w:r>
+      <w:proofErr w:type="gramStart"/>
+      <w:r>
+        <w:rPr>
+          <w:rFonts w:ascii="Consolas" w:eastAsia="Times New Roman" w:hAnsi="Consolas" w:cs="Times New Roman"/>
+          <w:color w:val="9CDCFE"/>
+          <w:sz w:val="21"/>
+          <w:szCs w:val="21"/>
+        </w:rPr>
+        <w:t>number</w:t>
+      </w:r>
+      <w:proofErr w:type="gramEnd"/>
+      <w:r>
+        <w:rPr>
+          <w:rFonts w:ascii="Consolas" w:eastAsia="Times New Roman" w:hAnsi="Consolas" w:cs="Times New Roman"/>
+          <w:color w:val="9CDCFE"/>
+          <w:sz w:val="21"/>
+          <w:szCs w:val="21"/>
+        </w:rPr>
+        <w:t>_images"</w:t>
       </w:r>
       <w:r>
         <w:rPr>
@@ -6619,7 +8042,38 @@
           <w:sz w:val="21"/>
           <w:szCs w:val="21"/>
         </w:rPr>
-        <w:t>"batch_size"</w:t>
+        <w:t>"</w:t>
+      </w:r>
+      <w:proofErr w:type="spellStart"/>
+      <w:proofErr w:type="gramStart"/>
+      <w:r>
+        <w:rPr>
+          <w:rFonts w:ascii="Consolas" w:eastAsia="Times New Roman" w:hAnsi="Consolas" w:cs="Times New Roman"/>
+          <w:color w:val="9CDCFE"/>
+          <w:sz w:val="21"/>
+          <w:szCs w:val="21"/>
+        </w:rPr>
+        <w:t>batch</w:t>
+      </w:r>
+      <w:proofErr w:type="gramEnd"/>
+      <w:r>
+        <w:rPr>
+          <w:rFonts w:ascii="Consolas" w:eastAsia="Times New Roman" w:hAnsi="Consolas" w:cs="Times New Roman"/>
+          <w:color w:val="9CDCFE"/>
+          <w:sz w:val="21"/>
+          <w:szCs w:val="21"/>
+        </w:rPr>
+        <w:t>_size</w:t>
+      </w:r>
+      <w:proofErr w:type="spellEnd"/>
+      <w:r>
+        <w:rPr>
+          <w:rFonts w:ascii="Consolas" w:eastAsia="Times New Roman" w:hAnsi="Consolas" w:cs="Times New Roman"/>
+          <w:color w:val="9CDCFE"/>
+          <w:sz w:val="21"/>
+          <w:szCs w:val="21"/>
+        </w:rPr>
+        <w:t>"</w:t>
       </w:r>
       <w:r>
         <w:rPr>
@@ -6677,7 +8131,27 @@
           <w:sz w:val="21"/>
           <w:szCs w:val="21"/>
         </w:rPr>
-        <w:t>"save_name"</w:t>
+        <w:t>"</w:t>
+      </w:r>
+      <w:proofErr w:type="gramStart"/>
+      <w:r>
+        <w:rPr>
+          <w:rFonts w:ascii="Consolas" w:eastAsia="Times New Roman" w:hAnsi="Consolas" w:cs="Times New Roman"/>
+          <w:color w:val="9CDCFE"/>
+          <w:sz w:val="21"/>
+          <w:szCs w:val="21"/>
+        </w:rPr>
+        <w:t>save</w:t>
+      </w:r>
+      <w:proofErr w:type="gramEnd"/>
+      <w:r>
+        <w:rPr>
+          <w:rFonts w:ascii="Consolas" w:eastAsia="Times New Roman" w:hAnsi="Consolas" w:cs="Times New Roman"/>
+          <w:color w:val="9CDCFE"/>
+          <w:sz w:val="21"/>
+          <w:szCs w:val="21"/>
+        </w:rPr>
+        <w:t>_name"</w:t>
       </w:r>
       <w:r>
         <w:rPr>
@@ -6695,7 +8169,27 @@
           <w:sz w:val="21"/>
           <w:szCs w:val="21"/>
         </w:rPr>
-        <w:t>"phantom_orientation_estimation_dense_SMs.mat"</w:t>
+        <w:t>"</w:t>
+      </w:r>
+      <w:proofErr w:type="spellStart"/>
+      <w:r>
+        <w:rPr>
+          <w:rFonts w:ascii="Consolas" w:eastAsia="Times New Roman" w:hAnsi="Consolas" w:cs="Times New Roman"/>
+          <w:color w:val="CE9178"/>
+          <w:sz w:val="21"/>
+          <w:szCs w:val="21"/>
+        </w:rPr>
+        <w:t>phantom_orientation_estimation_dense_SMs.mat</w:t>
+      </w:r>
+      <w:proofErr w:type="spellEnd"/>
+      <w:r>
+        <w:rPr>
+          <w:rFonts w:ascii="Consolas" w:eastAsia="Times New Roman" w:hAnsi="Consolas" w:cs="Times New Roman"/>
+          <w:color w:val="CE9178"/>
+          <w:sz w:val="21"/>
+          <w:szCs w:val="21"/>
+        </w:rPr>
+        <w:t>"</w:t>
       </w:r>
     </w:p>
     <w:p>
@@ -6726,11 +8220,11 @@
         <w:pStyle w:val="Heading3"/>
         <w:ind w:firstLine="720"/>
       </w:pPr>
-      <w:bookmarkStart w:id="28" w:name="_Toc109752508"/>
+      <w:bookmarkStart w:id="27" w:name="_Toc109752508"/>
       <w:r>
         <w:t>Run the estimation code</w:t>
       </w:r>
-      <w:bookmarkEnd w:id="28"/>
+      <w:bookmarkEnd w:id="27"/>
       <w:r>
         <w:t xml:space="preserve"> </w:t>
       </w:r>
@@ -6781,6 +8275,7 @@
           <w:szCs w:val="21"/>
         </w:rPr>
       </w:pPr>
+      <w:proofErr w:type="spellStart"/>
       <w:r>
         <w:rPr>
           <w:rFonts w:ascii="Consolas" w:eastAsia="Times New Roman" w:hAnsi="Consolas" w:cs="Times New Roman"/>
@@ -6806,8 +8301,19 @@
           <w:sz w:val="21"/>
           <w:szCs w:val="21"/>
         </w:rPr>
-        <w:t>add_argument</w:t>
-      </w:r>
+        <w:t>add_</w:t>
+      </w:r>
+      <w:proofErr w:type="gramStart"/>
+      <w:r>
+        <w:rPr>
+          <w:rFonts w:ascii="Consolas" w:eastAsia="Times New Roman" w:hAnsi="Consolas" w:cs="Times New Roman"/>
+          <w:color w:val="DCDCAA"/>
+          <w:sz w:val="21"/>
+          <w:szCs w:val="21"/>
+        </w:rPr>
+        <w:t>argument</w:t>
+      </w:r>
+      <w:proofErr w:type="spellEnd"/>
       <w:r>
         <w:rPr>
           <w:rFonts w:ascii="Consolas" w:eastAsia="Times New Roman" w:hAnsi="Consolas" w:cs="Times New Roman"/>
@@ -6817,6 +8323,7 @@
         </w:rPr>
         <w:t>(</w:t>
       </w:r>
+      <w:proofErr w:type="gramEnd"/>
       <w:r>
         <w:rPr>
           <w:rFonts w:ascii="Consolas" w:eastAsia="Times New Roman" w:hAnsi="Consolas" w:cs="Times New Roman"/>
@@ -6896,7 +8403,27 @@
           <w:sz w:val="21"/>
           <w:szCs w:val="21"/>
         </w:rPr>
-        <w:t>/model_best.pth"</w:t>
+        <w:t>/</w:t>
+      </w:r>
+      <w:proofErr w:type="spellStart"/>
+      <w:r>
+        <w:rPr>
+          <w:rFonts w:ascii="Consolas" w:eastAsia="Times New Roman" w:hAnsi="Consolas" w:cs="Times New Roman"/>
+          <w:color w:val="CE9178"/>
+          <w:sz w:val="21"/>
+          <w:szCs w:val="21"/>
+        </w:rPr>
+        <w:t>model_best.pth</w:t>
+      </w:r>
+      <w:proofErr w:type="spellEnd"/>
+      <w:r>
+        <w:rPr>
+          <w:rFonts w:ascii="Consolas" w:eastAsia="Times New Roman" w:hAnsi="Consolas" w:cs="Times New Roman"/>
+          <w:color w:val="CE9178"/>
+          <w:sz w:val="21"/>
+          <w:szCs w:val="21"/>
+        </w:rPr>
+        <w:t>"</w:t>
       </w:r>
       <w:r>
         <w:rPr>
@@ -6925,6 +8452,7 @@
         </w:rPr>
         <w:t>=</w:t>
       </w:r>
+      <w:proofErr w:type="spellStart"/>
       <w:r>
         <w:rPr>
           <w:rFonts w:ascii="Consolas" w:eastAsia="Times New Roman" w:hAnsi="Consolas" w:cs="Times New Roman"/>
@@ -6952,6 +8480,7 @@
         </w:rPr>
         <w:t>help</w:t>
       </w:r>
+      <w:proofErr w:type="spellEnd"/>
       <w:r>
         <w:rPr>
           <w:rFonts w:ascii="Consolas" w:eastAsia="Times New Roman" w:hAnsi="Consolas" w:cs="Times New Roman"/>
@@ -6999,14 +8528,14 @@
           <w:b/>
         </w:rPr>
       </w:pPr>
-      <w:bookmarkStart w:id="29" w:name="_Toc109752509"/>
+      <w:bookmarkStart w:id="28" w:name="_Toc109752509"/>
       <w:r>
         <w:rPr>
           <w:b/>
         </w:rPr>
         <w:t>For Experimental data</w:t>
       </w:r>
-      <w:bookmarkEnd w:id="29"/>
+      <w:bookmarkEnd w:id="28"/>
     </w:p>
     <w:p>
       <w:r>
@@ -7024,11 +8553,19 @@
         <w:pStyle w:val="Heading3"/>
         <w:ind w:firstLine="720"/>
       </w:pPr>
-      <w:bookmarkStart w:id="30" w:name="_Toc109752510"/>
-      <w:r>
-        <w:t>Check if the data loader method match to your data</w:t>
-      </w:r>
-      <w:bookmarkEnd w:id="30"/>
+      <w:bookmarkStart w:id="29" w:name="_Toc109752510"/>
+      <w:r>
+        <w:t xml:space="preserve">Check if the data loader method </w:t>
+      </w:r>
+      <w:proofErr w:type="gramStart"/>
+      <w:r>
+        <w:t>match</w:t>
+      </w:r>
+      <w:proofErr w:type="gramEnd"/>
+      <w:r>
+        <w:t xml:space="preserve"> to your data</w:t>
+      </w:r>
+      <w:bookmarkEnd w:id="29"/>
     </w:p>
     <w:p>
       <w:pPr>
@@ -7074,7 +8611,7 @@
           <w:noProof/>
         </w:rPr>
       </w:pPr>
-      <w:bookmarkStart w:id="31" w:name="_Toc109752511"/>
+      <w:bookmarkStart w:id="30" w:name="_Toc109752511"/>
       <w:r>
         <w:t xml:space="preserve">Modify the </w:t>
       </w:r>
@@ -7091,7 +8628,7 @@
         </w:rPr>
         <w:t xml:space="preserve"> file</w:t>
       </w:r>
-      <w:bookmarkEnd w:id="31"/>
+      <w:bookmarkEnd w:id="30"/>
     </w:p>
     <w:p>
       <w:pPr>
@@ -7112,7 +8649,38 @@
           <w:sz w:val="21"/>
           <w:szCs w:val="21"/>
         </w:rPr>
-        <w:t>"est_dataset_experiment"</w:t>
+        <w:t>"</w:t>
+      </w:r>
+      <w:proofErr w:type="spellStart"/>
+      <w:proofErr w:type="gramStart"/>
+      <w:r>
+        <w:rPr>
+          <w:rFonts w:ascii="Consolas" w:eastAsia="Times New Roman" w:hAnsi="Consolas" w:cs="Times New Roman"/>
+          <w:color w:val="9CDCFE"/>
+          <w:sz w:val="21"/>
+          <w:szCs w:val="21"/>
+        </w:rPr>
+        <w:t>est</w:t>
+      </w:r>
+      <w:proofErr w:type="gramEnd"/>
+      <w:r>
+        <w:rPr>
+          <w:rFonts w:ascii="Consolas" w:eastAsia="Times New Roman" w:hAnsi="Consolas" w:cs="Times New Roman"/>
+          <w:color w:val="9CDCFE"/>
+          <w:sz w:val="21"/>
+          <w:szCs w:val="21"/>
+        </w:rPr>
+        <w:t>_dataset_experiment</w:t>
+      </w:r>
+      <w:proofErr w:type="spellEnd"/>
+      <w:r>
+        <w:rPr>
+          <w:rFonts w:ascii="Consolas" w:eastAsia="Times New Roman" w:hAnsi="Consolas" w:cs="Times New Roman"/>
+          <w:color w:val="9CDCFE"/>
+          <w:sz w:val="21"/>
+          <w:szCs w:val="21"/>
+        </w:rPr>
+        <w:t>"</w:t>
       </w:r>
       <w:r>
         <w:rPr>
@@ -7152,7 +8720,38 @@
           <w:sz w:val="21"/>
           <w:szCs w:val="21"/>
         </w:rPr>
-        <w:t>"noise_image_name"</w:t>
+        <w:t>"</w:t>
+      </w:r>
+      <w:proofErr w:type="spellStart"/>
+      <w:proofErr w:type="gramStart"/>
+      <w:r>
+        <w:rPr>
+          <w:rFonts w:ascii="Consolas" w:eastAsia="Times New Roman" w:hAnsi="Consolas" w:cs="Times New Roman"/>
+          <w:color w:val="9CDCFE"/>
+          <w:sz w:val="21"/>
+          <w:szCs w:val="21"/>
+        </w:rPr>
+        <w:t>noise</w:t>
+      </w:r>
+      <w:proofErr w:type="gramEnd"/>
+      <w:r>
+        <w:rPr>
+          <w:rFonts w:ascii="Consolas" w:eastAsia="Times New Roman" w:hAnsi="Consolas" w:cs="Times New Roman"/>
+          <w:color w:val="9CDCFE"/>
+          <w:sz w:val="21"/>
+          <w:szCs w:val="21"/>
+        </w:rPr>
+        <w:t>_image_name</w:t>
+      </w:r>
+      <w:proofErr w:type="spellEnd"/>
+      <w:r>
+        <w:rPr>
+          <w:rFonts w:ascii="Consolas" w:eastAsia="Times New Roman" w:hAnsi="Consolas" w:cs="Times New Roman"/>
+          <w:color w:val="9CDCFE"/>
+          <w:sz w:val="21"/>
+          <w:szCs w:val="21"/>
+        </w:rPr>
+        <w:t>"</w:t>
       </w:r>
       <w:r>
         <w:rPr>
@@ -7210,7 +8809,27 @@
           <w:sz w:val="21"/>
           <w:szCs w:val="21"/>
         </w:rPr>
-        <w:t>"GT_image_name"</w:t>
+        <w:t>"</w:t>
+      </w:r>
+      <w:proofErr w:type="spellStart"/>
+      <w:r>
+        <w:rPr>
+          <w:rFonts w:ascii="Consolas" w:eastAsia="Times New Roman" w:hAnsi="Consolas" w:cs="Times New Roman"/>
+          <w:color w:val="9CDCFE"/>
+          <w:sz w:val="21"/>
+          <w:szCs w:val="21"/>
+        </w:rPr>
+        <w:t>GT_image_name</w:t>
+      </w:r>
+      <w:proofErr w:type="spellEnd"/>
+      <w:r>
+        <w:rPr>
+          <w:rFonts w:ascii="Consolas" w:eastAsia="Times New Roman" w:hAnsi="Consolas" w:cs="Times New Roman"/>
+          <w:color w:val="9CDCFE"/>
+          <w:sz w:val="21"/>
+          <w:szCs w:val="21"/>
+        </w:rPr>
+        <w:t>"</w:t>
       </w:r>
       <w:r>
         <w:rPr>
@@ -7268,7 +8887,27 @@
           <w:sz w:val="21"/>
           <w:szCs w:val="21"/>
         </w:rPr>
-        <w:t>"file_folder"</w:t>
+        <w:t>"</w:t>
+      </w:r>
+      <w:proofErr w:type="spellStart"/>
+      <w:r>
+        <w:rPr>
+          <w:rFonts w:ascii="Consolas" w:eastAsia="Times New Roman" w:hAnsi="Consolas" w:cs="Times New Roman"/>
+          <w:color w:val="9CDCFE"/>
+          <w:sz w:val="21"/>
+          <w:szCs w:val="21"/>
+        </w:rPr>
+        <w:t>file_folder</w:t>
+      </w:r>
+      <w:proofErr w:type="spellEnd"/>
+      <w:r>
+        <w:rPr>
+          <w:rFonts w:ascii="Consolas" w:eastAsia="Times New Roman" w:hAnsi="Consolas" w:cs="Times New Roman"/>
+          <w:color w:val="9CDCFE"/>
+          <w:sz w:val="21"/>
+          <w:szCs w:val="21"/>
+        </w:rPr>
+        <w:t>"</w:t>
       </w:r>
       <w:r>
         <w:rPr>
@@ -7279,6 +8918,7 @@
         </w:rPr>
         <w:t xml:space="preserve">: </w:t>
       </w:r>
+      <w:proofErr w:type="gramStart"/>
       <w:r>
         <w:rPr>
           <w:rFonts w:ascii="Consolas" w:eastAsia="Times New Roman" w:hAnsi="Consolas" w:cs="Times New Roman"/>
@@ -7286,7 +8926,37 @@
           <w:sz w:val="21"/>
           <w:szCs w:val="21"/>
         </w:rPr>
-        <w:t>"../data/experiment_data/20220530_A_beta_amyloid8_data9_16/"</w:t>
+        <w:t>"..</w:t>
+      </w:r>
+      <w:proofErr w:type="gramEnd"/>
+      <w:r>
+        <w:rPr>
+          <w:rFonts w:ascii="Consolas" w:eastAsia="Times New Roman" w:hAnsi="Consolas" w:cs="Times New Roman"/>
+          <w:color w:val="CE9178"/>
+          <w:sz w:val="21"/>
+          <w:szCs w:val="21"/>
+        </w:rPr>
+        <w:t>/data/</w:t>
+      </w:r>
+      <w:proofErr w:type="spellStart"/>
+      <w:r>
+        <w:rPr>
+          <w:rFonts w:ascii="Consolas" w:eastAsia="Times New Roman" w:hAnsi="Consolas" w:cs="Times New Roman"/>
+          <w:color w:val="CE9178"/>
+          <w:sz w:val="21"/>
+          <w:szCs w:val="21"/>
+        </w:rPr>
+        <w:t>experiment_data</w:t>
+      </w:r>
+      <w:proofErr w:type="spellEnd"/>
+      <w:r>
+        <w:rPr>
+          <w:rFonts w:ascii="Consolas" w:eastAsia="Times New Roman" w:hAnsi="Consolas" w:cs="Times New Roman"/>
+          <w:color w:val="CE9178"/>
+          <w:sz w:val="21"/>
+          <w:szCs w:val="21"/>
+        </w:rPr>
+        <w:t>/20220530_A_beta_amyloid8_data9_16/"</w:t>
       </w:r>
       <w:r>
         <w:rPr>
@@ -7326,7 +8996,27 @@
           <w:sz w:val="21"/>
           <w:szCs w:val="21"/>
         </w:rPr>
-        <w:t>"batch_size"</w:t>
+        <w:t>"</w:t>
+      </w:r>
+      <w:proofErr w:type="gramStart"/>
+      <w:r>
+        <w:rPr>
+          <w:rFonts w:ascii="Consolas" w:eastAsia="Times New Roman" w:hAnsi="Consolas" w:cs="Times New Roman"/>
+          <w:color w:val="9CDCFE"/>
+          <w:sz w:val="21"/>
+          <w:szCs w:val="21"/>
+        </w:rPr>
+        <w:t>batch</w:t>
+      </w:r>
+      <w:proofErr w:type="gramEnd"/>
+      <w:r>
+        <w:rPr>
+          <w:rFonts w:ascii="Consolas" w:eastAsia="Times New Roman" w:hAnsi="Consolas" w:cs="Times New Roman"/>
+          <w:color w:val="9CDCFE"/>
+          <w:sz w:val="21"/>
+          <w:szCs w:val="21"/>
+        </w:rPr>
+        <w:t>_size"</w:t>
       </w:r>
       <w:r>
         <w:rPr>
@@ -7384,7 +9074,27 @@
           <w:sz w:val="21"/>
           <w:szCs w:val="21"/>
         </w:rPr>
-        <w:t>"number_images_per_dataset"</w:t>
+        <w:t>"</w:t>
+      </w:r>
+      <w:proofErr w:type="gramStart"/>
+      <w:r>
+        <w:rPr>
+          <w:rFonts w:ascii="Consolas" w:eastAsia="Times New Roman" w:hAnsi="Consolas" w:cs="Times New Roman"/>
+          <w:color w:val="9CDCFE"/>
+          <w:sz w:val="21"/>
+          <w:szCs w:val="21"/>
+        </w:rPr>
+        <w:t>number</w:t>
+      </w:r>
+      <w:proofErr w:type="gramEnd"/>
+      <w:r>
+        <w:rPr>
+          <w:rFonts w:ascii="Consolas" w:eastAsia="Times New Roman" w:hAnsi="Consolas" w:cs="Times New Roman"/>
+          <w:color w:val="9CDCFE"/>
+          <w:sz w:val="21"/>
+          <w:szCs w:val="21"/>
+        </w:rPr>
+        <w:t>_images_per_dataset"</w:t>
       </w:r>
       <w:r>
         <w:rPr>
@@ -7442,7 +9152,38 @@
           <w:sz w:val="21"/>
           <w:szCs w:val="21"/>
         </w:rPr>
-        <w:t>"number_FoV"</w:t>
+        <w:t>"</w:t>
+      </w:r>
+      <w:proofErr w:type="spellStart"/>
+      <w:proofErr w:type="gramStart"/>
+      <w:r>
+        <w:rPr>
+          <w:rFonts w:ascii="Consolas" w:eastAsia="Times New Roman" w:hAnsi="Consolas" w:cs="Times New Roman"/>
+          <w:color w:val="9CDCFE"/>
+          <w:sz w:val="21"/>
+          <w:szCs w:val="21"/>
+        </w:rPr>
+        <w:t>number</w:t>
+      </w:r>
+      <w:proofErr w:type="gramEnd"/>
+      <w:r>
+        <w:rPr>
+          <w:rFonts w:ascii="Consolas" w:eastAsia="Times New Roman" w:hAnsi="Consolas" w:cs="Times New Roman"/>
+          <w:color w:val="9CDCFE"/>
+          <w:sz w:val="21"/>
+          <w:szCs w:val="21"/>
+        </w:rPr>
+        <w:t>_FoV</w:t>
+      </w:r>
+      <w:proofErr w:type="spellEnd"/>
+      <w:r>
+        <w:rPr>
+          <w:rFonts w:ascii="Consolas" w:eastAsia="Times New Roman" w:hAnsi="Consolas" w:cs="Times New Roman"/>
+          <w:color w:val="9CDCFE"/>
+          <w:sz w:val="21"/>
+          <w:szCs w:val="21"/>
+        </w:rPr>
+        <w:t>"</w:t>
       </w:r>
       <w:r>
         <w:rPr>
@@ -7500,7 +9241,38 @@
           <w:sz w:val="21"/>
           <w:szCs w:val="21"/>
         </w:rPr>
-        <w:t>"number_dataSet"</w:t>
+        <w:t>"</w:t>
+      </w:r>
+      <w:proofErr w:type="spellStart"/>
+      <w:proofErr w:type="gramStart"/>
+      <w:r>
+        <w:rPr>
+          <w:rFonts w:ascii="Consolas" w:eastAsia="Times New Roman" w:hAnsi="Consolas" w:cs="Times New Roman"/>
+          <w:color w:val="9CDCFE"/>
+          <w:sz w:val="21"/>
+          <w:szCs w:val="21"/>
+        </w:rPr>
+        <w:t>number</w:t>
+      </w:r>
+      <w:proofErr w:type="gramEnd"/>
+      <w:r>
+        <w:rPr>
+          <w:rFonts w:ascii="Consolas" w:eastAsia="Times New Roman" w:hAnsi="Consolas" w:cs="Times New Roman"/>
+          <w:color w:val="9CDCFE"/>
+          <w:sz w:val="21"/>
+          <w:szCs w:val="21"/>
+        </w:rPr>
+        <w:t>_dataSet</w:t>
+      </w:r>
+      <w:proofErr w:type="spellEnd"/>
+      <w:r>
+        <w:rPr>
+          <w:rFonts w:ascii="Consolas" w:eastAsia="Times New Roman" w:hAnsi="Consolas" w:cs="Times New Roman"/>
+          <w:color w:val="9CDCFE"/>
+          <w:sz w:val="21"/>
+          <w:szCs w:val="21"/>
+        </w:rPr>
+        <w:t>"</w:t>
       </w:r>
       <w:r>
         <w:rPr>
@@ -7558,7 +9330,27 @@
           <w:sz w:val="21"/>
           <w:szCs w:val="21"/>
         </w:rPr>
-        <w:t>"starting_dataSet"</w:t>
+        <w:t>"</w:t>
+      </w:r>
+      <w:proofErr w:type="gramStart"/>
+      <w:r>
+        <w:rPr>
+          <w:rFonts w:ascii="Consolas" w:eastAsia="Times New Roman" w:hAnsi="Consolas" w:cs="Times New Roman"/>
+          <w:color w:val="9CDCFE"/>
+          <w:sz w:val="21"/>
+          <w:szCs w:val="21"/>
+        </w:rPr>
+        <w:t>starting</w:t>
+      </w:r>
+      <w:proofErr w:type="gramEnd"/>
+      <w:r>
+        <w:rPr>
+          <w:rFonts w:ascii="Consolas" w:eastAsia="Times New Roman" w:hAnsi="Consolas" w:cs="Times New Roman"/>
+          <w:color w:val="9CDCFE"/>
+          <w:sz w:val="21"/>
+          <w:szCs w:val="21"/>
+        </w:rPr>
+        <w:t>_dataSet"</w:t>
       </w:r>
       <w:r>
         <w:rPr>
@@ -7674,7 +9466,27 @@
           <w:sz w:val="21"/>
           <w:szCs w:val="21"/>
         </w:rPr>
-        <w:t>"offset_name"</w:t>
+        <w:t>"</w:t>
+      </w:r>
+      <w:proofErr w:type="gramStart"/>
+      <w:r>
+        <w:rPr>
+          <w:rFonts w:ascii="Consolas" w:eastAsia="Times New Roman" w:hAnsi="Consolas" w:cs="Times New Roman"/>
+          <w:color w:val="9CDCFE"/>
+          <w:sz w:val="21"/>
+          <w:szCs w:val="21"/>
+        </w:rPr>
+        <w:t>offset</w:t>
+      </w:r>
+      <w:proofErr w:type="gramEnd"/>
+      <w:r>
+        <w:rPr>
+          <w:rFonts w:ascii="Consolas" w:eastAsia="Times New Roman" w:hAnsi="Consolas" w:cs="Times New Roman"/>
+          <w:color w:val="9CDCFE"/>
+          <w:sz w:val="21"/>
+          <w:szCs w:val="21"/>
+        </w:rPr>
+        <w:t>_name"</w:t>
       </w:r>
       <w:r>
         <w:rPr>
@@ -7732,7 +9544,27 @@
           <w:sz w:val="21"/>
           <w:szCs w:val="21"/>
         </w:rPr>
-        <w:t>"background_name"</w:t>
+        <w:t>"</w:t>
+      </w:r>
+      <w:proofErr w:type="gramStart"/>
+      <w:r>
+        <w:rPr>
+          <w:rFonts w:ascii="Consolas" w:eastAsia="Times New Roman" w:hAnsi="Consolas" w:cs="Times New Roman"/>
+          <w:color w:val="9CDCFE"/>
+          <w:sz w:val="21"/>
+          <w:szCs w:val="21"/>
+        </w:rPr>
+        <w:t>background</w:t>
+      </w:r>
+      <w:proofErr w:type="gramEnd"/>
+      <w:r>
+        <w:rPr>
+          <w:rFonts w:ascii="Consolas" w:eastAsia="Times New Roman" w:hAnsi="Consolas" w:cs="Times New Roman"/>
+          <w:color w:val="9CDCFE"/>
+          <w:sz w:val="21"/>
+          <w:szCs w:val="21"/>
+        </w:rPr>
+        <w:t>_name"</w:t>
       </w:r>
       <w:r>
         <w:rPr>
@@ -7790,7 +9622,27 @@
           <w:sz w:val="21"/>
           <w:szCs w:val="21"/>
         </w:rPr>
-        <w:t>"tophoton"</w:t>
+        <w:t>"</w:t>
+      </w:r>
+      <w:proofErr w:type="spellStart"/>
+      <w:r>
+        <w:rPr>
+          <w:rFonts w:ascii="Consolas" w:eastAsia="Times New Roman" w:hAnsi="Consolas" w:cs="Times New Roman"/>
+          <w:color w:val="9CDCFE"/>
+          <w:sz w:val="21"/>
+          <w:szCs w:val="21"/>
+        </w:rPr>
+        <w:t>tophoton</w:t>
+      </w:r>
+      <w:proofErr w:type="spellEnd"/>
+      <w:r>
+        <w:rPr>
+          <w:rFonts w:ascii="Consolas" w:eastAsia="Times New Roman" w:hAnsi="Consolas" w:cs="Times New Roman"/>
+          <w:color w:val="9CDCFE"/>
+          <w:sz w:val="21"/>
+          <w:szCs w:val="21"/>
+        </w:rPr>
+        <w:t>"</w:t>
       </w:r>
       <w:r>
         <w:rPr>
@@ -7907,7 +9759,27 @@
           <w:sz w:val="21"/>
           <w:szCs w:val="21"/>
         </w:rPr>
-        <w:t>"save_name"</w:t>
+        <w:t>"</w:t>
+      </w:r>
+      <w:proofErr w:type="gramStart"/>
+      <w:r>
+        <w:rPr>
+          <w:rFonts w:ascii="Consolas" w:eastAsia="Times New Roman" w:hAnsi="Consolas" w:cs="Times New Roman"/>
+          <w:color w:val="9CDCFE"/>
+          <w:sz w:val="21"/>
+          <w:szCs w:val="21"/>
+        </w:rPr>
+        <w:t>save</w:t>
+      </w:r>
+      <w:proofErr w:type="gramEnd"/>
+      <w:r>
+        <w:rPr>
+          <w:rFonts w:ascii="Consolas" w:eastAsia="Times New Roman" w:hAnsi="Consolas" w:cs="Times New Roman"/>
+          <w:color w:val="9CDCFE"/>
+          <w:sz w:val="21"/>
+          <w:szCs w:val="21"/>
+        </w:rPr>
+        <w:t>_name"</w:t>
       </w:r>
       <w:r>
         <w:rPr>
@@ -7925,7 +9797,27 @@
           <w:sz w:val="21"/>
           <w:szCs w:val="21"/>
         </w:rPr>
-        <w:t>"A_beta_data"</w:t>
+        <w:t>"</w:t>
+      </w:r>
+      <w:proofErr w:type="spellStart"/>
+      <w:r>
+        <w:rPr>
+          <w:rFonts w:ascii="Consolas" w:eastAsia="Times New Roman" w:hAnsi="Consolas" w:cs="Times New Roman"/>
+          <w:color w:val="CE9178"/>
+          <w:sz w:val="21"/>
+          <w:szCs w:val="21"/>
+        </w:rPr>
+        <w:t>A_beta_data</w:t>
+      </w:r>
+      <w:proofErr w:type="spellEnd"/>
+      <w:r>
+        <w:rPr>
+          <w:rFonts w:ascii="Consolas" w:eastAsia="Times New Roman" w:hAnsi="Consolas" w:cs="Times New Roman"/>
+          <w:color w:val="CE9178"/>
+          <w:sz w:val="21"/>
+          <w:szCs w:val="21"/>
+        </w:rPr>
+        <w:t>"</w:t>
       </w:r>
     </w:p>
     <w:p>
@@ -7956,11 +9848,11 @@
         <w:pStyle w:val="Heading3"/>
         <w:ind w:firstLine="720"/>
       </w:pPr>
-      <w:bookmarkStart w:id="32" w:name="_Toc109752512"/>
+      <w:bookmarkStart w:id="31" w:name="_Toc109752512"/>
       <w:r>
         <w:t>Run the estimation code</w:t>
       </w:r>
-      <w:bookmarkEnd w:id="32"/>
+      <w:bookmarkEnd w:id="31"/>
       <w:r>
         <w:t xml:space="preserve"> </w:t>
       </w:r>
@@ -8008,6 +9900,7 @@
           <w:szCs w:val="21"/>
         </w:rPr>
       </w:pPr>
+      <w:proofErr w:type="spellStart"/>
       <w:r>
         <w:rPr>
           <w:rFonts w:ascii="Consolas" w:eastAsia="Times New Roman" w:hAnsi="Consolas" w:cs="Times New Roman"/>
@@ -8033,8 +9926,19 @@
           <w:sz w:val="21"/>
           <w:szCs w:val="21"/>
         </w:rPr>
-        <w:t>add_argument</w:t>
-      </w:r>
+        <w:t>add_</w:t>
+      </w:r>
+      <w:proofErr w:type="gramStart"/>
+      <w:r>
+        <w:rPr>
+          <w:rFonts w:ascii="Consolas" w:eastAsia="Times New Roman" w:hAnsi="Consolas" w:cs="Times New Roman"/>
+          <w:color w:val="DCDCAA"/>
+          <w:sz w:val="21"/>
+          <w:szCs w:val="21"/>
+        </w:rPr>
+        <w:t>argument</w:t>
+      </w:r>
+      <w:proofErr w:type="spellEnd"/>
       <w:r>
         <w:rPr>
           <w:rFonts w:ascii="Consolas" w:eastAsia="Times New Roman" w:hAnsi="Consolas" w:cs="Times New Roman"/>
@@ -8044,6 +9948,7 @@
         </w:rPr>
         <w:t>(</w:t>
       </w:r>
+      <w:proofErr w:type="gramEnd"/>
       <w:r>
         <w:rPr>
           <w:rFonts w:ascii="Consolas" w:eastAsia="Times New Roman" w:hAnsi="Consolas" w:cs="Times New Roman"/>
@@ -8123,7 +10028,27 @@
           <w:sz w:val="21"/>
           <w:szCs w:val="21"/>
         </w:rPr>
-        <w:t>/model_best.pth"</w:t>
+        <w:t>/</w:t>
+      </w:r>
+      <w:proofErr w:type="spellStart"/>
+      <w:r>
+        <w:rPr>
+          <w:rFonts w:ascii="Consolas" w:eastAsia="Times New Roman" w:hAnsi="Consolas" w:cs="Times New Roman"/>
+          <w:color w:val="CE9178"/>
+          <w:sz w:val="21"/>
+          <w:szCs w:val="21"/>
+        </w:rPr>
+        <w:t>model_best.pth</w:t>
+      </w:r>
+      <w:proofErr w:type="spellEnd"/>
+      <w:r>
+        <w:rPr>
+          <w:rFonts w:ascii="Consolas" w:eastAsia="Times New Roman" w:hAnsi="Consolas" w:cs="Times New Roman"/>
+          <w:color w:val="CE9178"/>
+          <w:sz w:val="21"/>
+          <w:szCs w:val="21"/>
+        </w:rPr>
+        <w:t>"</w:t>
       </w:r>
       <w:r>
         <w:rPr>
@@ -8152,6 +10077,7 @@
         </w:rPr>
         <w:t>=</w:t>
       </w:r>
+      <w:proofErr w:type="spellStart"/>
       <w:r>
         <w:rPr>
           <w:rFonts w:ascii="Consolas" w:eastAsia="Times New Roman" w:hAnsi="Consolas" w:cs="Times New Roman"/>
@@ -8179,6 +10105,7 @@
         </w:rPr>
         <w:t>help</w:t>
       </w:r>
+      <w:proofErr w:type="spellEnd"/>
       <w:r>
         <w:rPr>
           <w:rFonts w:ascii="Consolas" w:eastAsia="Times New Roman" w:hAnsi="Consolas" w:cs="Times New Roman"/>
@@ -8262,7 +10189,7 @@
 </file>
 
 <file path=word/endnotes.xml><?xml version="1.0" encoding="utf-8"?>
-<w:endnotes xmlns:wpc="http://schemas.microsoft.com/office/word/2010/wordprocessingCanvas" xmlns:cx="http://schemas.microsoft.com/office/drawing/2014/chartex" xmlns:cx1="http://schemas.microsoft.com/office/drawing/2015/9/8/chartex" xmlns:mc="http://schemas.openxmlformats.org/markup-compatibility/2006" xmlns:o="urn:schemas-microsoft-com:office:office" xmlns:r="http://schemas.openxmlformats.org/officeDocument/2006/relationships" xmlns:m="http://schemas.openxmlformats.org/officeDocument/2006/math" xmlns:v="urn:schemas-microsoft-com:vml" xmlns:wp14="http://schemas.microsoft.com/office/word/2010/wordprocessingDrawing" xmlns:wp="http://schemas.openxmlformats.org/drawingml/2006/wordprocessingDrawing" xmlns:w10="urn:schemas-microsoft-com:office:word" xmlns:w="http://schemas.openxmlformats.org/wordprocessingml/2006/main" xmlns:w14="http://schemas.microsoft.com/office/word/2010/wordml" xmlns:w15="http://schemas.microsoft.com/office/word/2012/wordml" xmlns:w16se="http://schemas.microsoft.com/office/word/2015/wordml/symex" xmlns:wpg="http://schemas.microsoft.com/office/word/2010/wordprocessingGroup" xmlns:wpi="http://schemas.microsoft.com/office/word/2010/wordprocessingInk" xmlns:wne="http://schemas.microsoft.com/office/word/2006/wordml" xmlns:wps="http://schemas.microsoft.com/office/word/2010/wordprocessingShape" mc:Ignorable="w14 w15 w16se wp14">
+<w:endnotes xmlns:wpc="http://schemas.microsoft.com/office/word/2010/wordprocessingCanvas" xmlns:cx="http://schemas.microsoft.com/office/drawing/2014/chartex" xmlns:cx1="http://schemas.microsoft.com/office/drawing/2015/9/8/chartex" xmlns:cx2="http://schemas.microsoft.com/office/drawing/2015/10/21/chartex" xmlns:cx3="http://schemas.microsoft.com/office/drawing/2016/5/9/chartex" xmlns:cx4="http://schemas.microsoft.com/office/drawing/2016/5/10/chartex" xmlns:cx5="http://schemas.microsoft.com/office/drawing/2016/5/11/chartex" xmlns:cx6="http://schemas.microsoft.com/office/drawing/2016/5/12/chartex" xmlns:cx7="http://schemas.microsoft.com/office/drawing/2016/5/13/chartex" xmlns:cx8="http://schemas.microsoft.com/office/drawing/2016/5/14/chartex" xmlns:mc="http://schemas.openxmlformats.org/markup-compatibility/2006" xmlns:aink="http://schemas.microsoft.com/office/drawing/2016/ink" xmlns:am3d="http://schemas.microsoft.com/office/drawing/2017/model3d" xmlns:o="urn:schemas-microsoft-com:office:office" xmlns:oel="http://schemas.microsoft.com/office/2019/extlst" xmlns:r="http://schemas.openxmlformats.org/officeDocument/2006/relationships" xmlns:m="http://schemas.openxmlformats.org/officeDocument/2006/math" xmlns:v="urn:schemas-microsoft-com:vml" xmlns:wp14="http://schemas.microsoft.com/office/word/2010/wordprocessingDrawing" xmlns:wp="http://schemas.openxmlformats.org/drawingml/2006/wordprocessingDrawing" xmlns:w10="urn:schemas-microsoft-com:office:word" xmlns:w="http://schemas.openxmlformats.org/wordprocessingml/2006/main" xmlns:w14="http://schemas.microsoft.com/office/word/2010/wordml" xmlns:w15="http://schemas.microsoft.com/office/word/2012/wordml" xmlns:w16cex="http://schemas.microsoft.com/office/word/2018/wordml/cex" xmlns:w16cid="http://schemas.microsoft.com/office/word/2016/wordml/cid" xmlns:w16="http://schemas.microsoft.com/office/word/2018/wordml" xmlns:w16sdtdh="http://schemas.microsoft.com/office/word/2020/wordml/sdtdatahash" xmlns:w16se="http://schemas.microsoft.com/office/word/2015/wordml/symex" xmlns:wpg="http://schemas.microsoft.com/office/word/2010/wordprocessingGroup" xmlns:wpi="http://schemas.microsoft.com/office/word/2010/wordprocessingInk" xmlns:wne="http://schemas.microsoft.com/office/word/2006/wordml" xmlns:wps="http://schemas.microsoft.com/office/word/2010/wordprocessingShape" mc:Ignorable="w14 w15 w16se w16cid w16 w16cex w16sdtdh wp14">
   <w:endnote w:type="separator" w:id="-1">
     <w:p>
       <w:pPr>
@@ -8287,7 +10214,7 @@
 </file>
 
 <file path=word/footer1.xml><?xml version="1.0" encoding="utf-8"?>
-<w:ftr xmlns:wpc="http://schemas.microsoft.com/office/word/2010/wordprocessingCanvas" xmlns:cx="http://schemas.microsoft.com/office/drawing/2014/chartex" xmlns:cx1="http://schemas.microsoft.com/office/drawing/2015/9/8/chartex" xmlns:mc="http://schemas.openxmlformats.org/markup-compatibility/2006" xmlns:o="urn:schemas-microsoft-com:office:office" xmlns:r="http://schemas.openxmlformats.org/officeDocument/2006/relationships" xmlns:m="http://schemas.openxmlformats.org/officeDocument/2006/math" xmlns:v="urn:schemas-microsoft-com:vml" xmlns:wp14="http://schemas.microsoft.com/office/word/2010/wordprocessingDrawing" xmlns:wp="http://schemas.openxmlformats.org/drawingml/2006/wordprocessingDrawing" xmlns:w10="urn:schemas-microsoft-com:office:word" xmlns:w="http://schemas.openxmlformats.org/wordprocessingml/2006/main" xmlns:w14="http://schemas.microsoft.com/office/word/2010/wordml" xmlns:w15="http://schemas.microsoft.com/office/word/2012/wordml" xmlns:w16se="http://schemas.microsoft.com/office/word/2015/wordml/symex" xmlns:wpg="http://schemas.microsoft.com/office/word/2010/wordprocessingGroup" xmlns:wpi="http://schemas.microsoft.com/office/word/2010/wordprocessingInk" xmlns:wne="http://schemas.microsoft.com/office/word/2006/wordml" xmlns:wps="http://schemas.microsoft.com/office/word/2010/wordprocessingShape" mc:Ignorable="w14 w15 w16se wp14">
+<w:ftr xmlns:wpc="http://schemas.microsoft.com/office/word/2010/wordprocessingCanvas" xmlns:cx="http://schemas.microsoft.com/office/drawing/2014/chartex" xmlns:cx1="http://schemas.microsoft.com/office/drawing/2015/9/8/chartex" xmlns:cx2="http://schemas.microsoft.com/office/drawing/2015/10/21/chartex" xmlns:cx3="http://schemas.microsoft.com/office/drawing/2016/5/9/chartex" xmlns:cx4="http://schemas.microsoft.com/office/drawing/2016/5/10/chartex" xmlns:cx5="http://schemas.microsoft.com/office/drawing/2016/5/11/chartex" xmlns:cx6="http://schemas.microsoft.com/office/drawing/2016/5/12/chartex" xmlns:cx7="http://schemas.microsoft.com/office/drawing/2016/5/13/chartex" xmlns:cx8="http://schemas.microsoft.com/office/drawing/2016/5/14/chartex" xmlns:mc="http://schemas.openxmlformats.org/markup-compatibility/2006" xmlns:aink="http://schemas.microsoft.com/office/drawing/2016/ink" xmlns:am3d="http://schemas.microsoft.com/office/drawing/2017/model3d" xmlns:o="urn:schemas-microsoft-com:office:office" xmlns:oel="http://schemas.microsoft.com/office/2019/extlst" xmlns:r="http://schemas.openxmlformats.org/officeDocument/2006/relationships" xmlns:m="http://schemas.openxmlformats.org/officeDocument/2006/math" xmlns:v="urn:schemas-microsoft-com:vml" xmlns:wp14="http://schemas.microsoft.com/office/word/2010/wordprocessingDrawing" xmlns:wp="http://schemas.openxmlformats.org/drawingml/2006/wordprocessingDrawing" xmlns:w10="urn:schemas-microsoft-com:office:word" xmlns:w="http://schemas.openxmlformats.org/wordprocessingml/2006/main" xmlns:w14="http://schemas.microsoft.com/office/word/2010/wordml" xmlns:w15="http://schemas.microsoft.com/office/word/2012/wordml" xmlns:w16cex="http://schemas.microsoft.com/office/word/2018/wordml/cex" xmlns:w16cid="http://schemas.microsoft.com/office/word/2016/wordml/cid" xmlns:w16="http://schemas.microsoft.com/office/word/2018/wordml" xmlns:w16sdtdh="http://schemas.microsoft.com/office/word/2020/wordml/sdtdatahash" xmlns:w16se="http://schemas.microsoft.com/office/word/2015/wordml/symex" xmlns:wpg="http://schemas.microsoft.com/office/word/2010/wordprocessingGroup" xmlns:wpi="http://schemas.microsoft.com/office/word/2010/wordprocessingInk" xmlns:wne="http://schemas.microsoft.com/office/word/2006/wordml" xmlns:wps="http://schemas.microsoft.com/office/word/2010/wordprocessingShape" mc:Ignorable="w14 w15 w16se w16cid w16 w16cex w16sdtdh wp14">
   <w:sdt>
     <w:sdtPr>
       <w:id w:val="1584178253"/>
@@ -8340,7 +10267,7 @@
 </file>
 
 <file path=word/footnotes.xml><?xml version="1.0" encoding="utf-8"?>
-<w:footnotes xmlns:wpc="http://schemas.microsoft.com/office/word/2010/wordprocessingCanvas" xmlns:cx="http://schemas.microsoft.com/office/drawing/2014/chartex" xmlns:cx1="http://schemas.microsoft.com/office/drawing/2015/9/8/chartex" xmlns:mc="http://schemas.openxmlformats.org/markup-compatibility/2006" xmlns:o="urn:schemas-microsoft-com:office:office" xmlns:r="http://schemas.openxmlformats.org/officeDocument/2006/relationships" xmlns:m="http://schemas.openxmlformats.org/officeDocument/2006/math" xmlns:v="urn:schemas-microsoft-com:vml" xmlns:wp14="http://schemas.microsoft.com/office/word/2010/wordprocessingDrawing" xmlns:wp="http://schemas.openxmlformats.org/drawingml/2006/wordprocessingDrawing" xmlns:w10="urn:schemas-microsoft-com:office:word" xmlns:w="http://schemas.openxmlformats.org/wordprocessingml/2006/main" xmlns:w14="http://schemas.microsoft.com/office/word/2010/wordml" xmlns:w15="http://schemas.microsoft.com/office/word/2012/wordml" xmlns:w16se="http://schemas.microsoft.com/office/word/2015/wordml/symex" xmlns:wpg="http://schemas.microsoft.com/office/word/2010/wordprocessingGroup" xmlns:wpi="http://schemas.microsoft.com/office/word/2010/wordprocessingInk" xmlns:wne="http://schemas.microsoft.com/office/word/2006/wordml" xmlns:wps="http://schemas.microsoft.com/office/word/2010/wordprocessingShape" mc:Ignorable="w14 w15 w16se wp14">
+<w:footnotes xmlns:wpc="http://schemas.microsoft.com/office/word/2010/wordprocessingCanvas" xmlns:cx="http://schemas.microsoft.com/office/drawing/2014/chartex" xmlns:cx1="http://schemas.microsoft.com/office/drawing/2015/9/8/chartex" xmlns:cx2="http://schemas.microsoft.com/office/drawing/2015/10/21/chartex" xmlns:cx3="http://schemas.microsoft.com/office/drawing/2016/5/9/chartex" xmlns:cx4="http://schemas.microsoft.com/office/drawing/2016/5/10/chartex" xmlns:cx5="http://schemas.microsoft.com/office/drawing/2016/5/11/chartex" xmlns:cx6="http://schemas.microsoft.com/office/drawing/2016/5/12/chartex" xmlns:cx7="http://schemas.microsoft.com/office/drawing/2016/5/13/chartex" xmlns:cx8="http://schemas.microsoft.com/office/drawing/2016/5/14/chartex" xmlns:mc="http://schemas.openxmlformats.org/markup-compatibility/2006" xmlns:aink="http://schemas.microsoft.com/office/drawing/2016/ink" xmlns:am3d="http://schemas.microsoft.com/office/drawing/2017/model3d" xmlns:o="urn:schemas-microsoft-com:office:office" xmlns:oel="http://schemas.microsoft.com/office/2019/extlst" xmlns:r="http://schemas.openxmlformats.org/officeDocument/2006/relationships" xmlns:m="http://schemas.openxmlformats.org/officeDocument/2006/math" xmlns:v="urn:schemas-microsoft-com:vml" xmlns:wp14="http://schemas.microsoft.com/office/word/2010/wordprocessingDrawing" xmlns:wp="http://schemas.openxmlformats.org/drawingml/2006/wordprocessingDrawing" xmlns:w10="urn:schemas-microsoft-com:office:word" xmlns:w="http://schemas.openxmlformats.org/wordprocessingml/2006/main" xmlns:w14="http://schemas.microsoft.com/office/word/2010/wordml" xmlns:w15="http://schemas.microsoft.com/office/word/2012/wordml" xmlns:w16cex="http://schemas.microsoft.com/office/word/2018/wordml/cex" xmlns:w16cid="http://schemas.microsoft.com/office/word/2016/wordml/cid" xmlns:w16="http://schemas.microsoft.com/office/word/2018/wordml" xmlns:w16sdtdh="http://schemas.microsoft.com/office/word/2020/wordml/sdtdatahash" xmlns:w16se="http://schemas.microsoft.com/office/word/2015/wordml/symex" xmlns:wpg="http://schemas.microsoft.com/office/word/2010/wordprocessingGroup" xmlns:wpi="http://schemas.microsoft.com/office/word/2010/wordprocessingInk" xmlns:wne="http://schemas.microsoft.com/office/word/2006/wordml" xmlns:wps="http://schemas.microsoft.com/office/word/2010/wordprocessingShape" mc:Ignorable="w14 w15 w16se w16cid w16 w16cex w16sdtdh wp14">
   <w:footnote w:type="separator" w:id="-1">
     <w:p>
       <w:pPr>
@@ -8365,7 +10292,7 @@
 </file>
 
 <file path=word/numbering.xml><?xml version="1.0" encoding="utf-8"?>
-<w:numbering xmlns:wpc="http://schemas.microsoft.com/office/word/2010/wordprocessingCanvas" xmlns:cx="http://schemas.microsoft.com/office/drawing/2014/chartex" xmlns:cx1="http://schemas.microsoft.com/office/drawing/2015/9/8/chartex" xmlns:mc="http://schemas.openxmlformats.org/markup-compatibility/2006" xmlns:o="urn:schemas-microsoft-com:office:office" xmlns:r="http://schemas.openxmlformats.org/officeDocument/2006/relationships" xmlns:m="http://schemas.openxmlformats.org/officeDocument/2006/math" xmlns:v="urn:schemas-microsoft-com:vml" xmlns:wp14="http://schemas.microsoft.com/office/word/2010/wordprocessingDrawing" xmlns:wp="http://schemas.openxmlformats.org/drawingml/2006/wordprocessingDrawing" xmlns:w10="urn:schemas-microsoft-com:office:word" xmlns:w="http://schemas.openxmlformats.org/wordprocessingml/2006/main" xmlns:w14="http://schemas.microsoft.com/office/word/2010/wordml" xmlns:w15="http://schemas.microsoft.com/office/word/2012/wordml" xmlns:w16se="http://schemas.microsoft.com/office/word/2015/wordml/symex" xmlns:wpg="http://schemas.microsoft.com/office/word/2010/wordprocessingGroup" xmlns:wpi="http://schemas.microsoft.com/office/word/2010/wordprocessingInk" xmlns:wne="http://schemas.microsoft.com/office/word/2006/wordml" xmlns:wps="http://schemas.microsoft.com/office/word/2010/wordprocessingShape" mc:Ignorable="w14 w15 w16se wp14">
+<w:numbering xmlns:wpc="http://schemas.microsoft.com/office/word/2010/wordprocessingCanvas" xmlns:cx="http://schemas.microsoft.com/office/drawing/2014/chartex" xmlns:cx1="http://schemas.microsoft.com/office/drawing/2015/9/8/chartex" xmlns:cx2="http://schemas.microsoft.com/office/drawing/2015/10/21/chartex" xmlns:cx3="http://schemas.microsoft.com/office/drawing/2016/5/9/chartex" xmlns:cx4="http://schemas.microsoft.com/office/drawing/2016/5/10/chartex" xmlns:cx5="http://schemas.microsoft.com/office/drawing/2016/5/11/chartex" xmlns:cx6="http://schemas.microsoft.com/office/drawing/2016/5/12/chartex" xmlns:cx7="http://schemas.microsoft.com/office/drawing/2016/5/13/chartex" xmlns:cx8="http://schemas.microsoft.com/office/drawing/2016/5/14/chartex" xmlns:mc="http://schemas.openxmlformats.org/markup-compatibility/2006" xmlns:aink="http://schemas.microsoft.com/office/drawing/2016/ink" xmlns:am3d="http://schemas.microsoft.com/office/drawing/2017/model3d" xmlns:o="urn:schemas-microsoft-com:office:office" xmlns:oel="http://schemas.microsoft.com/office/2019/extlst" xmlns:r="http://schemas.openxmlformats.org/officeDocument/2006/relationships" xmlns:m="http://schemas.openxmlformats.org/officeDocument/2006/math" xmlns:v="urn:schemas-microsoft-com:vml" xmlns:wp14="http://schemas.microsoft.com/office/word/2010/wordprocessingDrawing" xmlns:wp="http://schemas.openxmlformats.org/drawingml/2006/wordprocessingDrawing" xmlns:w10="urn:schemas-microsoft-com:office:word" xmlns:w="http://schemas.openxmlformats.org/wordprocessingml/2006/main" xmlns:w14="http://schemas.microsoft.com/office/word/2010/wordml" xmlns:w15="http://schemas.microsoft.com/office/word/2012/wordml" xmlns:w16cex="http://schemas.microsoft.com/office/word/2018/wordml/cex" xmlns:w16cid="http://schemas.microsoft.com/office/word/2016/wordml/cid" xmlns:w16="http://schemas.microsoft.com/office/word/2018/wordml" xmlns:w16sdtdh="http://schemas.microsoft.com/office/word/2020/wordml/sdtdatahash" xmlns:w16se="http://schemas.microsoft.com/office/word/2015/wordml/symex" xmlns:wpg="http://schemas.microsoft.com/office/word/2010/wordprocessingGroup" xmlns:wpi="http://schemas.microsoft.com/office/word/2010/wordprocessingInk" xmlns:wne="http://schemas.microsoft.com/office/word/2006/wordml" xmlns:wps="http://schemas.microsoft.com/office/word/2010/wordprocessingShape" mc:Ignorable="w14 w15 w16se w16cid w16 w16cex w16sdtdh wp14">
   <w:abstractNum w:abstractNumId="0" w15:restartNumberingAfterBreak="0">
     <w:nsid w:val="08294C30"/>
     <w:multiLevelType w:val="hybridMultilevel"/>
@@ -9157,32 +11084,32 @@
       </w:rPr>
     </w:lvl>
   </w:abstractNum>
-  <w:num w:numId="1">
+  <w:num w:numId="1" w16cid:durableId="996684603">
     <w:abstractNumId w:val="0"/>
   </w:num>
-  <w:num w:numId="2">
+  <w:num w:numId="2" w16cid:durableId="137501311">
     <w:abstractNumId w:val="4"/>
   </w:num>
-  <w:num w:numId="3">
+  <w:num w:numId="3" w16cid:durableId="870994690">
     <w:abstractNumId w:val="6"/>
   </w:num>
-  <w:num w:numId="4">
+  <w:num w:numId="4" w16cid:durableId="192304200">
     <w:abstractNumId w:val="3"/>
   </w:num>
-  <w:num w:numId="5">
+  <w:num w:numId="5" w16cid:durableId="1375232196">
     <w:abstractNumId w:val="5"/>
   </w:num>
-  <w:num w:numId="6">
+  <w:num w:numId="6" w16cid:durableId="643044998">
     <w:abstractNumId w:val="2"/>
   </w:num>
-  <w:num w:numId="7">
+  <w:num w:numId="7" w16cid:durableId="1263951495">
     <w:abstractNumId w:val="1"/>
   </w:num>
 </w:numbering>
 </file>
 
 <file path=word/styles.xml><?xml version="1.0" encoding="utf-8"?>
-<w:styles xmlns:mc="http://schemas.openxmlformats.org/markup-compatibility/2006" xmlns:r="http://schemas.openxmlformats.org/officeDocument/2006/relationships" xmlns:w="http://schemas.openxmlformats.org/wordprocessingml/2006/main" xmlns:w14="http://schemas.microsoft.com/office/word/2010/wordml" xmlns:w15="http://schemas.microsoft.com/office/word/2012/wordml" xmlns:w16se="http://schemas.microsoft.com/office/word/2015/wordml/symex" mc:Ignorable="w14 w15 w16se">
+<w:styles xmlns:mc="http://schemas.openxmlformats.org/markup-compatibility/2006" xmlns:r="http://schemas.openxmlformats.org/officeDocument/2006/relationships" xmlns:w="http://schemas.openxmlformats.org/wordprocessingml/2006/main" xmlns:w14="http://schemas.microsoft.com/office/word/2010/wordml" xmlns:w15="http://schemas.microsoft.com/office/word/2012/wordml" xmlns:w16cex="http://schemas.microsoft.com/office/word/2018/wordml/cex" xmlns:w16cid="http://schemas.microsoft.com/office/word/2016/wordml/cid" xmlns:w16="http://schemas.microsoft.com/office/word/2018/wordml" xmlns:w16sdtdh="http://schemas.microsoft.com/office/word/2020/wordml/sdtdatahash" xmlns:w16se="http://schemas.microsoft.com/office/word/2015/wordml/symex" mc:Ignorable="w14 w15 w16se w16cid w16 w16cex w16sdtdh">
   <w:docDefaults>
     <w:rPrDefault>
       <w:rPr>
@@ -9198,7 +11125,7 @@
       </w:pPr>
     </w:pPrDefault>
   </w:docDefaults>
-  <w:latentStyles w:defLockedState="0" w:defUIPriority="99" w:defSemiHidden="0" w:defUnhideWhenUsed="0" w:defQFormat="0" w:count="371">
+  <w:latentStyles w:defLockedState="0" w:defUIPriority="99" w:defSemiHidden="0" w:defUnhideWhenUsed="0" w:defQFormat="0" w:count="376">
     <w:lsdException w:name="Normal" w:uiPriority="0" w:qFormat="1"/>
     <w:lsdException w:name="heading 1" w:uiPriority="9" w:qFormat="1"/>
     <w:lsdException w:name="heading 2" w:semiHidden="1" w:uiPriority="9" w:unhideWhenUsed="1" w:qFormat="1"/>
@@ -9304,7 +11231,6 @@
     <w:lsdException w:name="HTML Sample" w:semiHidden="1" w:unhideWhenUsed="1"/>
     <w:lsdException w:name="HTML Typewriter" w:semiHidden="1" w:unhideWhenUsed="1"/>
     <w:lsdException w:name="HTML Variable" w:semiHidden="1" w:unhideWhenUsed="1"/>
-    <w:lsdException w:name="Normal Table" w:semiHidden="1" w:unhideWhenUsed="1"/>
     <w:lsdException w:name="annotation subject" w:semiHidden="1" w:unhideWhenUsed="1"/>
     <w:lsdException w:name="No List" w:semiHidden="1" w:unhideWhenUsed="1"/>
     <w:lsdException w:name="Outline List 1" w:semiHidden="1" w:unhideWhenUsed="1"/>
@@ -9347,11 +11273,8 @@
     <w:lsdException w:name="Table Contemporary" w:semiHidden="1" w:unhideWhenUsed="1"/>
     <w:lsdException w:name="Table Elegant" w:semiHidden="1" w:unhideWhenUsed="1"/>
     <w:lsdException w:name="Table Professional" w:semiHidden="1" w:unhideWhenUsed="1"/>
-    <w:lsdException w:name="Table Subtle 1" w:semiHidden="1" w:unhideWhenUsed="1"/>
     <w:lsdException w:name="Table Subtle 2" w:semiHidden="1" w:unhideWhenUsed="1"/>
     <w:lsdException w:name="Table Web 1" w:semiHidden="1" w:unhideWhenUsed="1"/>
-    <w:lsdException w:name="Table Web 2" w:semiHidden="1" w:unhideWhenUsed="1"/>
-    <w:lsdException w:name="Table Web 3" w:semiHidden="1" w:unhideWhenUsed="1"/>
     <w:lsdException w:name="Balloon Text" w:semiHidden="1" w:unhideWhenUsed="1"/>
     <w:lsdException w:name="Table Grid" w:uiPriority="39"/>
     <w:lsdException w:name="Table Theme" w:semiHidden="1" w:unhideWhenUsed="1"/>
@@ -9570,6 +11493,11 @@
     <w:lsdException w:name="List Table 5 Dark Accent 6" w:uiPriority="50"/>
     <w:lsdException w:name="List Table 6 Colorful Accent 6" w:uiPriority="51"/>
     <w:lsdException w:name="List Table 7 Colorful Accent 6" w:uiPriority="52"/>
+    <w:lsdException w:name="Mention" w:semiHidden="1" w:unhideWhenUsed="1"/>
+    <w:lsdException w:name="Smart Hyperlink" w:semiHidden="1" w:unhideWhenUsed="1"/>
+    <w:lsdException w:name="Hashtag" w:semiHidden="1" w:unhideWhenUsed="1"/>
+    <w:lsdException w:name="Unresolved Mention" w:semiHidden="1" w:unhideWhenUsed="1"/>
+    <w:lsdException w:name="Smart Link" w:semiHidden="1" w:unhideWhenUsed="1"/>
   </w:latentStyles>
   <w:style w:type="paragraph" w:default="1" w:styleId="Normal">
     <w:name w:val="Normal"/>
@@ -9665,6 +11593,7 @@
   <w:style w:type="character" w:default="1" w:styleId="DefaultParagraphFont">
     <w:name w:val="Default Paragraph Font"/>
     <w:uiPriority w:val="1"/>
+    <w:semiHidden/>
     <w:unhideWhenUsed/>
   </w:style>
   <w:style w:type="table" w:default="1" w:styleId="TableNormal">

</xml_diff>

<commit_message>
test for training on cpu and example data
</commit_message>
<xml_diff>
--- a/readme.docx
+++ b/readme.docx
@@ -2564,15 +2564,7 @@
         <w:ind w:left="1440"/>
       </w:pPr>
       <w:r>
-        <w:t xml:space="preserve">For different algorithms, they </w:t>
-      </w:r>
-      <w:proofErr w:type="gramStart"/>
-      <w:r>
-        <w:t>are might designed</w:t>
-      </w:r>
-      <w:proofErr w:type="gramEnd"/>
-      <w:r>
-        <w:t xml:space="preserve"> based on different environments. It would be good to have a specific environment for Deep-SMOLM and build related packages inside this environment. </w:t>
+        <w:t xml:space="preserve">For different algorithms, they are might designed based on different environments. It would be good to have a specific environment for Deep-SMOLM and build related packages inside this environment. </w:t>
       </w:r>
     </w:p>
     <w:p>
@@ -3405,6 +3397,113 @@
     <w:p>
       <w:pPr>
         <w:spacing w:line="240" w:lineRule="auto"/>
+        <w:ind w:left="1440"/>
+        <w:rPr>
+          <w:rFonts w:ascii="Consolas" w:hAnsi="Consolas"/>
+          <w:color w:val="333333"/>
+          <w:shd w:val="clear" w:color="auto" w:fill="EEEFF0"/>
+        </w:rPr>
+      </w:pPr>
+      <w:proofErr w:type="spellStart"/>
+      <w:r>
+        <w:rPr>
+          <w:rFonts w:ascii="Consolas" w:hAnsi="Consolas"/>
+          <w:color w:val="333333"/>
+          <w:shd w:val="clear" w:color="auto" w:fill="EEEFF0"/>
+        </w:rPr>
+        <w:t>conda</w:t>
+      </w:r>
+      <w:proofErr w:type="spellEnd"/>
+      <w:r>
+        <w:rPr>
+          <w:rFonts w:ascii="Consolas" w:hAnsi="Consolas"/>
+          <w:color w:val="333333"/>
+          <w:shd w:val="clear" w:color="auto" w:fill="EEEFF0"/>
+        </w:rPr>
+        <w:t xml:space="preserve"> install -c </w:t>
+      </w:r>
+      <w:proofErr w:type="spellStart"/>
+      <w:r>
+        <w:rPr>
+          <w:rFonts w:ascii="Consolas" w:hAnsi="Consolas"/>
+          <w:color w:val="333333"/>
+          <w:shd w:val="clear" w:color="auto" w:fill="EEEFF0"/>
+        </w:rPr>
+        <w:t>conda</w:t>
+      </w:r>
+      <w:proofErr w:type="spellEnd"/>
+      <w:r>
+        <w:rPr>
+          <w:rFonts w:ascii="Consolas" w:hAnsi="Consolas"/>
+          <w:color w:val="333333"/>
+          <w:shd w:val="clear" w:color="auto" w:fill="EEEFF0"/>
+        </w:rPr>
+        <w:t xml:space="preserve">-forge </w:t>
+      </w:r>
+      <w:proofErr w:type="spellStart"/>
+      <w:r>
+        <w:rPr>
+          <w:rFonts w:ascii="Consolas" w:hAnsi="Consolas"/>
+          <w:color w:val="333333"/>
+          <w:shd w:val="clear" w:color="auto" w:fill="EEEFF0"/>
+        </w:rPr>
+        <w:t>iprogress</w:t>
+      </w:r>
+      <w:proofErr w:type="spellEnd"/>
+    </w:p>
+    <w:p>
+      <w:pPr>
+        <w:spacing w:line="240" w:lineRule="auto"/>
+        <w:ind w:left="1440"/>
+        <w:rPr>
+          <w:rFonts w:ascii="Consolas" w:hAnsi="Consolas"/>
+          <w:color w:val="333333"/>
+          <w:shd w:val="clear" w:color="auto" w:fill="EEEFF0"/>
+        </w:rPr>
+      </w:pPr>
+      <w:proofErr w:type="spellStart"/>
+      <w:r>
+        <w:rPr>
+          <w:rFonts w:ascii="Consolas" w:hAnsi="Consolas"/>
+          <w:color w:val="333333"/>
+          <w:shd w:val="clear" w:color="auto" w:fill="EEEFF0"/>
+        </w:rPr>
+        <w:t>conda</w:t>
+      </w:r>
+      <w:proofErr w:type="spellEnd"/>
+      <w:r>
+        <w:rPr>
+          <w:rFonts w:ascii="Consolas" w:hAnsi="Consolas"/>
+          <w:color w:val="333333"/>
+          <w:shd w:val="clear" w:color="auto" w:fill="EEEFF0"/>
+        </w:rPr>
+        <w:t xml:space="preserve"> install -c anaconda </w:t>
+      </w:r>
+      <w:proofErr w:type="spellStart"/>
+      <w:r>
+        <w:rPr>
+          <w:rFonts w:ascii="Consolas" w:hAnsi="Consolas"/>
+          <w:color w:val="333333"/>
+          <w:shd w:val="clear" w:color="auto" w:fill="EEEFF0"/>
+        </w:rPr>
+        <w:t>jupyter</w:t>
+      </w:r>
+      <w:proofErr w:type="spellEnd"/>
+    </w:p>
+    <w:p>
+      <w:pPr>
+        <w:spacing w:line="240" w:lineRule="auto"/>
+        <w:ind w:left="1440"/>
+        <w:rPr>
+          <w:rFonts w:ascii="Consolas" w:hAnsi="Consolas"/>
+          <w:color w:val="333333"/>
+          <w:shd w:val="clear" w:color="auto" w:fill="EEEFF0"/>
+        </w:rPr>
+      </w:pPr>
+    </w:p>
+    <w:p>
+      <w:pPr>
+        <w:spacing w:line="240" w:lineRule="auto"/>
         <w:ind w:left="720"/>
         <w:rPr>
           <w:rFonts w:ascii="Consolas" w:hAnsi="Consolas"/>
@@ -3608,15 +3707,7 @@
       </w:r>
       <w:proofErr w:type="spellEnd"/>
       <w:r>
-        <w:t xml:space="preserve"> microscope without </w:t>
-      </w:r>
-      <w:proofErr w:type="gramStart"/>
-      <w:r>
-        <w:t>aberration;</w:t>
-      </w:r>
-      <w:proofErr w:type="gramEnd"/>
-      <w:r>
-        <w:t xml:space="preserve"> </w:t>
+        <w:t xml:space="preserve"> microscope without aberration; </w:t>
       </w:r>
     </w:p>
     <w:p>
@@ -3629,6 +3720,7 @@
         <w:ind w:left="1080"/>
       </w:pPr>
       <w:r>
+        <w:lastRenderedPageBreak/>
         <w:t xml:space="preserve">Generate training data using </w:t>
       </w:r>
       <w:proofErr w:type="spellStart"/>
@@ -3662,15 +3754,7 @@
       </w:r>
       <w:proofErr w:type="spellEnd"/>
       <w:r>
-        <w:t xml:space="preserve"> microscope; This code </w:t>
-      </w:r>
-      <w:proofErr w:type="gramStart"/>
-      <w:r>
-        <w:t>generate</w:t>
-      </w:r>
-      <w:proofErr w:type="gramEnd"/>
-      <w:r>
-        <w:t xml:space="preserve"> training images containing emitters that is imaged with focal plane randomly sampled from [-150,150] nm</w:t>
+        <w:t xml:space="preserve"> microscope; This code generate training images containing emitters that is imaged with focal plane randomly sampled from [-150,150] nm</w:t>
       </w:r>
     </w:p>
     <w:p>
@@ -3718,7 +3802,6 @@
           <w:sz w:val="18"/>
           <w:szCs w:val="18"/>
         </w:rPr>
-        <w:lastRenderedPageBreak/>
         <w:t>https://osf.io/x6p8r/?view_onlyb263a8693c5e4418a0b962df31ca0101</w:t>
       </w:r>
     </w:p>
@@ -4084,6 +4167,7 @@
         <w:rPr>
           <w:noProof/>
         </w:rPr>
+        <w:lastRenderedPageBreak/>
         <w:t>Parameters you might need to change</w:t>
       </w:r>
       <w:bookmarkEnd w:id="20"/>
@@ -4389,7 +4473,6 @@
           <w:sz w:val="21"/>
           <w:szCs w:val="21"/>
         </w:rPr>
-        <w:lastRenderedPageBreak/>
         <w:t xml:space="preserve">        </w:t>
       </w:r>
       <w:r>
@@ -4706,7 +4789,6 @@
         </w:rPr>
         <w:t xml:space="preserve">: </w:t>
       </w:r>
-      <w:proofErr w:type="gramStart"/>
       <w:r>
         <w:rPr>
           <w:rFonts w:ascii="Consolas" w:eastAsia="Times New Roman" w:hAnsi="Consolas" w:cs="Times New Roman"/>
@@ -4714,17 +4796,7 @@
           <w:sz w:val="21"/>
           <w:szCs w:val="21"/>
         </w:rPr>
-        <w:t>"..</w:t>
-      </w:r>
-      <w:proofErr w:type="gramEnd"/>
-      <w:r>
-        <w:rPr>
-          <w:rFonts w:ascii="Consolas" w:eastAsia="Times New Roman" w:hAnsi="Consolas" w:cs="Times New Roman"/>
-          <w:color w:val="CE9178"/>
-          <w:sz w:val="21"/>
-          <w:szCs w:val="21"/>
-        </w:rPr>
-        <w:t>/data/save/"</w:t>
+        <w:t>"../data/save/"</w:t>
       </w:r>
       <w:r>
         <w:rPr>
@@ -4767,25 +4839,14 @@
         <w:t>"</w:t>
       </w:r>
       <w:proofErr w:type="spellStart"/>
-      <w:proofErr w:type="gramStart"/>
-      <w:r>
-        <w:rPr>
-          <w:rFonts w:ascii="Consolas" w:eastAsia="Times New Roman" w:hAnsi="Consolas" w:cs="Times New Roman"/>
-          <w:color w:val="9CDCFE"/>
-          <w:sz w:val="21"/>
-          <w:szCs w:val="21"/>
-        </w:rPr>
-        <w:t>save</w:t>
-      </w:r>
-      <w:proofErr w:type="gramEnd"/>
-      <w:r>
-        <w:rPr>
-          <w:rFonts w:ascii="Consolas" w:eastAsia="Times New Roman" w:hAnsi="Consolas" w:cs="Times New Roman"/>
-          <w:color w:val="9CDCFE"/>
-          <w:sz w:val="21"/>
-          <w:szCs w:val="21"/>
-        </w:rPr>
-        <w:t>_period</w:t>
+      <w:r>
+        <w:rPr>
+          <w:rFonts w:ascii="Consolas" w:eastAsia="Times New Roman" w:hAnsi="Consolas" w:cs="Times New Roman"/>
+          <w:color w:val="9CDCFE"/>
+          <w:sz w:val="21"/>
+          <w:szCs w:val="21"/>
+        </w:rPr>
+        <w:t>save_period</w:t>
       </w:r>
       <w:proofErr w:type="spellEnd"/>
       <w:r>
@@ -5128,25 +5189,14 @@
         <w:t>"</w:t>
       </w:r>
       <w:proofErr w:type="spellStart"/>
-      <w:proofErr w:type="gramStart"/>
-      <w:r>
-        <w:rPr>
-          <w:rFonts w:ascii="Consolas" w:eastAsia="Times New Roman" w:hAnsi="Consolas" w:cs="Times New Roman"/>
-          <w:color w:val="9CDCFE"/>
-          <w:sz w:val="21"/>
-          <w:szCs w:val="21"/>
-        </w:rPr>
-        <w:t>subset</w:t>
-      </w:r>
-      <w:proofErr w:type="gramEnd"/>
-      <w:r>
-        <w:rPr>
-          <w:rFonts w:ascii="Consolas" w:eastAsia="Times New Roman" w:hAnsi="Consolas" w:cs="Times New Roman"/>
-          <w:color w:val="9CDCFE"/>
-          <w:sz w:val="21"/>
-          <w:szCs w:val="21"/>
-        </w:rPr>
-        <w:t>_percent</w:t>
+      <w:r>
+        <w:rPr>
+          <w:rFonts w:ascii="Consolas" w:eastAsia="Times New Roman" w:hAnsi="Consolas" w:cs="Times New Roman"/>
+          <w:color w:val="9CDCFE"/>
+          <w:sz w:val="21"/>
+          <w:szCs w:val="21"/>
+        </w:rPr>
+        <w:t>subset_percent</w:t>
       </w:r>
       <w:proofErr w:type="spellEnd"/>
       <w:r>
@@ -5295,25 +5345,14 @@
         <w:t>"</w:t>
       </w:r>
       <w:proofErr w:type="spellStart"/>
-      <w:proofErr w:type="gramStart"/>
-      <w:r>
-        <w:rPr>
-          <w:rFonts w:ascii="Consolas" w:eastAsia="Times New Roman" w:hAnsi="Consolas" w:cs="Times New Roman"/>
-          <w:color w:val="9CDCFE"/>
-          <w:sz w:val="21"/>
-          <w:szCs w:val="21"/>
-        </w:rPr>
-        <w:t>early</w:t>
-      </w:r>
-      <w:proofErr w:type="gramEnd"/>
-      <w:r>
-        <w:rPr>
-          <w:rFonts w:ascii="Consolas" w:eastAsia="Times New Roman" w:hAnsi="Consolas" w:cs="Times New Roman"/>
-          <w:color w:val="9CDCFE"/>
-          <w:sz w:val="21"/>
-          <w:szCs w:val="21"/>
-        </w:rPr>
-        <w:t>_stop</w:t>
+      <w:r>
+        <w:rPr>
+          <w:rFonts w:ascii="Consolas" w:eastAsia="Times New Roman" w:hAnsi="Consolas" w:cs="Times New Roman"/>
+          <w:color w:val="9CDCFE"/>
+          <w:sz w:val="21"/>
+          <w:szCs w:val="21"/>
+        </w:rPr>
+        <w:t>early_stop</w:t>
       </w:r>
       <w:proofErr w:type="spellEnd"/>
       <w:r>
@@ -5420,25 +5459,14 @@
         <w:t>"</w:t>
       </w:r>
       <w:proofErr w:type="spellStart"/>
-      <w:proofErr w:type="gramStart"/>
-      <w:r>
-        <w:rPr>
-          <w:rFonts w:ascii="Consolas" w:eastAsia="Times New Roman" w:hAnsi="Consolas" w:cs="Times New Roman"/>
-          <w:color w:val="9CDCFE"/>
-          <w:sz w:val="21"/>
-          <w:szCs w:val="21"/>
-        </w:rPr>
-        <w:t>data</w:t>
-      </w:r>
-      <w:proofErr w:type="gramEnd"/>
-      <w:r>
-        <w:rPr>
-          <w:rFonts w:ascii="Consolas" w:eastAsia="Times New Roman" w:hAnsi="Consolas" w:cs="Times New Roman"/>
-          <w:color w:val="9CDCFE"/>
-          <w:sz w:val="21"/>
-          <w:szCs w:val="21"/>
-        </w:rPr>
-        <w:t>_loader</w:t>
+      <w:r>
+        <w:rPr>
+          <w:rFonts w:ascii="Consolas" w:eastAsia="Times New Roman" w:hAnsi="Consolas" w:cs="Times New Roman"/>
+          <w:color w:val="9CDCFE"/>
+          <w:sz w:val="21"/>
+          <w:szCs w:val="21"/>
+        </w:rPr>
+        <w:t>data_loader</w:t>
       </w:r>
       <w:proofErr w:type="spellEnd"/>
       <w:r>
@@ -5579,7 +5607,6 @@
         <w:t>args</w:t>
       </w:r>
       <w:proofErr w:type="spellEnd"/>
-      <w:proofErr w:type="gramStart"/>
       <w:r>
         <w:rPr>
           <w:rFonts w:ascii="Consolas" w:eastAsia="Times New Roman" w:hAnsi="Consolas" w:cs="Times New Roman"/>
@@ -5598,7 +5625,6 @@
         </w:rPr>
         <w:t>:{</w:t>
       </w:r>
-      <w:proofErr w:type="gramEnd"/>
     </w:p>
     <w:p>
       <w:pPr>
@@ -5631,25 +5657,14 @@
         <w:t>"</w:t>
       </w:r>
       <w:proofErr w:type="spellStart"/>
-      <w:proofErr w:type="gramStart"/>
-      <w:r>
-        <w:rPr>
-          <w:rFonts w:ascii="Consolas" w:eastAsia="Times New Roman" w:hAnsi="Consolas" w:cs="Times New Roman"/>
-          <w:color w:val="9CDCFE"/>
-          <w:sz w:val="21"/>
-          <w:szCs w:val="21"/>
-        </w:rPr>
-        <w:t>batch</w:t>
-      </w:r>
-      <w:proofErr w:type="gramEnd"/>
-      <w:r>
-        <w:rPr>
-          <w:rFonts w:ascii="Consolas" w:eastAsia="Times New Roman" w:hAnsi="Consolas" w:cs="Times New Roman"/>
-          <w:color w:val="9CDCFE"/>
-          <w:sz w:val="21"/>
-          <w:szCs w:val="21"/>
-        </w:rPr>
-        <w:t>_size</w:t>
+      <w:r>
+        <w:rPr>
+          <w:rFonts w:ascii="Consolas" w:eastAsia="Times New Roman" w:hAnsi="Consolas" w:cs="Times New Roman"/>
+          <w:color w:val="9CDCFE"/>
+          <w:sz w:val="21"/>
+          <w:szCs w:val="21"/>
+        </w:rPr>
+        <w:t>batch_size</w:t>
       </w:r>
       <w:proofErr w:type="spellEnd"/>
       <w:r>
@@ -5778,25 +5793,14 @@
         <w:t>"</w:t>
       </w:r>
       <w:proofErr w:type="spellStart"/>
-      <w:proofErr w:type="gramStart"/>
-      <w:r>
-        <w:rPr>
-          <w:rFonts w:ascii="Consolas" w:eastAsia="Times New Roman" w:hAnsi="Consolas" w:cs="Times New Roman"/>
-          <w:color w:val="9CDCFE"/>
-          <w:sz w:val="21"/>
-          <w:szCs w:val="21"/>
-        </w:rPr>
-        <w:t>validation</w:t>
-      </w:r>
-      <w:proofErr w:type="gramEnd"/>
-      <w:r>
-        <w:rPr>
-          <w:rFonts w:ascii="Consolas" w:eastAsia="Times New Roman" w:hAnsi="Consolas" w:cs="Times New Roman"/>
-          <w:color w:val="9CDCFE"/>
-          <w:sz w:val="21"/>
-          <w:szCs w:val="21"/>
-        </w:rPr>
-        <w:t>_split</w:t>
+      <w:r>
+        <w:rPr>
+          <w:rFonts w:ascii="Consolas" w:eastAsia="Times New Roman" w:hAnsi="Consolas" w:cs="Times New Roman"/>
+          <w:color w:val="9CDCFE"/>
+          <w:sz w:val="21"/>
+          <w:szCs w:val="21"/>
+        </w:rPr>
+        <w:t>validation_split</w:t>
       </w:r>
       <w:proofErr w:type="spellEnd"/>
       <w:r>
@@ -5867,25 +5871,14 @@
         <w:t>"</w:t>
       </w:r>
       <w:proofErr w:type="spellStart"/>
-      <w:proofErr w:type="gramStart"/>
-      <w:r>
-        <w:rPr>
-          <w:rFonts w:ascii="Consolas" w:eastAsia="Times New Roman" w:hAnsi="Consolas" w:cs="Times New Roman"/>
-          <w:color w:val="9CDCFE"/>
-          <w:sz w:val="21"/>
-          <w:szCs w:val="21"/>
-        </w:rPr>
-        <w:t>num</w:t>
-      </w:r>
-      <w:proofErr w:type="gramEnd"/>
-      <w:r>
-        <w:rPr>
-          <w:rFonts w:ascii="Consolas" w:eastAsia="Times New Roman" w:hAnsi="Consolas" w:cs="Times New Roman"/>
-          <w:color w:val="9CDCFE"/>
-          <w:sz w:val="21"/>
-          <w:szCs w:val="21"/>
-        </w:rPr>
-        <w:t>_workers</w:t>
+      <w:r>
+        <w:rPr>
+          <w:rFonts w:ascii="Consolas" w:eastAsia="Times New Roman" w:hAnsi="Consolas" w:cs="Times New Roman"/>
+          <w:color w:val="9CDCFE"/>
+          <w:sz w:val="21"/>
+          <w:szCs w:val="21"/>
+        </w:rPr>
+        <w:t>num_workers</w:t>
       </w:r>
       <w:proofErr w:type="spellEnd"/>
       <w:r>
@@ -5996,19 +5989,11 @@
         <w:t>“</w:t>
       </w:r>
       <w:proofErr w:type="spellStart"/>
-      <w:proofErr w:type="gramStart"/>
       <w:r>
         <w:rPr>
           <w:highlight w:val="lightGray"/>
         </w:rPr>
-        <w:t>noise</w:t>
-      </w:r>
-      <w:proofErr w:type="gramEnd"/>
-      <w:r>
-        <w:rPr>
-          <w:highlight w:val="lightGray"/>
-        </w:rPr>
-        <w:t>_image_name</w:t>
+        <w:t>noise_image_name</w:t>
       </w:r>
       <w:proofErr w:type="spellEnd"/>
       <w:r>
@@ -6044,19 +6029,11 @@
         <w:t>“</w:t>
       </w:r>
       <w:proofErr w:type="spellStart"/>
-      <w:proofErr w:type="gramStart"/>
       <w:r>
         <w:rPr>
           <w:highlight w:val="lightGray"/>
         </w:rPr>
-        <w:t>file</w:t>
-      </w:r>
-      <w:proofErr w:type="gramEnd"/>
-      <w:r>
-        <w:rPr>
-          <w:highlight w:val="lightGray"/>
-        </w:rPr>
-        <w:t>_folder</w:t>
+        <w:t>file_folder</w:t>
       </w:r>
       <w:proofErr w:type="spellEnd"/>
       <w:r>
@@ -6072,13 +6049,8 @@
         <w:t>“</w:t>
       </w:r>
       <w:proofErr w:type="spellStart"/>
-      <w:proofErr w:type="gramStart"/>
-      <w:r>
-        <w:t>number</w:t>
-      </w:r>
-      <w:proofErr w:type="gramEnd"/>
-      <w:r>
-        <w:t>_images</w:t>
+      <w:r>
+        <w:t>number_images</w:t>
       </w:r>
       <w:proofErr w:type="spellEnd"/>
       <w:r>
@@ -6091,15 +6063,8 @@
         <w:ind w:left="1440"/>
       </w:pPr>
       <w:r>
-        <w:t>Again: “noise_image_name1”, “noise_image_name1”</w:t>
-      </w:r>
-      <w:proofErr w:type="gramStart"/>
-      <w:r>
-        <w:t>,”file</w:t>
-      </w:r>
-      <w:proofErr w:type="gramEnd"/>
-      <w:r>
-        <w:t>_folder1” won’t be read in the running code, they are just for record to easily switching between different options</w:t>
+        <w:lastRenderedPageBreak/>
+        <w:t>Again: “noise_image_name1”, “noise_image_name1”,”file_folder1” won’t be read in the running code, they are just for record to easily switching between different options</w:t>
       </w:r>
     </w:p>
     <w:p>
@@ -6142,25 +6107,14 @@
         <w:t>"</w:t>
       </w:r>
       <w:proofErr w:type="spellStart"/>
-      <w:proofErr w:type="gramStart"/>
-      <w:r>
-        <w:rPr>
-          <w:rFonts w:ascii="Consolas" w:eastAsia="Times New Roman" w:hAnsi="Consolas" w:cs="Times New Roman"/>
-          <w:color w:val="9CDCFE"/>
-          <w:sz w:val="21"/>
-          <w:szCs w:val="21"/>
-        </w:rPr>
-        <w:t>training</w:t>
-      </w:r>
-      <w:proofErr w:type="gramEnd"/>
-      <w:r>
-        <w:rPr>
-          <w:rFonts w:ascii="Consolas" w:eastAsia="Times New Roman" w:hAnsi="Consolas" w:cs="Times New Roman"/>
-          <w:color w:val="9CDCFE"/>
-          <w:sz w:val="21"/>
-          <w:szCs w:val="21"/>
-        </w:rPr>
-        <w:t>_dataset</w:t>
+      <w:r>
+        <w:rPr>
+          <w:rFonts w:ascii="Consolas" w:eastAsia="Times New Roman" w:hAnsi="Consolas" w:cs="Times New Roman"/>
+          <w:color w:val="9CDCFE"/>
+          <w:sz w:val="21"/>
+          <w:szCs w:val="21"/>
+        </w:rPr>
+        <w:t>training_dataset</w:t>
       </w:r>
       <w:proofErr w:type="spellEnd"/>
       <w:r>
@@ -6210,27 +6164,7 @@
           <w:sz w:val="21"/>
           <w:szCs w:val="21"/>
         </w:rPr>
-        <w:t>"</w:t>
-      </w:r>
-      <w:proofErr w:type="gramStart"/>
-      <w:r>
-        <w:rPr>
-          <w:rFonts w:ascii="Consolas" w:eastAsia="Times New Roman" w:hAnsi="Consolas" w:cs="Times New Roman"/>
-          <w:color w:val="9CDCFE"/>
-          <w:sz w:val="21"/>
-          <w:szCs w:val="21"/>
-        </w:rPr>
-        <w:t>noise</w:t>
-      </w:r>
-      <w:proofErr w:type="gramEnd"/>
-      <w:r>
-        <w:rPr>
-          <w:rFonts w:ascii="Consolas" w:eastAsia="Times New Roman" w:hAnsi="Consolas" w:cs="Times New Roman"/>
-          <w:color w:val="9CDCFE"/>
-          <w:sz w:val="21"/>
-          <w:szCs w:val="21"/>
-        </w:rPr>
-        <w:t>_image_name1"</w:t>
+        <w:t>"noise_image_name1"</w:t>
       </w:r>
       <w:r>
         <w:rPr>
@@ -6308,27 +6242,7 @@
           <w:sz w:val="21"/>
           <w:szCs w:val="21"/>
         </w:rPr>
-        <w:t>"</w:t>
-      </w:r>
-      <w:proofErr w:type="gramStart"/>
-      <w:r>
-        <w:rPr>
-          <w:rFonts w:ascii="Consolas" w:eastAsia="Times New Roman" w:hAnsi="Consolas" w:cs="Times New Roman"/>
-          <w:color w:val="9CDCFE"/>
-          <w:sz w:val="21"/>
-          <w:szCs w:val="21"/>
-        </w:rPr>
-        <w:t>noise</w:t>
-      </w:r>
-      <w:proofErr w:type="gramEnd"/>
-      <w:r>
-        <w:rPr>
-          <w:rFonts w:ascii="Consolas" w:eastAsia="Times New Roman" w:hAnsi="Consolas" w:cs="Times New Roman"/>
-          <w:color w:val="9CDCFE"/>
-          <w:sz w:val="21"/>
-          <w:szCs w:val="21"/>
-        </w:rPr>
-        <w:t>_image_name</w:t>
+        <w:t>"noise_image_name</w:t>
       </w:r>
       <w:r>
         <w:rPr>
@@ -6404,27 +6318,7 @@
           <w:sz w:val="21"/>
           <w:szCs w:val="21"/>
         </w:rPr>
-        <w:t>"</w:t>
-      </w:r>
-      <w:proofErr w:type="gramStart"/>
-      <w:r>
-        <w:rPr>
-          <w:rFonts w:ascii="Consolas" w:eastAsia="Times New Roman" w:hAnsi="Consolas" w:cs="Times New Roman"/>
-          <w:color w:val="9CDCFE"/>
-          <w:sz w:val="21"/>
-          <w:szCs w:val="21"/>
-        </w:rPr>
-        <w:t>noise</w:t>
-      </w:r>
-      <w:proofErr w:type="gramEnd"/>
-      <w:r>
-        <w:rPr>
-          <w:rFonts w:ascii="Consolas" w:eastAsia="Times New Roman" w:hAnsi="Consolas" w:cs="Times New Roman"/>
-          <w:color w:val="9CDCFE"/>
-          <w:sz w:val="21"/>
-          <w:szCs w:val="21"/>
-        </w:rPr>
-        <w:t>_image_name"</w:t>
+        <w:t>"noise_image_name"</w:t>
       </w:r>
       <w:r>
         <w:rPr>
@@ -6505,25 +6399,14 @@
         <w:t>"</w:t>
       </w:r>
       <w:proofErr w:type="spellStart"/>
-      <w:proofErr w:type="gramStart"/>
-      <w:r>
-        <w:rPr>
-          <w:rFonts w:ascii="Consolas" w:eastAsia="Times New Roman" w:hAnsi="Consolas" w:cs="Times New Roman"/>
-          <w:color w:val="9CDCFE"/>
-          <w:sz w:val="21"/>
-          <w:szCs w:val="21"/>
-        </w:rPr>
-        <w:t>background</w:t>
-      </w:r>
-      <w:proofErr w:type="gramEnd"/>
-      <w:r>
-        <w:rPr>
-          <w:rFonts w:ascii="Consolas" w:eastAsia="Times New Roman" w:hAnsi="Consolas" w:cs="Times New Roman"/>
-          <w:color w:val="9CDCFE"/>
-          <w:sz w:val="21"/>
-          <w:szCs w:val="21"/>
-        </w:rPr>
-        <w:t>_name</w:t>
+      <w:r>
+        <w:rPr>
+          <w:rFonts w:ascii="Consolas" w:eastAsia="Times New Roman" w:hAnsi="Consolas" w:cs="Times New Roman"/>
+          <w:color w:val="9CDCFE"/>
+          <w:sz w:val="21"/>
+          <w:szCs w:val="21"/>
+        </w:rPr>
+        <w:t>background_name</w:t>
       </w:r>
       <w:proofErr w:type="spellEnd"/>
       <w:r>
@@ -6680,7 +6563,6 @@
           <w:sz w:val="21"/>
           <w:szCs w:val="21"/>
         </w:rPr>
-        <w:lastRenderedPageBreak/>
         <w:t xml:space="preserve">        </w:t>
       </w:r>
       <w:r>
@@ -6799,7 +6681,6 @@
         </w:rPr>
         <w:t xml:space="preserve">: </w:t>
       </w:r>
-      <w:proofErr w:type="gramStart"/>
       <w:r>
         <w:rPr>
           <w:rFonts w:ascii="Consolas" w:eastAsia="Times New Roman" w:hAnsi="Consolas" w:cs="Times New Roman"/>
@@ -6807,17 +6688,7 @@
           <w:sz w:val="21"/>
           <w:szCs w:val="21"/>
         </w:rPr>
-        <w:t>"..</w:t>
-      </w:r>
-      <w:proofErr w:type="gramEnd"/>
-      <w:r>
-        <w:rPr>
-          <w:rFonts w:ascii="Consolas" w:eastAsia="Times New Roman" w:hAnsi="Consolas" w:cs="Times New Roman"/>
-          <w:color w:val="CE9178"/>
-          <w:sz w:val="21"/>
-          <w:szCs w:val="21"/>
-        </w:rPr>
-        <w:t>/data/opt_PSF_data_1000vs2/training_20220711_pixOL_SNR1000vs2_gamma_linear_photon_poisson_distribution_gradient_model/"</w:t>
+        <w:t>"../data/opt_PSF_data_1000vs2/training_20220711_pixOL_SNR1000vs2_gamma_linear_photon_poisson_distribution_gradient_model/"</w:t>
       </w:r>
       <w:r>
         <w:rPr>
@@ -6857,17 +6728,7 @@
           <w:sz w:val="21"/>
           <w:szCs w:val="21"/>
         </w:rPr>
-        <w:t>"file_folder1</w:t>
-      </w:r>
-      <w:proofErr w:type="gramStart"/>
-      <w:r>
-        <w:rPr>
-          <w:rFonts w:ascii="Consolas" w:eastAsia="Times New Roman" w:hAnsi="Consolas" w:cs="Times New Roman"/>
-          <w:color w:val="9CDCFE"/>
-          <w:sz w:val="21"/>
-          <w:szCs w:val="21"/>
-        </w:rPr>
-        <w:t>"</w:t>
+        <w:t>"file_folder1"</w:t>
       </w:r>
       <w:r>
         <w:rPr>
@@ -6885,17 +6746,7 @@
           <w:sz w:val="21"/>
           <w:szCs w:val="21"/>
         </w:rPr>
-        <w:t>"..</w:t>
-      </w:r>
-      <w:proofErr w:type="gramEnd"/>
-      <w:r>
-        <w:rPr>
-          <w:rFonts w:ascii="Consolas" w:eastAsia="Times New Roman" w:hAnsi="Consolas" w:cs="Times New Roman"/>
-          <w:color w:val="CE9178"/>
-          <w:sz w:val="21"/>
-          <w:szCs w:val="21"/>
-        </w:rPr>
-        <w:t>/data/opt_PSF_data_1000vs2/training_20220526_pixOL_SNR1000_2_gamma_linear_distribution_photon_poisson/"</w:t>
+        <w:t>"../data/opt_PSF_data_1000vs2/training_20220526_pixOL_SNR1000_2_gamma_linear_distribution_photon_poisson/"</w:t>
       </w:r>
       <w:r>
         <w:rPr>
@@ -6935,27 +6786,7 @@
           <w:sz w:val="21"/>
           <w:szCs w:val="21"/>
         </w:rPr>
-        <w:t>"</w:t>
-      </w:r>
-      <w:proofErr w:type="gramStart"/>
-      <w:r>
-        <w:rPr>
-          <w:rFonts w:ascii="Consolas" w:eastAsia="Times New Roman" w:hAnsi="Consolas" w:cs="Times New Roman"/>
-          <w:color w:val="9CDCFE"/>
-          <w:sz w:val="21"/>
-          <w:szCs w:val="21"/>
-        </w:rPr>
-        <w:t>number</w:t>
-      </w:r>
-      <w:proofErr w:type="gramEnd"/>
-      <w:r>
-        <w:rPr>
-          <w:rFonts w:ascii="Consolas" w:eastAsia="Times New Roman" w:hAnsi="Consolas" w:cs="Times New Roman"/>
-          <w:color w:val="9CDCFE"/>
-          <w:sz w:val="21"/>
-          <w:szCs w:val="21"/>
-        </w:rPr>
-        <w:t>_images"</w:t>
+        <w:t>"number_images"</w:t>
       </w:r>
       <w:r>
         <w:rPr>
@@ -7256,15 +7087,7 @@
       </w:pPr>
       <w:bookmarkStart w:id="25" w:name="_Toc109752506"/>
       <w:r>
-        <w:t xml:space="preserve">Check if the data loader method </w:t>
-      </w:r>
-      <w:proofErr w:type="gramStart"/>
-      <w:r>
-        <w:t>match</w:t>
-      </w:r>
-      <w:proofErr w:type="gramEnd"/>
-      <w:r>
-        <w:t xml:space="preserve"> to your data</w:t>
+        <w:t>Check if the data loader method match to your data</w:t>
       </w:r>
       <w:bookmarkEnd w:id="25"/>
     </w:p>
@@ -7307,6 +7130,7 @@
         </w:rPr>
       </w:pPr>
       <w:r>
+        <w:lastRenderedPageBreak/>
         <w:tab/>
       </w:r>
       <w:bookmarkStart w:id="26" w:name="_Toc109752507"/>
@@ -7365,25 +7189,14 @@
         <w:t>"</w:t>
       </w:r>
       <w:proofErr w:type="spellStart"/>
-      <w:proofErr w:type="gramStart"/>
-      <w:r>
-        <w:rPr>
-          <w:rFonts w:ascii="Consolas" w:eastAsia="Times New Roman" w:hAnsi="Consolas" w:cs="Times New Roman"/>
-          <w:color w:val="9CDCFE"/>
-          <w:sz w:val="21"/>
-          <w:szCs w:val="21"/>
-        </w:rPr>
-        <w:t>est</w:t>
-      </w:r>
-      <w:proofErr w:type="gramEnd"/>
-      <w:r>
-        <w:rPr>
-          <w:rFonts w:ascii="Consolas" w:eastAsia="Times New Roman" w:hAnsi="Consolas" w:cs="Times New Roman"/>
-          <w:color w:val="9CDCFE"/>
-          <w:sz w:val="21"/>
-          <w:szCs w:val="21"/>
-        </w:rPr>
-        <w:t>_dataset</w:t>
+      <w:r>
+        <w:rPr>
+          <w:rFonts w:ascii="Consolas" w:eastAsia="Times New Roman" w:hAnsi="Consolas" w:cs="Times New Roman"/>
+          <w:color w:val="9CDCFE"/>
+          <w:sz w:val="21"/>
+          <w:szCs w:val="21"/>
+        </w:rPr>
+        <w:t>est_dataset</w:t>
       </w:r>
       <w:proofErr w:type="spellEnd"/>
       <w:r>
@@ -7433,27 +7246,7 @@
           <w:sz w:val="21"/>
           <w:szCs w:val="21"/>
         </w:rPr>
-        <w:t>"</w:t>
-      </w:r>
-      <w:proofErr w:type="gramStart"/>
-      <w:r>
-        <w:rPr>
-          <w:rFonts w:ascii="Consolas" w:eastAsia="Times New Roman" w:hAnsi="Consolas" w:cs="Times New Roman"/>
-          <w:color w:val="9CDCFE"/>
-          <w:sz w:val="21"/>
-          <w:szCs w:val="21"/>
-        </w:rPr>
-        <w:t>noise</w:t>
-      </w:r>
-      <w:proofErr w:type="gramEnd"/>
-      <w:r>
-        <w:rPr>
-          <w:rFonts w:ascii="Consolas" w:eastAsia="Times New Roman" w:hAnsi="Consolas" w:cs="Times New Roman"/>
-          <w:color w:val="9CDCFE"/>
-          <w:sz w:val="21"/>
-          <w:szCs w:val="21"/>
-        </w:rPr>
-        <w:t>_image_name"</w:t>
+        <w:t>"noise_image_name"</w:t>
       </w:r>
       <w:r>
         <w:rPr>
@@ -7629,27 +7422,7 @@
           <w:sz w:val="21"/>
           <w:szCs w:val="21"/>
         </w:rPr>
-        <w:t>"</w:t>
-      </w:r>
-      <w:proofErr w:type="gramStart"/>
-      <w:r>
-        <w:rPr>
-          <w:rFonts w:ascii="Consolas" w:eastAsia="Times New Roman" w:hAnsi="Consolas" w:cs="Times New Roman"/>
-          <w:color w:val="9CDCFE"/>
-          <w:sz w:val="21"/>
-          <w:szCs w:val="21"/>
-        </w:rPr>
-        <w:t>background</w:t>
-      </w:r>
-      <w:proofErr w:type="gramEnd"/>
-      <w:r>
-        <w:rPr>
-          <w:rFonts w:ascii="Consolas" w:eastAsia="Times New Roman" w:hAnsi="Consolas" w:cs="Times New Roman"/>
-          <w:color w:val="9CDCFE"/>
-          <w:sz w:val="21"/>
-          <w:szCs w:val="21"/>
-        </w:rPr>
-        <w:t>_data"</w:t>
+        <w:t>"background_data"</w:t>
       </w:r>
       <w:r>
         <w:rPr>
@@ -7836,7 +7609,6 @@
         </w:rPr>
         <w:t xml:space="preserve">: </w:t>
       </w:r>
-      <w:proofErr w:type="gramStart"/>
       <w:r>
         <w:rPr>
           <w:rFonts w:ascii="Consolas" w:eastAsia="Times New Roman" w:hAnsi="Consolas" w:cs="Times New Roman"/>
@@ -7844,17 +7616,7 @@
           <w:sz w:val="21"/>
           <w:szCs w:val="21"/>
         </w:rPr>
-        <w:t>"..</w:t>
-      </w:r>
-      <w:proofErr w:type="gramEnd"/>
-      <w:r>
-        <w:rPr>
-          <w:rFonts w:ascii="Consolas" w:eastAsia="Times New Roman" w:hAnsi="Consolas" w:cs="Times New Roman"/>
-          <w:color w:val="CE9178"/>
-          <w:sz w:val="21"/>
-          <w:szCs w:val="21"/>
-        </w:rPr>
-        <w:t>/data/opt_PSF_data_1000vs2/phantom_20220616_dense_SMs_1000vs2/"</w:t>
+        <w:t>"../data/opt_PSF_data_1000vs2/phantom_20220616_dense_SMs_1000vs2/"</w:t>
       </w:r>
       <w:r>
         <w:rPr>
@@ -7885,7 +7647,6 @@
           <w:sz w:val="21"/>
           <w:szCs w:val="21"/>
         </w:rPr>
-        <w:lastRenderedPageBreak/>
         <w:t xml:space="preserve">        </w:t>
       </w:r>
       <w:r>
@@ -7906,7 +7667,6 @@
         </w:rPr>
         <w:t xml:space="preserve">: </w:t>
       </w:r>
-      <w:proofErr w:type="gramStart"/>
       <w:r>
         <w:rPr>
           <w:rFonts w:ascii="Consolas" w:eastAsia="Times New Roman" w:hAnsi="Consolas" w:cs="Times New Roman"/>
@@ -7914,17 +7674,7 @@
           <w:sz w:val="21"/>
           <w:szCs w:val="21"/>
         </w:rPr>
-        <w:t>"..</w:t>
-      </w:r>
-      <w:proofErr w:type="gramEnd"/>
-      <w:r>
-        <w:rPr>
-          <w:rFonts w:ascii="Consolas" w:eastAsia="Times New Roman" w:hAnsi="Consolas" w:cs="Times New Roman"/>
-          <w:color w:val="CE9178"/>
-          <w:sz w:val="21"/>
-          <w:szCs w:val="21"/>
-        </w:rPr>
-        <w:t>/data/opt_PSF_data_1000vs2/phantom_20220711_dense_SMs_1000vs2_omega_2/"</w:t>
+        <w:t>"../data/opt_PSF_data_1000vs2/phantom_20220711_dense_SMs_1000vs2_omega_2/"</w:t>
       </w:r>
       <w:r>
         <w:rPr>
@@ -7964,27 +7714,7 @@
           <w:sz w:val="21"/>
           <w:szCs w:val="21"/>
         </w:rPr>
-        <w:t>"</w:t>
-      </w:r>
-      <w:proofErr w:type="gramStart"/>
-      <w:r>
-        <w:rPr>
-          <w:rFonts w:ascii="Consolas" w:eastAsia="Times New Roman" w:hAnsi="Consolas" w:cs="Times New Roman"/>
-          <w:color w:val="9CDCFE"/>
-          <w:sz w:val="21"/>
-          <w:szCs w:val="21"/>
-        </w:rPr>
-        <w:t>number</w:t>
-      </w:r>
-      <w:proofErr w:type="gramEnd"/>
-      <w:r>
-        <w:rPr>
-          <w:rFonts w:ascii="Consolas" w:eastAsia="Times New Roman" w:hAnsi="Consolas" w:cs="Times New Roman"/>
-          <w:color w:val="9CDCFE"/>
-          <w:sz w:val="21"/>
-          <w:szCs w:val="21"/>
-        </w:rPr>
-        <w:t>_images"</w:t>
+        <w:t>"number_images"</w:t>
       </w:r>
       <w:r>
         <w:rPr>
@@ -8045,25 +7775,14 @@
         <w:t>"</w:t>
       </w:r>
       <w:proofErr w:type="spellStart"/>
-      <w:proofErr w:type="gramStart"/>
-      <w:r>
-        <w:rPr>
-          <w:rFonts w:ascii="Consolas" w:eastAsia="Times New Roman" w:hAnsi="Consolas" w:cs="Times New Roman"/>
-          <w:color w:val="9CDCFE"/>
-          <w:sz w:val="21"/>
-          <w:szCs w:val="21"/>
-        </w:rPr>
-        <w:t>batch</w:t>
-      </w:r>
-      <w:proofErr w:type="gramEnd"/>
-      <w:r>
-        <w:rPr>
-          <w:rFonts w:ascii="Consolas" w:eastAsia="Times New Roman" w:hAnsi="Consolas" w:cs="Times New Roman"/>
-          <w:color w:val="9CDCFE"/>
-          <w:sz w:val="21"/>
-          <w:szCs w:val="21"/>
-        </w:rPr>
-        <w:t>_size</w:t>
+      <w:r>
+        <w:rPr>
+          <w:rFonts w:ascii="Consolas" w:eastAsia="Times New Roman" w:hAnsi="Consolas" w:cs="Times New Roman"/>
+          <w:color w:val="9CDCFE"/>
+          <w:sz w:val="21"/>
+          <w:szCs w:val="21"/>
+        </w:rPr>
+        <w:t>batch_size</w:t>
       </w:r>
       <w:proofErr w:type="spellEnd"/>
       <w:r>
@@ -8131,27 +7850,7 @@
           <w:sz w:val="21"/>
           <w:szCs w:val="21"/>
         </w:rPr>
-        <w:t>"</w:t>
-      </w:r>
-      <w:proofErr w:type="gramStart"/>
-      <w:r>
-        <w:rPr>
-          <w:rFonts w:ascii="Consolas" w:eastAsia="Times New Roman" w:hAnsi="Consolas" w:cs="Times New Roman"/>
-          <w:color w:val="9CDCFE"/>
-          <w:sz w:val="21"/>
-          <w:szCs w:val="21"/>
-        </w:rPr>
-        <w:t>save</w:t>
-      </w:r>
-      <w:proofErr w:type="gramEnd"/>
-      <w:r>
-        <w:rPr>
-          <w:rFonts w:ascii="Consolas" w:eastAsia="Times New Roman" w:hAnsi="Consolas" w:cs="Times New Roman"/>
-          <w:color w:val="9CDCFE"/>
-          <w:sz w:val="21"/>
-          <w:szCs w:val="21"/>
-        </w:rPr>
-        <w:t>_name"</w:t>
+        <w:t>"save_name"</w:t>
       </w:r>
       <w:r>
         <w:rPr>
@@ -8301,17 +8000,7 @@
           <w:sz w:val="21"/>
           <w:szCs w:val="21"/>
         </w:rPr>
-        <w:t>add_</w:t>
-      </w:r>
-      <w:proofErr w:type="gramStart"/>
-      <w:r>
-        <w:rPr>
-          <w:rFonts w:ascii="Consolas" w:eastAsia="Times New Roman" w:hAnsi="Consolas" w:cs="Times New Roman"/>
-          <w:color w:val="DCDCAA"/>
-          <w:sz w:val="21"/>
-          <w:szCs w:val="21"/>
-        </w:rPr>
-        <w:t>argument</w:t>
+        <w:t>add_argument</w:t>
       </w:r>
       <w:proofErr w:type="spellEnd"/>
       <w:r>
@@ -8323,7 +8012,6 @@
         </w:rPr>
         <w:t>(</w:t>
       </w:r>
-      <w:proofErr w:type="gramEnd"/>
       <w:r>
         <w:rPr>
           <w:rFonts w:ascii="Consolas" w:eastAsia="Times New Roman" w:hAnsi="Consolas" w:cs="Times New Roman"/>
@@ -8555,15 +8243,7 @@
       </w:pPr>
       <w:bookmarkStart w:id="29" w:name="_Toc109752510"/>
       <w:r>
-        <w:t xml:space="preserve">Check if the data loader method </w:t>
-      </w:r>
-      <w:proofErr w:type="gramStart"/>
-      <w:r>
-        <w:t>match</w:t>
-      </w:r>
-      <w:proofErr w:type="gramEnd"/>
-      <w:r>
-        <w:t xml:space="preserve"> to your data</w:t>
+        <w:t>Check if the data loader method match to your data</w:t>
       </w:r>
       <w:bookmarkEnd w:id="29"/>
     </w:p>
@@ -8652,25 +8332,14 @@
         <w:t>"</w:t>
       </w:r>
       <w:proofErr w:type="spellStart"/>
-      <w:proofErr w:type="gramStart"/>
-      <w:r>
-        <w:rPr>
-          <w:rFonts w:ascii="Consolas" w:eastAsia="Times New Roman" w:hAnsi="Consolas" w:cs="Times New Roman"/>
-          <w:color w:val="9CDCFE"/>
-          <w:sz w:val="21"/>
-          <w:szCs w:val="21"/>
-        </w:rPr>
-        <w:t>est</w:t>
-      </w:r>
-      <w:proofErr w:type="gramEnd"/>
-      <w:r>
-        <w:rPr>
-          <w:rFonts w:ascii="Consolas" w:eastAsia="Times New Roman" w:hAnsi="Consolas" w:cs="Times New Roman"/>
-          <w:color w:val="9CDCFE"/>
-          <w:sz w:val="21"/>
-          <w:szCs w:val="21"/>
-        </w:rPr>
-        <w:t>_dataset_experiment</w:t>
+      <w:r>
+        <w:rPr>
+          <w:rFonts w:ascii="Consolas" w:eastAsia="Times New Roman" w:hAnsi="Consolas" w:cs="Times New Roman"/>
+          <w:color w:val="9CDCFE"/>
+          <w:sz w:val="21"/>
+          <w:szCs w:val="21"/>
+        </w:rPr>
+        <w:t>est_dataset_experiment</w:t>
       </w:r>
       <w:proofErr w:type="spellEnd"/>
       <w:r>
@@ -8723,25 +8392,14 @@
         <w:t>"</w:t>
       </w:r>
       <w:proofErr w:type="spellStart"/>
-      <w:proofErr w:type="gramStart"/>
-      <w:r>
-        <w:rPr>
-          <w:rFonts w:ascii="Consolas" w:eastAsia="Times New Roman" w:hAnsi="Consolas" w:cs="Times New Roman"/>
-          <w:color w:val="9CDCFE"/>
-          <w:sz w:val="21"/>
-          <w:szCs w:val="21"/>
-        </w:rPr>
-        <w:t>noise</w:t>
-      </w:r>
-      <w:proofErr w:type="gramEnd"/>
-      <w:r>
-        <w:rPr>
-          <w:rFonts w:ascii="Consolas" w:eastAsia="Times New Roman" w:hAnsi="Consolas" w:cs="Times New Roman"/>
-          <w:color w:val="9CDCFE"/>
-          <w:sz w:val="21"/>
-          <w:szCs w:val="21"/>
-        </w:rPr>
-        <w:t>_image_name</w:t>
+      <w:r>
+        <w:rPr>
+          <w:rFonts w:ascii="Consolas" w:eastAsia="Times New Roman" w:hAnsi="Consolas" w:cs="Times New Roman"/>
+          <w:color w:val="9CDCFE"/>
+          <w:sz w:val="21"/>
+          <w:szCs w:val="21"/>
+        </w:rPr>
+        <w:t>noise_image_name</w:t>
       </w:r>
       <w:proofErr w:type="spellEnd"/>
       <w:r>
@@ -8918,7 +8576,6 @@
         </w:rPr>
         <w:t xml:space="preserve">: </w:t>
       </w:r>
-      <w:proofErr w:type="gramStart"/>
       <w:r>
         <w:rPr>
           <w:rFonts w:ascii="Consolas" w:eastAsia="Times New Roman" w:hAnsi="Consolas" w:cs="Times New Roman"/>
@@ -8926,17 +8583,7 @@
           <w:sz w:val="21"/>
           <w:szCs w:val="21"/>
         </w:rPr>
-        <w:t>"..</w:t>
-      </w:r>
-      <w:proofErr w:type="gramEnd"/>
-      <w:r>
-        <w:rPr>
-          <w:rFonts w:ascii="Consolas" w:eastAsia="Times New Roman" w:hAnsi="Consolas" w:cs="Times New Roman"/>
-          <w:color w:val="CE9178"/>
-          <w:sz w:val="21"/>
-          <w:szCs w:val="21"/>
-        </w:rPr>
-        <w:t>/data/</w:t>
+        <w:t>"../data/</w:t>
       </w:r>
       <w:proofErr w:type="spellStart"/>
       <w:r>
@@ -8996,27 +8643,7 @@
           <w:sz w:val="21"/>
           <w:szCs w:val="21"/>
         </w:rPr>
-        <w:t>"</w:t>
-      </w:r>
-      <w:proofErr w:type="gramStart"/>
-      <w:r>
-        <w:rPr>
-          <w:rFonts w:ascii="Consolas" w:eastAsia="Times New Roman" w:hAnsi="Consolas" w:cs="Times New Roman"/>
-          <w:color w:val="9CDCFE"/>
-          <w:sz w:val="21"/>
-          <w:szCs w:val="21"/>
-        </w:rPr>
-        <w:t>batch</w:t>
-      </w:r>
-      <w:proofErr w:type="gramEnd"/>
-      <w:r>
-        <w:rPr>
-          <w:rFonts w:ascii="Consolas" w:eastAsia="Times New Roman" w:hAnsi="Consolas" w:cs="Times New Roman"/>
-          <w:color w:val="9CDCFE"/>
-          <w:sz w:val="21"/>
-          <w:szCs w:val="21"/>
-        </w:rPr>
-        <w:t>_size"</w:t>
+        <w:t>"batch_size"</w:t>
       </w:r>
       <w:r>
         <w:rPr>
@@ -9065,6 +8692,7 @@
           <w:sz w:val="21"/>
           <w:szCs w:val="21"/>
         </w:rPr>
+        <w:lastRenderedPageBreak/>
         <w:t xml:space="preserve">        </w:t>
       </w:r>
       <w:r>
@@ -9074,27 +8702,7 @@
           <w:sz w:val="21"/>
           <w:szCs w:val="21"/>
         </w:rPr>
-        <w:t>"</w:t>
-      </w:r>
-      <w:proofErr w:type="gramStart"/>
-      <w:r>
-        <w:rPr>
-          <w:rFonts w:ascii="Consolas" w:eastAsia="Times New Roman" w:hAnsi="Consolas" w:cs="Times New Roman"/>
-          <w:color w:val="9CDCFE"/>
-          <w:sz w:val="21"/>
-          <w:szCs w:val="21"/>
-        </w:rPr>
-        <w:t>number</w:t>
-      </w:r>
-      <w:proofErr w:type="gramEnd"/>
-      <w:r>
-        <w:rPr>
-          <w:rFonts w:ascii="Consolas" w:eastAsia="Times New Roman" w:hAnsi="Consolas" w:cs="Times New Roman"/>
-          <w:color w:val="9CDCFE"/>
-          <w:sz w:val="21"/>
-          <w:szCs w:val="21"/>
-        </w:rPr>
-        <w:t>_images_per_dataset"</w:t>
+        <w:t>"number_images_per_dataset"</w:t>
       </w:r>
       <w:r>
         <w:rPr>
@@ -9155,25 +8763,14 @@
         <w:t>"</w:t>
       </w:r>
       <w:proofErr w:type="spellStart"/>
-      <w:proofErr w:type="gramStart"/>
-      <w:r>
-        <w:rPr>
-          <w:rFonts w:ascii="Consolas" w:eastAsia="Times New Roman" w:hAnsi="Consolas" w:cs="Times New Roman"/>
-          <w:color w:val="9CDCFE"/>
-          <w:sz w:val="21"/>
-          <w:szCs w:val="21"/>
-        </w:rPr>
-        <w:t>number</w:t>
-      </w:r>
-      <w:proofErr w:type="gramEnd"/>
-      <w:r>
-        <w:rPr>
-          <w:rFonts w:ascii="Consolas" w:eastAsia="Times New Roman" w:hAnsi="Consolas" w:cs="Times New Roman"/>
-          <w:color w:val="9CDCFE"/>
-          <w:sz w:val="21"/>
-          <w:szCs w:val="21"/>
-        </w:rPr>
-        <w:t>_FoV</w:t>
+      <w:r>
+        <w:rPr>
+          <w:rFonts w:ascii="Consolas" w:eastAsia="Times New Roman" w:hAnsi="Consolas" w:cs="Times New Roman"/>
+          <w:color w:val="9CDCFE"/>
+          <w:sz w:val="21"/>
+          <w:szCs w:val="21"/>
+        </w:rPr>
+        <w:t>number_FoV</w:t>
       </w:r>
       <w:proofErr w:type="spellEnd"/>
       <w:r>
@@ -9244,25 +8841,14 @@
         <w:t>"</w:t>
       </w:r>
       <w:proofErr w:type="spellStart"/>
-      <w:proofErr w:type="gramStart"/>
-      <w:r>
-        <w:rPr>
-          <w:rFonts w:ascii="Consolas" w:eastAsia="Times New Roman" w:hAnsi="Consolas" w:cs="Times New Roman"/>
-          <w:color w:val="9CDCFE"/>
-          <w:sz w:val="21"/>
-          <w:szCs w:val="21"/>
-        </w:rPr>
-        <w:t>number</w:t>
-      </w:r>
-      <w:proofErr w:type="gramEnd"/>
-      <w:r>
-        <w:rPr>
-          <w:rFonts w:ascii="Consolas" w:eastAsia="Times New Roman" w:hAnsi="Consolas" w:cs="Times New Roman"/>
-          <w:color w:val="9CDCFE"/>
-          <w:sz w:val="21"/>
-          <w:szCs w:val="21"/>
-        </w:rPr>
-        <w:t>_dataSet</w:t>
+      <w:r>
+        <w:rPr>
+          <w:rFonts w:ascii="Consolas" w:eastAsia="Times New Roman" w:hAnsi="Consolas" w:cs="Times New Roman"/>
+          <w:color w:val="9CDCFE"/>
+          <w:sz w:val="21"/>
+          <w:szCs w:val="21"/>
+        </w:rPr>
+        <w:t>number_dataSet</w:t>
       </w:r>
       <w:proofErr w:type="spellEnd"/>
       <w:r>
@@ -9330,27 +8916,7 @@
           <w:sz w:val="21"/>
           <w:szCs w:val="21"/>
         </w:rPr>
-        <w:t>"</w:t>
-      </w:r>
-      <w:proofErr w:type="gramStart"/>
-      <w:r>
-        <w:rPr>
-          <w:rFonts w:ascii="Consolas" w:eastAsia="Times New Roman" w:hAnsi="Consolas" w:cs="Times New Roman"/>
-          <w:color w:val="9CDCFE"/>
-          <w:sz w:val="21"/>
-          <w:szCs w:val="21"/>
-        </w:rPr>
-        <w:t>starting</w:t>
-      </w:r>
-      <w:proofErr w:type="gramEnd"/>
-      <w:r>
-        <w:rPr>
-          <w:rFonts w:ascii="Consolas" w:eastAsia="Times New Roman" w:hAnsi="Consolas" w:cs="Times New Roman"/>
-          <w:color w:val="9CDCFE"/>
-          <w:sz w:val="21"/>
-          <w:szCs w:val="21"/>
-        </w:rPr>
-        <w:t>_dataSet"</w:t>
+        <w:t>"starting_dataSet"</w:t>
       </w:r>
       <w:r>
         <w:rPr>
@@ -9466,27 +9032,7 @@
           <w:sz w:val="21"/>
           <w:szCs w:val="21"/>
         </w:rPr>
-        <w:t>"</w:t>
-      </w:r>
-      <w:proofErr w:type="gramStart"/>
-      <w:r>
-        <w:rPr>
-          <w:rFonts w:ascii="Consolas" w:eastAsia="Times New Roman" w:hAnsi="Consolas" w:cs="Times New Roman"/>
-          <w:color w:val="9CDCFE"/>
-          <w:sz w:val="21"/>
-          <w:szCs w:val="21"/>
-        </w:rPr>
-        <w:t>offset</w:t>
-      </w:r>
-      <w:proofErr w:type="gramEnd"/>
-      <w:r>
-        <w:rPr>
-          <w:rFonts w:ascii="Consolas" w:eastAsia="Times New Roman" w:hAnsi="Consolas" w:cs="Times New Roman"/>
-          <w:color w:val="9CDCFE"/>
-          <w:sz w:val="21"/>
-          <w:szCs w:val="21"/>
-        </w:rPr>
-        <w:t>_name"</w:t>
+        <w:t>"offset_name"</w:t>
       </w:r>
       <w:r>
         <w:rPr>
@@ -9544,27 +9090,7 @@
           <w:sz w:val="21"/>
           <w:szCs w:val="21"/>
         </w:rPr>
-        <w:t>"</w:t>
-      </w:r>
-      <w:proofErr w:type="gramStart"/>
-      <w:r>
-        <w:rPr>
-          <w:rFonts w:ascii="Consolas" w:eastAsia="Times New Roman" w:hAnsi="Consolas" w:cs="Times New Roman"/>
-          <w:color w:val="9CDCFE"/>
-          <w:sz w:val="21"/>
-          <w:szCs w:val="21"/>
-        </w:rPr>
-        <w:t>background</w:t>
-      </w:r>
-      <w:proofErr w:type="gramEnd"/>
-      <w:r>
-        <w:rPr>
-          <w:rFonts w:ascii="Consolas" w:eastAsia="Times New Roman" w:hAnsi="Consolas" w:cs="Times New Roman"/>
-          <w:color w:val="9CDCFE"/>
-          <w:sz w:val="21"/>
-          <w:szCs w:val="21"/>
-        </w:rPr>
-        <w:t>_name"</w:t>
+        <w:t>"background_name"</w:t>
       </w:r>
       <w:r>
         <w:rPr>
@@ -9691,7 +9217,6 @@
           <w:sz w:val="21"/>
           <w:szCs w:val="21"/>
         </w:rPr>
-        <w:lastRenderedPageBreak/>
         <w:t xml:space="preserve">        </w:t>
       </w:r>
       <w:r>
@@ -9759,27 +9284,7 @@
           <w:sz w:val="21"/>
           <w:szCs w:val="21"/>
         </w:rPr>
-        <w:t>"</w:t>
-      </w:r>
-      <w:proofErr w:type="gramStart"/>
-      <w:r>
-        <w:rPr>
-          <w:rFonts w:ascii="Consolas" w:eastAsia="Times New Roman" w:hAnsi="Consolas" w:cs="Times New Roman"/>
-          <w:color w:val="9CDCFE"/>
-          <w:sz w:val="21"/>
-          <w:szCs w:val="21"/>
-        </w:rPr>
-        <w:t>save</w:t>
-      </w:r>
-      <w:proofErr w:type="gramEnd"/>
-      <w:r>
-        <w:rPr>
-          <w:rFonts w:ascii="Consolas" w:eastAsia="Times New Roman" w:hAnsi="Consolas" w:cs="Times New Roman"/>
-          <w:color w:val="9CDCFE"/>
-          <w:sz w:val="21"/>
-          <w:szCs w:val="21"/>
-        </w:rPr>
-        <w:t>_name"</w:t>
+        <w:t>"save_name"</w:t>
       </w:r>
       <w:r>
         <w:rPr>
@@ -9926,17 +9431,7 @@
           <w:sz w:val="21"/>
           <w:szCs w:val="21"/>
         </w:rPr>
-        <w:t>add_</w:t>
-      </w:r>
-      <w:proofErr w:type="gramStart"/>
-      <w:r>
-        <w:rPr>
-          <w:rFonts w:ascii="Consolas" w:eastAsia="Times New Roman" w:hAnsi="Consolas" w:cs="Times New Roman"/>
-          <w:color w:val="DCDCAA"/>
-          <w:sz w:val="21"/>
-          <w:szCs w:val="21"/>
-        </w:rPr>
-        <w:t>argument</w:t>
+        <w:t>add_argument</w:t>
       </w:r>
       <w:proofErr w:type="spellEnd"/>
       <w:r>
@@ -9948,7 +9443,6 @@
         </w:rPr>
         <w:t>(</w:t>
       </w:r>
-      <w:proofErr w:type="gramEnd"/>
       <w:r>
         <w:rPr>
           <w:rFonts w:ascii="Consolas" w:eastAsia="Times New Roman" w:hAnsi="Consolas" w:cs="Times New Roman"/>
@@ -11231,6 +10725,7 @@
     <w:lsdException w:name="HTML Sample" w:semiHidden="1" w:unhideWhenUsed="1"/>
     <w:lsdException w:name="HTML Typewriter" w:semiHidden="1" w:unhideWhenUsed="1"/>
     <w:lsdException w:name="HTML Variable" w:semiHidden="1" w:unhideWhenUsed="1"/>
+    <w:lsdException w:name="Normal Table" w:semiHidden="1" w:unhideWhenUsed="1"/>
     <w:lsdException w:name="annotation subject" w:semiHidden="1" w:unhideWhenUsed="1"/>
     <w:lsdException w:name="No List" w:semiHidden="1" w:unhideWhenUsed="1"/>
     <w:lsdException w:name="Outline List 1" w:semiHidden="1" w:unhideWhenUsed="1"/>
@@ -11273,8 +10768,11 @@
     <w:lsdException w:name="Table Contemporary" w:semiHidden="1" w:unhideWhenUsed="1"/>
     <w:lsdException w:name="Table Elegant" w:semiHidden="1" w:unhideWhenUsed="1"/>
     <w:lsdException w:name="Table Professional" w:semiHidden="1" w:unhideWhenUsed="1"/>
+    <w:lsdException w:name="Table Subtle 1" w:semiHidden="1" w:unhideWhenUsed="1"/>
     <w:lsdException w:name="Table Subtle 2" w:semiHidden="1" w:unhideWhenUsed="1"/>
     <w:lsdException w:name="Table Web 1" w:semiHidden="1" w:unhideWhenUsed="1"/>
+    <w:lsdException w:name="Table Web 2" w:semiHidden="1" w:unhideWhenUsed="1"/>
+    <w:lsdException w:name="Table Web 3" w:semiHidden="1" w:unhideWhenUsed="1"/>
     <w:lsdException w:name="Balloon Text" w:semiHidden="1" w:unhideWhenUsed="1"/>
     <w:lsdException w:name="Table Grid" w:uiPriority="39"/>
     <w:lsdException w:name="Table Theme" w:semiHidden="1" w:unhideWhenUsed="1"/>

</xml_diff>

<commit_message>
clean up the data
remove unsed GT ouput and add some comment
</commit_message>
<xml_diff>
--- a/readme.docx
+++ b/readme.docx
@@ -2362,7 +2362,6 @@
         </w:rPr>
       </w:pPr>
       <w:bookmarkStart w:id="2" w:name="_Toc109752483"/>
-      <w:proofErr w:type="spellStart"/>
       <w:r>
         <w:rPr>
           <w:b/>
@@ -2370,19 +2369,13 @@
         <w:t>Matlab</w:t>
       </w:r>
       <w:bookmarkEnd w:id="2"/>
-      <w:proofErr w:type="spellEnd"/>
     </w:p>
     <w:p>
       <w:pPr>
         <w:ind w:left="720"/>
       </w:pPr>
-      <w:proofErr w:type="spellStart"/>
-      <w:r>
-        <w:t>Matlab</w:t>
-      </w:r>
-      <w:proofErr w:type="spellEnd"/>
-      <w:r>
-        <w:t xml:space="preserve"> is used to generate the simulate data</w:t>
+      <w:r>
+        <w:t>Matlab is used to generate the simulate data</w:t>
       </w:r>
     </w:p>
     <w:p>
@@ -2392,15 +2385,7 @@
       </w:pPr>
       <w:bookmarkStart w:id="3" w:name="_Toc109752484"/>
       <w:r>
-        <w:t xml:space="preserve">Install </w:t>
-      </w:r>
-      <w:proofErr w:type="spellStart"/>
-      <w:r>
-        <w:t>matlab</w:t>
-      </w:r>
-      <w:proofErr w:type="spellEnd"/>
-      <w:r>
-        <w:t xml:space="preserve"> here</w:t>
+        <w:t>Install matlab here</w:t>
       </w:r>
       <w:bookmarkEnd w:id="3"/>
     </w:p>
@@ -2613,13 +2598,8 @@
         <w:ind w:left="1440"/>
       </w:pPr>
       <w:r>
-        <w:t>In here, I created a new environment named Deep-</w:t>
-      </w:r>
-      <w:proofErr w:type="spellStart"/>
-      <w:r>
-        <w:t>SMOLM_env</w:t>
-      </w:r>
-      <w:proofErr w:type="spellEnd"/>
+        <w:t>In here, I created a new environment named Deep-SMOLM_env</w:t>
+      </w:r>
     </w:p>
     <w:p>
       <w:pPr>
@@ -2827,19 +2807,11 @@
       <w:r>
         <w:t xml:space="preserve">Type in: </w:t>
       </w:r>
-      <w:proofErr w:type="spellStart"/>
       <w:r>
         <w:rPr>
           <w:highlight w:val="lightGray"/>
         </w:rPr>
-        <w:t>conda</w:t>
-      </w:r>
-      <w:proofErr w:type="spellEnd"/>
-      <w:r>
-        <w:rPr>
-          <w:highlight w:val="lightGray"/>
-        </w:rPr>
-        <w:t xml:space="preserve"> activate [new environment name]</w:t>
+        <w:t>conda activate [new environment name]</w:t>
       </w:r>
     </w:p>
     <w:p>
@@ -2957,15 +2929,7 @@
         <w:t>using</w:t>
       </w:r>
       <w:r>
-        <w:t xml:space="preserve"> </w:t>
-      </w:r>
-      <w:proofErr w:type="spellStart"/>
-      <w:r>
-        <w:t>conda</w:t>
-      </w:r>
-      <w:proofErr w:type="spellEnd"/>
-      <w:r>
-        <w:t xml:space="preserve"> </w:t>
+        <w:t xml:space="preserve"> conda </w:t>
       </w:r>
       <w:bookmarkEnd w:id="13"/>
     </w:p>
@@ -2998,587 +2962,213 @@
         <w:spacing w:line="240" w:lineRule="auto"/>
         <w:ind w:left="2160"/>
       </w:pPr>
-      <w:proofErr w:type="spellStart"/>
       <w:r>
         <w:rPr>
           <w:rFonts w:ascii="Consolas" w:hAnsi="Consolas"/>
           <w:color w:val="333333"/>
           <w:shd w:val="clear" w:color="auto" w:fill="EEEFF0"/>
         </w:rPr>
-        <w:t>conda</w:t>
-      </w:r>
-      <w:proofErr w:type="spellEnd"/>
+        <w:t>conda install -c pytorch pytorch</w:t>
+      </w:r>
+    </w:p>
+    <w:p>
+      <w:pPr>
+        <w:spacing w:line="240" w:lineRule="auto"/>
+        <w:ind w:left="2160"/>
+      </w:pPr>
       <w:r>
         <w:rPr>
           <w:rFonts w:ascii="Consolas" w:hAnsi="Consolas"/>
           <w:color w:val="333333"/>
           <w:shd w:val="clear" w:color="auto" w:fill="EEEFF0"/>
         </w:rPr>
-        <w:t xml:space="preserve"> install -c </w:t>
-      </w:r>
-      <w:proofErr w:type="spellStart"/>
+        <w:t>conda install -c anaconda numpy</w:t>
+      </w:r>
+    </w:p>
+    <w:p>
+      <w:pPr>
+        <w:spacing w:line="240" w:lineRule="auto"/>
+        <w:ind w:left="2160"/>
+      </w:pPr>
       <w:r>
         <w:rPr>
           <w:rFonts w:ascii="Consolas" w:hAnsi="Consolas"/>
           <w:color w:val="333333"/>
           <w:shd w:val="clear" w:color="auto" w:fill="EEEFF0"/>
         </w:rPr>
-        <w:t>pytorch</w:t>
-      </w:r>
-      <w:proofErr w:type="spellEnd"/>
+        <w:t>conda install -c comet_ml comet_ml</w:t>
+      </w:r>
+    </w:p>
+    <w:p>
+      <w:pPr>
+        <w:spacing w:line="240" w:lineRule="auto"/>
+        <w:ind w:left="2160"/>
+      </w:pPr>
       <w:r>
         <w:rPr>
           <w:rFonts w:ascii="Consolas" w:hAnsi="Consolas"/>
           <w:color w:val="333333"/>
           <w:shd w:val="clear" w:color="auto" w:fill="EEEFF0"/>
         </w:rPr>
-        <w:t xml:space="preserve"> </w:t>
-      </w:r>
-      <w:proofErr w:type="spellStart"/>
+        <w:lastRenderedPageBreak/>
+        <w:t>conda install -c anaconda scipy</w:t>
+      </w:r>
+    </w:p>
+    <w:p>
+      <w:pPr>
+        <w:spacing w:line="240" w:lineRule="auto"/>
+        <w:ind w:left="2160"/>
+      </w:pPr>
       <w:r>
         <w:rPr>
           <w:rFonts w:ascii="Consolas" w:hAnsi="Consolas"/>
           <w:color w:val="333333"/>
           <w:shd w:val="clear" w:color="auto" w:fill="EEEFF0"/>
         </w:rPr>
-        <w:t>pytorch</w:t>
-      </w:r>
-      <w:proofErr w:type="spellEnd"/>
+        <w:t>conda install -c conda-forge tifffile</w:t>
+      </w:r>
     </w:p>
     <w:p>
       <w:pPr>
         <w:spacing w:line="240" w:lineRule="auto"/>
         <w:ind w:left="2160"/>
       </w:pPr>
-      <w:proofErr w:type="spellStart"/>
       <w:r>
         <w:rPr>
           <w:rFonts w:ascii="Consolas" w:hAnsi="Consolas"/>
           <w:color w:val="333333"/>
           <w:shd w:val="clear" w:color="auto" w:fill="EEEFF0"/>
         </w:rPr>
-        <w:t>conda</w:t>
-      </w:r>
-      <w:proofErr w:type="spellEnd"/>
+        <w:t>conda install -c conda-forge matplotlib</w:t>
+      </w:r>
+    </w:p>
+    <w:p>
+      <w:pPr>
+        <w:spacing w:line="240" w:lineRule="auto"/>
+        <w:ind w:left="2160"/>
+      </w:pPr>
       <w:r>
         <w:rPr>
           <w:rFonts w:ascii="Consolas" w:hAnsi="Consolas"/>
           <w:color w:val="333333"/>
           <w:shd w:val="clear" w:color="auto" w:fill="EEEFF0"/>
         </w:rPr>
-        <w:t xml:space="preserve"> install -c anaconda </w:t>
-      </w:r>
-      <w:proofErr w:type="spellStart"/>
-      <w:r>
+        <w:t>conda install -c anaconda pillow</w:t>
+      </w:r>
+    </w:p>
+    <w:p>
+      <w:pPr>
+        <w:spacing w:line="240" w:lineRule="auto"/>
+        <w:ind w:left="2160"/>
         <w:rPr>
           <w:rFonts w:ascii="Consolas" w:hAnsi="Consolas"/>
           <w:color w:val="333333"/>
           <w:shd w:val="clear" w:color="auto" w:fill="EEEFF0"/>
         </w:rPr>
-        <w:t>numpy</w:t>
-      </w:r>
-      <w:proofErr w:type="spellEnd"/>
-    </w:p>
-    <w:p>
-      <w:pPr>
-        <w:spacing w:line="240" w:lineRule="auto"/>
-        <w:ind w:left="2160"/>
-      </w:pPr>
-      <w:proofErr w:type="spellStart"/>
+      </w:pPr>
       <w:r>
         <w:rPr>
           <w:rFonts w:ascii="Consolas" w:hAnsi="Consolas"/>
           <w:color w:val="333333"/>
           <w:shd w:val="clear" w:color="auto" w:fill="EEEFF0"/>
         </w:rPr>
-        <w:t>conda</w:t>
-      </w:r>
-      <w:proofErr w:type="spellEnd"/>
-      <w:r>
+        <w:t>conda install -c conda-forge opencv</w:t>
+      </w:r>
+    </w:p>
+    <w:p>
+      <w:pPr>
+        <w:spacing w:line="240" w:lineRule="auto"/>
+        <w:ind w:left="2160"/>
         <w:rPr>
           <w:rFonts w:ascii="Consolas" w:hAnsi="Consolas"/>
           <w:color w:val="333333"/>
           <w:shd w:val="clear" w:color="auto" w:fill="EEEFF0"/>
         </w:rPr>
-        <w:t xml:space="preserve"> install -c </w:t>
-      </w:r>
-      <w:proofErr w:type="spellStart"/>
+      </w:pPr>
       <w:r>
         <w:rPr>
           <w:rFonts w:ascii="Consolas" w:hAnsi="Consolas"/>
           <w:color w:val="333333"/>
           <w:shd w:val="clear" w:color="auto" w:fill="EEEFF0"/>
         </w:rPr>
-        <w:t>comet_ml</w:t>
-      </w:r>
-      <w:proofErr w:type="spellEnd"/>
-      <w:r>
+        <w:t>conda install -c anaconda scikit-image</w:t>
+      </w:r>
+    </w:p>
+    <w:p>
+      <w:pPr>
+        <w:spacing w:line="240" w:lineRule="auto"/>
+        <w:ind w:left="2160"/>
         <w:rPr>
           <w:rFonts w:ascii="Consolas" w:hAnsi="Consolas"/>
           <w:color w:val="333333"/>
           <w:shd w:val="clear" w:color="auto" w:fill="EEEFF0"/>
         </w:rPr>
-        <w:t xml:space="preserve"> </w:t>
-      </w:r>
-      <w:proofErr w:type="spellStart"/>
+      </w:pPr>
       <w:r>
         <w:rPr>
           <w:rFonts w:ascii="Consolas" w:hAnsi="Consolas"/>
           <w:color w:val="333333"/>
           <w:shd w:val="clear" w:color="auto" w:fill="EEEFF0"/>
         </w:rPr>
-        <w:t>comet_ml</w:t>
-      </w:r>
-      <w:proofErr w:type="spellEnd"/>
+        <w:t>conda install -c pytorch torchvision</w:t>
+      </w:r>
     </w:p>
     <w:p>
       <w:pPr>
         <w:spacing w:line="240" w:lineRule="auto"/>
         <w:ind w:left="2160"/>
-      </w:pPr>
-      <w:proofErr w:type="spellStart"/>
-      <w:r>
         <w:rPr>
           <w:rFonts w:ascii="Consolas" w:hAnsi="Consolas"/>
           <w:color w:val="333333"/>
           <w:shd w:val="clear" w:color="auto" w:fill="EEEFF0"/>
         </w:rPr>
-        <w:lastRenderedPageBreak/>
-        <w:t>conda</w:t>
-      </w:r>
-      <w:proofErr w:type="spellEnd"/>
+      </w:pPr>
       <w:r>
         <w:rPr>
           <w:rFonts w:ascii="Consolas" w:hAnsi="Consolas"/>
           <w:color w:val="333333"/>
           <w:shd w:val="clear" w:color="auto" w:fill="EEEFF0"/>
         </w:rPr>
-        <w:t xml:space="preserve"> install -c anaconda </w:t>
-      </w:r>
-      <w:proofErr w:type="spellStart"/>
-      <w:r>
+        <w:t>conda install -c conda-forge tqdm</w:t>
+      </w:r>
+    </w:p>
+    <w:p>
+      <w:pPr>
+        <w:spacing w:line="240" w:lineRule="auto"/>
+        <w:ind w:left="2160"/>
         <w:rPr>
           <w:rFonts w:ascii="Consolas" w:hAnsi="Consolas"/>
           <w:color w:val="333333"/>
           <w:shd w:val="clear" w:color="auto" w:fill="EEEFF0"/>
         </w:rPr>
-        <w:t>scipy</w:t>
-      </w:r>
-      <w:proofErr w:type="spellEnd"/>
-    </w:p>
-    <w:p>
-      <w:pPr>
-        <w:spacing w:line="240" w:lineRule="auto"/>
-        <w:ind w:left="2160"/>
-      </w:pPr>
-      <w:proofErr w:type="spellStart"/>
+      </w:pPr>
       <w:r>
         <w:rPr>
           <w:rFonts w:ascii="Consolas" w:hAnsi="Consolas"/>
           <w:color w:val="333333"/>
           <w:shd w:val="clear" w:color="auto" w:fill="EEEFF0"/>
         </w:rPr>
-        <w:t>conda</w:t>
-      </w:r>
-      <w:proofErr w:type="spellEnd"/>
-      <w:r>
+        <w:t>conda install -c conda-forge iprogress</w:t>
+      </w:r>
+    </w:p>
+    <w:p>
+      <w:pPr>
+        <w:spacing w:line="240" w:lineRule="auto"/>
+        <w:ind w:left="2160"/>
         <w:rPr>
           <w:rFonts w:ascii="Consolas" w:hAnsi="Consolas"/>
           <w:color w:val="333333"/>
           <w:shd w:val="clear" w:color="auto" w:fill="EEEFF0"/>
         </w:rPr>
-        <w:t xml:space="preserve"> install -c </w:t>
-      </w:r>
-      <w:proofErr w:type="spellStart"/>
+      </w:pPr>
       <w:r>
         <w:rPr>
           <w:rFonts w:ascii="Consolas" w:hAnsi="Consolas"/>
           <w:color w:val="333333"/>
           <w:shd w:val="clear" w:color="auto" w:fill="EEEFF0"/>
         </w:rPr>
-        <w:t>conda</w:t>
-      </w:r>
-      <w:proofErr w:type="spellEnd"/>
-      <w:r>
-        <w:rPr>
-          <w:rFonts w:ascii="Consolas" w:hAnsi="Consolas"/>
-          <w:color w:val="333333"/>
-          <w:shd w:val="clear" w:color="auto" w:fill="EEEFF0"/>
-        </w:rPr>
-        <w:t xml:space="preserve">-forge </w:t>
-      </w:r>
-      <w:proofErr w:type="spellStart"/>
-      <w:r>
-        <w:rPr>
-          <w:rFonts w:ascii="Consolas" w:hAnsi="Consolas"/>
-          <w:color w:val="333333"/>
-          <w:shd w:val="clear" w:color="auto" w:fill="EEEFF0"/>
-        </w:rPr>
-        <w:t>tifffile</w:t>
-      </w:r>
-      <w:proofErr w:type="spellEnd"/>
-    </w:p>
-    <w:p>
-      <w:pPr>
-        <w:spacing w:line="240" w:lineRule="auto"/>
-        <w:ind w:left="2160"/>
-      </w:pPr>
-      <w:proofErr w:type="spellStart"/>
-      <w:r>
-        <w:rPr>
-          <w:rFonts w:ascii="Consolas" w:hAnsi="Consolas"/>
-          <w:color w:val="333333"/>
-          <w:shd w:val="clear" w:color="auto" w:fill="EEEFF0"/>
-        </w:rPr>
-        <w:t>conda</w:t>
-      </w:r>
-      <w:proofErr w:type="spellEnd"/>
-      <w:r>
-        <w:rPr>
-          <w:rFonts w:ascii="Consolas" w:hAnsi="Consolas"/>
-          <w:color w:val="333333"/>
-          <w:shd w:val="clear" w:color="auto" w:fill="EEEFF0"/>
-        </w:rPr>
-        <w:t xml:space="preserve"> install -c </w:t>
-      </w:r>
-      <w:proofErr w:type="spellStart"/>
-      <w:r>
-        <w:rPr>
-          <w:rFonts w:ascii="Consolas" w:hAnsi="Consolas"/>
-          <w:color w:val="333333"/>
-          <w:shd w:val="clear" w:color="auto" w:fill="EEEFF0"/>
-        </w:rPr>
-        <w:t>conda</w:t>
-      </w:r>
-      <w:proofErr w:type="spellEnd"/>
-      <w:r>
-        <w:rPr>
-          <w:rFonts w:ascii="Consolas" w:hAnsi="Consolas"/>
-          <w:color w:val="333333"/>
-          <w:shd w:val="clear" w:color="auto" w:fill="EEEFF0"/>
-        </w:rPr>
-        <w:t>-forge matplotlib</w:t>
-      </w:r>
-    </w:p>
-    <w:p>
-      <w:pPr>
-        <w:spacing w:line="240" w:lineRule="auto"/>
-        <w:ind w:left="2160"/>
-      </w:pPr>
-      <w:proofErr w:type="spellStart"/>
-      <w:r>
-        <w:rPr>
-          <w:rFonts w:ascii="Consolas" w:hAnsi="Consolas"/>
-          <w:color w:val="333333"/>
-          <w:shd w:val="clear" w:color="auto" w:fill="EEEFF0"/>
-        </w:rPr>
-        <w:t>conda</w:t>
-      </w:r>
-      <w:proofErr w:type="spellEnd"/>
-      <w:r>
-        <w:rPr>
-          <w:rFonts w:ascii="Consolas" w:hAnsi="Consolas"/>
-          <w:color w:val="333333"/>
-          <w:shd w:val="clear" w:color="auto" w:fill="EEEFF0"/>
-        </w:rPr>
-        <w:t xml:space="preserve"> install -c anaconda pillow</w:t>
-      </w:r>
-    </w:p>
-    <w:p>
-      <w:pPr>
-        <w:spacing w:line="240" w:lineRule="auto"/>
-        <w:ind w:left="2160"/>
-        <w:rPr>
-          <w:rFonts w:ascii="Consolas" w:hAnsi="Consolas"/>
-          <w:color w:val="333333"/>
-          <w:shd w:val="clear" w:color="auto" w:fill="EEEFF0"/>
-        </w:rPr>
-      </w:pPr>
-      <w:proofErr w:type="spellStart"/>
-      <w:r>
-        <w:rPr>
-          <w:rFonts w:ascii="Consolas" w:hAnsi="Consolas"/>
-          <w:color w:val="333333"/>
-          <w:shd w:val="clear" w:color="auto" w:fill="EEEFF0"/>
-        </w:rPr>
-        <w:t>conda</w:t>
-      </w:r>
-      <w:proofErr w:type="spellEnd"/>
-      <w:r>
-        <w:rPr>
-          <w:rFonts w:ascii="Consolas" w:hAnsi="Consolas"/>
-          <w:color w:val="333333"/>
-          <w:shd w:val="clear" w:color="auto" w:fill="EEEFF0"/>
-        </w:rPr>
-        <w:t xml:space="preserve"> install -c </w:t>
-      </w:r>
-      <w:proofErr w:type="spellStart"/>
-      <w:r>
-        <w:rPr>
-          <w:rFonts w:ascii="Consolas" w:hAnsi="Consolas"/>
-          <w:color w:val="333333"/>
-          <w:shd w:val="clear" w:color="auto" w:fill="EEEFF0"/>
-        </w:rPr>
-        <w:t>conda</w:t>
-      </w:r>
-      <w:proofErr w:type="spellEnd"/>
-      <w:r>
-        <w:rPr>
-          <w:rFonts w:ascii="Consolas" w:hAnsi="Consolas"/>
-          <w:color w:val="333333"/>
-          <w:shd w:val="clear" w:color="auto" w:fill="EEEFF0"/>
-        </w:rPr>
-        <w:t xml:space="preserve">-forge </w:t>
-      </w:r>
-      <w:proofErr w:type="spellStart"/>
-      <w:r>
-        <w:rPr>
-          <w:rFonts w:ascii="Consolas" w:hAnsi="Consolas"/>
-          <w:color w:val="333333"/>
-          <w:shd w:val="clear" w:color="auto" w:fill="EEEFF0"/>
-        </w:rPr>
-        <w:t>opencv</w:t>
-      </w:r>
-      <w:proofErr w:type="spellEnd"/>
-    </w:p>
-    <w:p>
-      <w:pPr>
-        <w:spacing w:line="240" w:lineRule="auto"/>
-        <w:ind w:left="2160"/>
-        <w:rPr>
-          <w:rFonts w:ascii="Consolas" w:hAnsi="Consolas"/>
-          <w:color w:val="333333"/>
-          <w:shd w:val="clear" w:color="auto" w:fill="EEEFF0"/>
-        </w:rPr>
-      </w:pPr>
-      <w:proofErr w:type="spellStart"/>
-      <w:r>
-        <w:rPr>
-          <w:rFonts w:ascii="Consolas" w:hAnsi="Consolas"/>
-          <w:color w:val="333333"/>
-          <w:shd w:val="clear" w:color="auto" w:fill="EEEFF0"/>
-        </w:rPr>
-        <w:t>conda</w:t>
-      </w:r>
-      <w:proofErr w:type="spellEnd"/>
-      <w:r>
-        <w:rPr>
-          <w:rFonts w:ascii="Consolas" w:hAnsi="Consolas"/>
-          <w:color w:val="333333"/>
-          <w:shd w:val="clear" w:color="auto" w:fill="EEEFF0"/>
-        </w:rPr>
-        <w:t xml:space="preserve"> install -c anaconda scikit-image</w:t>
-      </w:r>
-    </w:p>
-    <w:p>
-      <w:pPr>
-        <w:spacing w:line="240" w:lineRule="auto"/>
-        <w:ind w:left="2160"/>
-        <w:rPr>
-          <w:rFonts w:ascii="Consolas" w:hAnsi="Consolas"/>
-          <w:color w:val="333333"/>
-          <w:shd w:val="clear" w:color="auto" w:fill="EEEFF0"/>
-        </w:rPr>
-      </w:pPr>
-      <w:proofErr w:type="spellStart"/>
-      <w:r>
-        <w:rPr>
-          <w:rFonts w:ascii="Consolas" w:hAnsi="Consolas"/>
-          <w:color w:val="333333"/>
-          <w:shd w:val="clear" w:color="auto" w:fill="EEEFF0"/>
-        </w:rPr>
-        <w:t>conda</w:t>
-      </w:r>
-      <w:proofErr w:type="spellEnd"/>
-      <w:r>
-        <w:rPr>
-          <w:rFonts w:ascii="Consolas" w:hAnsi="Consolas"/>
-          <w:color w:val="333333"/>
-          <w:shd w:val="clear" w:color="auto" w:fill="EEEFF0"/>
-        </w:rPr>
-        <w:t xml:space="preserve"> install -c </w:t>
-      </w:r>
-      <w:proofErr w:type="spellStart"/>
-      <w:r>
-        <w:rPr>
-          <w:rFonts w:ascii="Consolas" w:hAnsi="Consolas"/>
-          <w:color w:val="333333"/>
-          <w:shd w:val="clear" w:color="auto" w:fill="EEEFF0"/>
-        </w:rPr>
-        <w:t>pytorch</w:t>
-      </w:r>
-      <w:proofErr w:type="spellEnd"/>
-      <w:r>
-        <w:rPr>
-          <w:rFonts w:ascii="Consolas" w:hAnsi="Consolas"/>
-          <w:color w:val="333333"/>
-          <w:shd w:val="clear" w:color="auto" w:fill="EEEFF0"/>
-        </w:rPr>
-        <w:t xml:space="preserve"> </w:t>
-      </w:r>
-      <w:proofErr w:type="spellStart"/>
-      <w:r>
-        <w:rPr>
-          <w:rFonts w:ascii="Consolas" w:hAnsi="Consolas"/>
-          <w:color w:val="333333"/>
-          <w:shd w:val="clear" w:color="auto" w:fill="EEEFF0"/>
-        </w:rPr>
-        <w:t>torchvision</w:t>
-      </w:r>
-      <w:proofErr w:type="spellEnd"/>
-    </w:p>
-    <w:p>
-      <w:pPr>
-        <w:spacing w:line="240" w:lineRule="auto"/>
-        <w:ind w:left="2160"/>
-        <w:rPr>
-          <w:rFonts w:ascii="Consolas" w:hAnsi="Consolas"/>
-          <w:color w:val="333333"/>
-          <w:shd w:val="clear" w:color="auto" w:fill="EEEFF0"/>
-        </w:rPr>
-      </w:pPr>
-      <w:proofErr w:type="spellStart"/>
-      <w:r>
-        <w:rPr>
-          <w:rFonts w:ascii="Consolas" w:hAnsi="Consolas"/>
-          <w:color w:val="333333"/>
-          <w:shd w:val="clear" w:color="auto" w:fill="EEEFF0"/>
-        </w:rPr>
-        <w:t>conda</w:t>
-      </w:r>
-      <w:proofErr w:type="spellEnd"/>
-      <w:r>
-        <w:rPr>
-          <w:rFonts w:ascii="Consolas" w:hAnsi="Consolas"/>
-          <w:color w:val="333333"/>
-          <w:shd w:val="clear" w:color="auto" w:fill="EEEFF0"/>
-        </w:rPr>
-        <w:t xml:space="preserve"> install -c </w:t>
-      </w:r>
-      <w:proofErr w:type="spellStart"/>
-      <w:r>
-        <w:rPr>
-          <w:rFonts w:ascii="Consolas" w:hAnsi="Consolas"/>
-          <w:color w:val="333333"/>
-          <w:shd w:val="clear" w:color="auto" w:fill="EEEFF0"/>
-        </w:rPr>
-        <w:t>conda</w:t>
-      </w:r>
-      <w:proofErr w:type="spellEnd"/>
-      <w:r>
-        <w:rPr>
-          <w:rFonts w:ascii="Consolas" w:hAnsi="Consolas"/>
-          <w:color w:val="333333"/>
-          <w:shd w:val="clear" w:color="auto" w:fill="EEEFF0"/>
-        </w:rPr>
-        <w:t xml:space="preserve">-forge </w:t>
-      </w:r>
-      <w:proofErr w:type="spellStart"/>
-      <w:r>
-        <w:rPr>
-          <w:rFonts w:ascii="Consolas" w:hAnsi="Consolas"/>
-          <w:color w:val="333333"/>
-          <w:shd w:val="clear" w:color="auto" w:fill="EEEFF0"/>
-        </w:rPr>
-        <w:t>tqdm</w:t>
-      </w:r>
-      <w:proofErr w:type="spellEnd"/>
-    </w:p>
-    <w:p>
-      <w:pPr>
-        <w:spacing w:line="240" w:lineRule="auto"/>
-        <w:ind w:left="2160"/>
-        <w:rPr>
-          <w:rFonts w:ascii="Consolas" w:hAnsi="Consolas"/>
-          <w:color w:val="333333"/>
-          <w:shd w:val="clear" w:color="auto" w:fill="EEEFF0"/>
-        </w:rPr>
-      </w:pPr>
-      <w:proofErr w:type="spellStart"/>
-      <w:r>
-        <w:rPr>
-          <w:rFonts w:ascii="Consolas" w:hAnsi="Consolas"/>
-          <w:color w:val="333333"/>
-          <w:shd w:val="clear" w:color="auto" w:fill="EEEFF0"/>
-        </w:rPr>
-        <w:t>conda</w:t>
-      </w:r>
-      <w:proofErr w:type="spellEnd"/>
-      <w:r>
-        <w:rPr>
-          <w:rFonts w:ascii="Consolas" w:hAnsi="Consolas"/>
-          <w:color w:val="333333"/>
-          <w:shd w:val="clear" w:color="auto" w:fill="EEEFF0"/>
-        </w:rPr>
-        <w:t xml:space="preserve"> install -c </w:t>
-      </w:r>
-      <w:proofErr w:type="spellStart"/>
-      <w:r>
-        <w:rPr>
-          <w:rFonts w:ascii="Consolas" w:hAnsi="Consolas"/>
-          <w:color w:val="333333"/>
-          <w:shd w:val="clear" w:color="auto" w:fill="EEEFF0"/>
-        </w:rPr>
-        <w:t>conda</w:t>
-      </w:r>
-      <w:proofErr w:type="spellEnd"/>
-      <w:r>
-        <w:rPr>
-          <w:rFonts w:ascii="Consolas" w:hAnsi="Consolas"/>
-          <w:color w:val="333333"/>
-          <w:shd w:val="clear" w:color="auto" w:fill="EEEFF0"/>
-        </w:rPr>
-        <w:t xml:space="preserve">-forge </w:t>
-      </w:r>
-      <w:proofErr w:type="spellStart"/>
-      <w:r>
-        <w:rPr>
-          <w:rFonts w:ascii="Consolas" w:hAnsi="Consolas"/>
-          <w:color w:val="333333"/>
-          <w:shd w:val="clear" w:color="auto" w:fill="EEEFF0"/>
-        </w:rPr>
-        <w:t>iprogress</w:t>
-      </w:r>
-      <w:proofErr w:type="spellEnd"/>
-    </w:p>
-    <w:p>
-      <w:pPr>
-        <w:spacing w:line="240" w:lineRule="auto"/>
-        <w:ind w:left="2160"/>
-        <w:rPr>
-          <w:rFonts w:ascii="Consolas" w:hAnsi="Consolas"/>
-          <w:color w:val="333333"/>
-          <w:shd w:val="clear" w:color="auto" w:fill="EEEFF0"/>
-        </w:rPr>
-      </w:pPr>
-      <w:proofErr w:type="spellStart"/>
-      <w:r>
-        <w:rPr>
-          <w:rFonts w:ascii="Consolas" w:hAnsi="Consolas"/>
-          <w:color w:val="333333"/>
-          <w:shd w:val="clear" w:color="auto" w:fill="EEEFF0"/>
-        </w:rPr>
-        <w:t>conda</w:t>
-      </w:r>
-      <w:proofErr w:type="spellEnd"/>
-      <w:r>
-        <w:rPr>
-          <w:rFonts w:ascii="Consolas" w:hAnsi="Consolas"/>
-          <w:color w:val="333333"/>
-          <w:shd w:val="clear" w:color="auto" w:fill="EEEFF0"/>
-        </w:rPr>
-        <w:t xml:space="preserve"> install -c anaconda </w:t>
-      </w:r>
-      <w:proofErr w:type="spellStart"/>
-      <w:r>
-        <w:rPr>
-          <w:rFonts w:ascii="Consolas" w:hAnsi="Consolas"/>
-          <w:color w:val="333333"/>
-          <w:shd w:val="clear" w:color="auto" w:fill="EEEFF0"/>
-        </w:rPr>
-        <w:t>jupyter</w:t>
-      </w:r>
-      <w:proofErr w:type="spellEnd"/>
+        <w:t>conda install -c anaconda jupyter</w:t>
+      </w:r>
     </w:p>
     <w:p>
       <w:pPr>
@@ -3624,15 +3214,7 @@
         <w:ind w:left="2160"/>
       </w:pPr>
       <w:r>
-        <w:t>Examine all the .</w:t>
-      </w:r>
-      <w:proofErr w:type="spellStart"/>
-      <w:r>
-        <w:t>py</w:t>
-      </w:r>
-      <w:proofErr w:type="spellEnd"/>
-      <w:r>
-        <w:t xml:space="preserve"> files in Deep-SMOLM, make sure there is no wave underlines. If there is, install the related package</w:t>
+        <w:t>Examine all the .py files in Deep-SMOLM, make sure there is no wave underlines. If there is, install the related package</w:t>
       </w:r>
     </w:p>
     <w:p>
@@ -3769,30 +3351,14 @@
       </w:pPr>
       <w:r>
         <w:lastRenderedPageBreak/>
-        <w:t xml:space="preserve">All the simulated data is generated using </w:t>
-      </w:r>
-      <w:proofErr w:type="spellStart"/>
-      <w:r>
-        <w:t>Matlab</w:t>
-      </w:r>
-      <w:proofErr w:type="spellEnd"/>
-      <w:r>
-        <w:t xml:space="preserve"> scripts under </w:t>
+        <w:t xml:space="preserve">All the simulated data is generated using Matlab scripts under </w:t>
       </w:r>
       <w:r>
         <w:rPr>
           <w:highlight w:val="lightGray"/>
         </w:rPr>
-        <w:t>Deep_SMOLM_v2\</w:t>
-      </w:r>
-      <w:proofErr w:type="spellStart"/>
-      <w:r>
-        <w:rPr>
-          <w:highlight w:val="lightGray"/>
-        </w:rPr>
-        <w:t>forward_model_pixOL</w:t>
-      </w:r>
-      <w:proofErr w:type="spellEnd"/>
+        <w:t>Deep_SMOLM_v2\forward_model_pixOL</w:t>
+      </w:r>
       <w:r>
         <w:t xml:space="preserve">; </w:t>
       </w:r>
@@ -3812,45 +3378,23 @@
       <w:r>
         <w:t xml:space="preserve">Generate training data using </w:t>
       </w:r>
-      <w:proofErr w:type="spellStart"/>
       <w:r>
         <w:rPr>
           <w:highlight w:val="lightGray"/>
         </w:rPr>
-        <w:t>generate_training_images_pixOL_perfect.m</w:t>
-      </w:r>
-      <w:proofErr w:type="spellEnd"/>
+        <w:t>generate_training_images_pmask_perfect.m</w:t>
+      </w:r>
       <w:r>
         <w:t xml:space="preserve"> </w:t>
       </w:r>
       <w:r>
-        <w:t xml:space="preserve">for </w:t>
-      </w:r>
-      <w:proofErr w:type="spellStart"/>
-      <w:r>
-        <w:t>pixOL</w:t>
-      </w:r>
-      <w:proofErr w:type="spellEnd"/>
-      <w:r>
-        <w:t xml:space="preserve"> microscope without </w:t>
+        <w:t xml:space="preserve">for pixOL microscope without </w:t>
       </w:r>
       <w:r>
         <w:t>aberration</w:t>
       </w:r>
       <w:r>
-        <w:t xml:space="preserve"> (</w:t>
-      </w:r>
-      <w:r>
-        <w:t>(algorithm used for Fig.</w:t>
-      </w:r>
-      <w:r>
-        <w:t>1-3</w:t>
-      </w:r>
-      <w:r>
-        <w:t xml:space="preserve"> in Deep-SMOLM paper).</w:t>
-      </w:r>
-      <w:r>
-        <w:t>)</w:t>
+        <w:t xml:space="preserve"> ((algorithm used for Fig.1-3 in Deep-SMOLM paper).)</w:t>
       </w:r>
       <w:r>
         <w:t>.</w:t>
@@ -3871,18 +3415,13 @@
       <w:r>
         <w:t xml:space="preserve">Generate training data using </w:t>
       </w:r>
-      <w:proofErr w:type="spellStart"/>
+      <w:r>
+        <w:t>generate_training_images_retrieved_pmask_w_focal_drift.m</w:t>
+      </w:r>
       <w:r>
         <w:rPr>
           <w:highlight w:val="lightGray"/>
         </w:rPr>
-        <w:t>generate_training_images_retrieved_pixOL_w_focal_drift.m</w:t>
-      </w:r>
-      <w:proofErr w:type="spellEnd"/>
-      <w:r>
-        <w:rPr>
-          <w:highlight w:val="lightGray"/>
-        </w:rPr>
         <w:t>.</w:t>
       </w:r>
       <w:r>
@@ -3892,21 +3431,10 @@
         <w:t>calibrated</w:t>
       </w:r>
       <w:r>
-        <w:t xml:space="preserve"> </w:t>
-      </w:r>
-      <w:proofErr w:type="spellStart"/>
-      <w:r>
-        <w:t>pixOL</w:t>
-      </w:r>
-      <w:proofErr w:type="spellEnd"/>
-      <w:r>
-        <w:t xml:space="preserve"> microscope</w:t>
-      </w:r>
-      <w:r>
-        <w:t xml:space="preserve"> </w:t>
-      </w:r>
-      <w:r>
-        <w:t>(algorithm used for Fig.4 in Deep-SMOLM paper).</w:t>
+        <w:t xml:space="preserve"> pixOL microscope</w:t>
+      </w:r>
+      <w:r>
+        <w:t xml:space="preserve"> (algorithm used for Fig.4 in Deep-SMOLM paper).</w:t>
       </w:r>
       <w:r>
         <w:t xml:space="preserve">; This code </w:t>
@@ -4000,20 +3528,12 @@
       <w:r>
         <w:t xml:space="preserve">in the </w:t>
       </w:r>
-      <w:proofErr w:type="spellStart"/>
       <w:r>
         <w:rPr>
           <w:highlight w:val="lightGray"/>
         </w:rPr>
-        <w:t>config_orientations</w:t>
-      </w:r>
-      <w:r>
-        <w:rPr>
-          <w:highlight w:val="lightGray"/>
-        </w:rPr>
-        <w:t>.json</w:t>
-      </w:r>
-      <w:proofErr w:type="spellEnd"/>
+        <w:t>config_orientations.json</w:t>
+      </w:r>
       <w:r>
         <w:t xml:space="preserve"> file. </w:t>
       </w:r>
@@ -4263,10 +3783,9 @@
       </w:r>
       <w:r>
         <w:rPr>
-          <w:noProof/>
           <w:highlight w:val="lightGray"/>
         </w:rPr>
-        <w:t>config_orientations_v2.json</w:t>
+        <w:t>config_orientations.json</w:t>
       </w:r>
       <w:r>
         <w:rPr>
@@ -4365,16 +3884,18 @@
       </w:pPr>
       <w:r>
         <w:rPr>
+          <w:highlight w:val="lightGray"/>
+        </w:rPr>
+        <w:t>config_orientations.json</w:t>
+      </w:r>
+      <w:r>
+        <w:t xml:space="preserve"> </w:t>
+      </w:r>
+      <w:r>
+        <w:rPr>
           <w:noProof/>
-          <w:highlight w:val="lightGray"/>
-        </w:rPr>
-        <w:t>config_orientations_v2.json</w:t>
-      </w:r>
-      <w:r>
-        <w:rPr>
-          <w:noProof/>
-        </w:rPr>
-        <w:t xml:space="preserve"> is a file that contains all the information about your training, testing, validation parameters.</w:t>
+        </w:rPr>
+        <w:t>is a file that contains all the information about your training, testing, validation parameters.</w:t>
       </w:r>
       <w:r>
         <w:rPr>
@@ -4504,27 +4025,7 @@
           <w:sz w:val="21"/>
           <w:szCs w:val="21"/>
         </w:rPr>
-        <w:t>"</w:t>
-      </w:r>
-      <w:proofErr w:type="spellStart"/>
-      <w:r>
-        <w:rPr>
-          <w:rFonts w:ascii="Consolas" w:eastAsia="Times New Roman" w:hAnsi="Consolas" w:cs="Times New Roman"/>
-          <w:color w:val="CE9178"/>
-          <w:sz w:val="21"/>
-          <w:szCs w:val="21"/>
-        </w:rPr>
-        <w:t>training_perfect_pixOL</w:t>
-      </w:r>
-      <w:proofErr w:type="spellEnd"/>
-      <w:r>
-        <w:rPr>
-          <w:rFonts w:ascii="Consolas" w:eastAsia="Times New Roman" w:hAnsi="Consolas" w:cs="Times New Roman"/>
-          <w:color w:val="CE9178"/>
-          <w:sz w:val="21"/>
-          <w:szCs w:val="21"/>
-        </w:rPr>
-        <w:t>"</w:t>
+        <w:t>"training_perfect_pixOL"</w:t>
       </w:r>
       <w:r>
         <w:rPr>
@@ -4628,27 +4129,7 @@
           <w:sz w:val="21"/>
           <w:szCs w:val="21"/>
         </w:rPr>
-        <w:t>"</w:t>
-      </w:r>
-      <w:proofErr w:type="spellStart"/>
-      <w:r>
-        <w:rPr>
-          <w:rFonts w:ascii="Consolas" w:eastAsia="Times New Roman" w:hAnsi="Consolas" w:cs="Times New Roman"/>
-          <w:color w:val="9CDCFE"/>
-          <w:sz w:val="21"/>
-          <w:szCs w:val="21"/>
-        </w:rPr>
-        <w:t>api</w:t>
-      </w:r>
-      <w:proofErr w:type="spellEnd"/>
-      <w:r>
-        <w:rPr>
-          <w:rFonts w:ascii="Consolas" w:eastAsia="Times New Roman" w:hAnsi="Consolas" w:cs="Times New Roman"/>
-          <w:color w:val="9CDCFE"/>
-          <w:sz w:val="21"/>
-          <w:szCs w:val="21"/>
-        </w:rPr>
-        <w:t>"</w:t>
+        <w:t>"api"</w:t>
       </w:r>
       <w:r>
         <w:rPr>
@@ -4764,27 +4245,7 @@
           <w:sz w:val="21"/>
           <w:szCs w:val="21"/>
         </w:rPr>
-        <w:t>"</w:t>
-      </w:r>
-      <w:proofErr w:type="spellStart"/>
-      <w:r>
-        <w:rPr>
-          <w:rFonts w:ascii="Consolas" w:eastAsia="Times New Roman" w:hAnsi="Consolas" w:cs="Times New Roman"/>
-          <w:color w:val="9CDCFE"/>
-          <w:sz w:val="21"/>
-          <w:szCs w:val="21"/>
-        </w:rPr>
-        <w:t>savedata</w:t>
-      </w:r>
-      <w:proofErr w:type="spellEnd"/>
-      <w:r>
-        <w:rPr>
-          <w:rFonts w:ascii="Consolas" w:eastAsia="Times New Roman" w:hAnsi="Consolas" w:cs="Times New Roman"/>
-          <w:color w:val="9CDCFE"/>
-          <w:sz w:val="21"/>
-          <w:szCs w:val="21"/>
-        </w:rPr>
-        <w:t>"</w:t>
+        <w:t>"savedata"</w:t>
       </w:r>
       <w:r>
         <w:rPr>
@@ -4841,14 +4302,12 @@
       <w:r>
         <w:t>“</w:t>
       </w:r>
-      <w:proofErr w:type="spellStart"/>
       <w:r>
         <w:rPr>
           <w:highlight w:val="lightGray"/>
         </w:rPr>
         <w:t>save_dir</w:t>
       </w:r>
-      <w:proofErr w:type="spellEnd"/>
       <w:r>
         <w:t>”: directions you want save the trained results</w:t>
       </w:r>
@@ -5059,41 +4518,7 @@
           <w:szCs w:val="21"/>
           <w:lang w:eastAsia="zh-CN"/>
         </w:rPr>
-        <w:t>"</w:t>
-      </w:r>
-      <w:proofErr w:type="spellStart"/>
-      <w:proofErr w:type="gramStart"/>
-      <w:r>
-        <w:rPr>
-          <w:rFonts w:ascii="Consolas" w:eastAsia="Times New Roman" w:hAnsi="Consolas" w:cs="Times New Roman"/>
-          <w:color w:val="9CDCFE"/>
-          <w:sz w:val="21"/>
-          <w:szCs w:val="21"/>
-          <w:lang w:eastAsia="zh-CN"/>
-        </w:rPr>
-        <w:t>save</w:t>
-      </w:r>
-      <w:proofErr w:type="gramEnd"/>
-      <w:r>
-        <w:rPr>
-          <w:rFonts w:ascii="Consolas" w:eastAsia="Times New Roman" w:hAnsi="Consolas" w:cs="Times New Roman"/>
-          <w:color w:val="9CDCFE"/>
-          <w:sz w:val="21"/>
-          <w:szCs w:val="21"/>
-          <w:lang w:eastAsia="zh-CN"/>
-        </w:rPr>
-        <w:t>_dir</w:t>
-      </w:r>
-      <w:proofErr w:type="spellEnd"/>
-      <w:r>
-        <w:rPr>
-          <w:rFonts w:ascii="Consolas" w:eastAsia="Times New Roman" w:hAnsi="Consolas" w:cs="Times New Roman"/>
-          <w:color w:val="9CDCFE"/>
-          <w:sz w:val="21"/>
-          <w:szCs w:val="21"/>
-          <w:lang w:eastAsia="zh-CN"/>
-        </w:rPr>
-        <w:t>"</w:t>
+        <w:t>"save_dir"</w:t>
       </w:r>
       <w:r>
         <w:rPr>
@@ -5113,29 +4538,7 @@
           <w:szCs w:val="21"/>
           <w:lang w:eastAsia="zh-CN"/>
         </w:rPr>
-        <w:t>"Examples/</w:t>
-      </w:r>
-      <w:proofErr w:type="spellStart"/>
-      <w:r>
-        <w:rPr>
-          <w:rFonts w:ascii="Consolas" w:eastAsia="Times New Roman" w:hAnsi="Consolas" w:cs="Times New Roman"/>
-          <w:color w:val="CE9178"/>
-          <w:sz w:val="21"/>
-          <w:szCs w:val="21"/>
-          <w:lang w:eastAsia="zh-CN"/>
-        </w:rPr>
-        <w:t>trained_Deep-SMOLM_model</w:t>
-      </w:r>
-      <w:proofErr w:type="spellEnd"/>
-      <w:r>
-        <w:rPr>
-          <w:rFonts w:ascii="Consolas" w:eastAsia="Times New Roman" w:hAnsi="Consolas" w:cs="Times New Roman"/>
-          <w:color w:val="CE9178"/>
-          <w:sz w:val="21"/>
-          <w:szCs w:val="21"/>
-          <w:lang w:eastAsia="zh-CN"/>
-        </w:rPr>
-        <w:t>"</w:t>
+        <w:t>"Examples/trained_Deep-SMOLM_model"</w:t>
       </w:r>
       <w:r>
         <w:rPr>
@@ -5179,41 +4582,7 @@
           <w:szCs w:val="21"/>
           <w:lang w:eastAsia="zh-CN"/>
         </w:rPr>
-        <w:t>"</w:t>
-      </w:r>
-      <w:proofErr w:type="spellStart"/>
-      <w:proofErr w:type="gramStart"/>
-      <w:r>
-        <w:rPr>
-          <w:rFonts w:ascii="Consolas" w:eastAsia="Times New Roman" w:hAnsi="Consolas" w:cs="Times New Roman"/>
-          <w:color w:val="9CDCFE"/>
-          <w:sz w:val="21"/>
-          <w:szCs w:val="21"/>
-          <w:lang w:eastAsia="zh-CN"/>
-        </w:rPr>
-        <w:t>save</w:t>
-      </w:r>
-      <w:proofErr w:type="gramEnd"/>
-      <w:r>
-        <w:rPr>
-          <w:rFonts w:ascii="Consolas" w:eastAsia="Times New Roman" w:hAnsi="Consolas" w:cs="Times New Roman"/>
-          <w:color w:val="9CDCFE"/>
-          <w:sz w:val="21"/>
-          <w:szCs w:val="21"/>
-          <w:lang w:eastAsia="zh-CN"/>
-        </w:rPr>
-        <w:t>_period</w:t>
-      </w:r>
-      <w:proofErr w:type="spellEnd"/>
-      <w:r>
-        <w:rPr>
-          <w:rFonts w:ascii="Consolas" w:eastAsia="Times New Roman" w:hAnsi="Consolas" w:cs="Times New Roman"/>
-          <w:color w:val="9CDCFE"/>
-          <w:sz w:val="21"/>
-          <w:szCs w:val="21"/>
-          <w:lang w:eastAsia="zh-CN"/>
-        </w:rPr>
-        <w:t>"</w:t>
+        <w:t>"save_period"</w:t>
       </w:r>
       <w:r>
         <w:rPr>
@@ -5341,29 +4710,7 @@
           <w:szCs w:val="21"/>
           <w:lang w:eastAsia="zh-CN"/>
         </w:rPr>
-        <w:t>"</w:t>
-      </w:r>
-      <w:proofErr w:type="spellStart"/>
-      <w:r>
-        <w:rPr>
-          <w:rFonts w:ascii="Consolas" w:eastAsia="Times New Roman" w:hAnsi="Consolas" w:cs="Times New Roman"/>
-          <w:color w:val="9CDCFE"/>
-          <w:sz w:val="21"/>
-          <w:szCs w:val="21"/>
-          <w:lang w:eastAsia="zh-CN"/>
-        </w:rPr>
-        <w:t>asym</w:t>
-      </w:r>
-      <w:proofErr w:type="spellEnd"/>
-      <w:r>
-        <w:rPr>
-          <w:rFonts w:ascii="Consolas" w:eastAsia="Times New Roman" w:hAnsi="Consolas" w:cs="Times New Roman"/>
-          <w:color w:val="9CDCFE"/>
-          <w:sz w:val="21"/>
-          <w:szCs w:val="21"/>
-          <w:lang w:eastAsia="zh-CN"/>
-        </w:rPr>
-        <w:t>"</w:t>
+        <w:t>"asym"</w:t>
       </w:r>
       <w:r>
         <w:rPr>
@@ -5427,29 +4774,7 @@
           <w:szCs w:val="21"/>
           <w:lang w:eastAsia="zh-CN"/>
         </w:rPr>
-        <w:t>"</w:t>
-      </w:r>
-      <w:proofErr w:type="spellStart"/>
-      <w:r>
-        <w:rPr>
-          <w:rFonts w:ascii="Consolas" w:eastAsia="Times New Roman" w:hAnsi="Consolas" w:cs="Times New Roman"/>
-          <w:color w:val="9CDCFE"/>
-          <w:sz w:val="21"/>
-          <w:szCs w:val="21"/>
-          <w:lang w:eastAsia="zh-CN"/>
-        </w:rPr>
-        <w:t>sym</w:t>
-      </w:r>
-      <w:proofErr w:type="spellEnd"/>
-      <w:r>
-        <w:rPr>
-          <w:rFonts w:ascii="Consolas" w:eastAsia="Times New Roman" w:hAnsi="Consolas" w:cs="Times New Roman"/>
-          <w:color w:val="9CDCFE"/>
-          <w:sz w:val="21"/>
-          <w:szCs w:val="21"/>
-          <w:lang w:eastAsia="zh-CN"/>
-        </w:rPr>
-        <w:t>"</w:t>
+        <w:t>"sym"</w:t>
       </w:r>
       <w:r>
         <w:rPr>
@@ -5577,41 +4902,7 @@
           <w:szCs w:val="21"/>
           <w:lang w:eastAsia="zh-CN"/>
         </w:rPr>
-        <w:t>"</w:t>
-      </w:r>
-      <w:proofErr w:type="spellStart"/>
-      <w:proofErr w:type="gramStart"/>
-      <w:r>
-        <w:rPr>
-          <w:rFonts w:ascii="Consolas" w:eastAsia="Times New Roman" w:hAnsi="Consolas" w:cs="Times New Roman"/>
-          <w:color w:val="9CDCFE"/>
-          <w:sz w:val="21"/>
-          <w:szCs w:val="21"/>
-          <w:lang w:eastAsia="zh-CN"/>
-        </w:rPr>
-        <w:t>subset</w:t>
-      </w:r>
-      <w:proofErr w:type="gramEnd"/>
-      <w:r>
-        <w:rPr>
-          <w:rFonts w:ascii="Consolas" w:eastAsia="Times New Roman" w:hAnsi="Consolas" w:cs="Times New Roman"/>
-          <w:color w:val="9CDCFE"/>
-          <w:sz w:val="21"/>
-          <w:szCs w:val="21"/>
-          <w:lang w:eastAsia="zh-CN"/>
-        </w:rPr>
-        <w:t>_percent</w:t>
-      </w:r>
-      <w:proofErr w:type="spellEnd"/>
-      <w:r>
-        <w:rPr>
-          <w:rFonts w:ascii="Consolas" w:eastAsia="Times New Roman" w:hAnsi="Consolas" w:cs="Times New Roman"/>
-          <w:color w:val="9CDCFE"/>
-          <w:sz w:val="21"/>
-          <w:szCs w:val="21"/>
-          <w:lang w:eastAsia="zh-CN"/>
-        </w:rPr>
-        <w:t>"</w:t>
+        <w:t>"subset_percent"</w:t>
       </w:r>
       <w:r>
         <w:rPr>
@@ -5695,29 +4986,7 @@
           <w:szCs w:val="21"/>
           <w:lang w:eastAsia="zh-CN"/>
         </w:rPr>
-        <w:t xml:space="preserve">"min </w:t>
-      </w:r>
-      <w:proofErr w:type="spellStart"/>
-      <w:r>
-        <w:rPr>
-          <w:rFonts w:ascii="Consolas" w:eastAsia="Times New Roman" w:hAnsi="Consolas" w:cs="Times New Roman"/>
-          <w:color w:val="CE9178"/>
-          <w:sz w:val="21"/>
-          <w:szCs w:val="21"/>
-          <w:lang w:eastAsia="zh-CN"/>
-        </w:rPr>
-        <w:t>test_loss</w:t>
-      </w:r>
-      <w:proofErr w:type="spellEnd"/>
-      <w:r>
-        <w:rPr>
-          <w:rFonts w:ascii="Consolas" w:eastAsia="Times New Roman" w:hAnsi="Consolas" w:cs="Times New Roman"/>
-          <w:color w:val="CE9178"/>
-          <w:sz w:val="21"/>
-          <w:szCs w:val="21"/>
-          <w:lang w:eastAsia="zh-CN"/>
-        </w:rPr>
-        <w:t>"</w:t>
+        <w:t>"min test_loss"</w:t>
       </w:r>
       <w:r>
         <w:rPr>
@@ -5761,41 +5030,7 @@
           <w:szCs w:val="21"/>
           <w:lang w:eastAsia="zh-CN"/>
         </w:rPr>
-        <w:t>"</w:t>
-      </w:r>
-      <w:proofErr w:type="spellStart"/>
-      <w:proofErr w:type="gramStart"/>
-      <w:r>
-        <w:rPr>
-          <w:rFonts w:ascii="Consolas" w:eastAsia="Times New Roman" w:hAnsi="Consolas" w:cs="Times New Roman"/>
-          <w:color w:val="9CDCFE"/>
-          <w:sz w:val="21"/>
-          <w:szCs w:val="21"/>
-          <w:lang w:eastAsia="zh-CN"/>
-        </w:rPr>
-        <w:t>early</w:t>
-      </w:r>
-      <w:proofErr w:type="gramEnd"/>
-      <w:r>
-        <w:rPr>
-          <w:rFonts w:ascii="Consolas" w:eastAsia="Times New Roman" w:hAnsi="Consolas" w:cs="Times New Roman"/>
-          <w:color w:val="9CDCFE"/>
-          <w:sz w:val="21"/>
-          <w:szCs w:val="21"/>
-          <w:lang w:eastAsia="zh-CN"/>
-        </w:rPr>
-        <w:t>_stop</w:t>
-      </w:r>
-      <w:proofErr w:type="spellEnd"/>
-      <w:r>
-        <w:rPr>
-          <w:rFonts w:ascii="Consolas" w:eastAsia="Times New Roman" w:hAnsi="Consolas" w:cs="Times New Roman"/>
-          <w:color w:val="9CDCFE"/>
-          <w:sz w:val="21"/>
-          <w:szCs w:val="21"/>
-          <w:lang w:eastAsia="zh-CN"/>
-        </w:rPr>
-        <w:t>"</w:t>
+        <w:t>"early_stop"</w:t>
       </w:r>
       <w:r>
         <w:rPr>
@@ -5864,23 +5099,7 @@
         </w:numPr>
       </w:pPr>
       <w:r>
-        <w:t>change the [</w:t>
-      </w:r>
-      <w:proofErr w:type="spellStart"/>
-      <w:r>
-        <w:t>batch_size</w:t>
-      </w:r>
-      <w:proofErr w:type="spellEnd"/>
-      <w:r>
-        <w:t>] and [</w:t>
-      </w:r>
-      <w:proofErr w:type="spellStart"/>
-      <w:r>
-        <w:t>num_workers</w:t>
-      </w:r>
-      <w:proofErr w:type="spellEnd"/>
-      <w:r>
-        <w:t>] based on your GPU memory and CPU cores</w:t>
+        <w:t>change the [batch_size] and [num_workers] based on your GPU memory and CPU cores</w:t>
       </w:r>
     </w:p>
     <w:p>
@@ -5914,51 +5133,7 @@
           <w:szCs w:val="21"/>
           <w:lang w:eastAsia="zh-CN"/>
         </w:rPr>
-        <w:t>"****[</w:t>
-      </w:r>
-      <w:proofErr w:type="spellStart"/>
-      <w:r>
-        <w:rPr>
-          <w:rFonts w:ascii="Consolas" w:eastAsia="Times New Roman" w:hAnsi="Consolas" w:cs="Times New Roman"/>
-          <w:color w:val="9CDCFE"/>
-          <w:sz w:val="21"/>
-          <w:szCs w:val="21"/>
-          <w:lang w:eastAsia="zh-CN"/>
-        </w:rPr>
-        <w:t>data_</w:t>
-      </w:r>
-      <w:proofErr w:type="gramStart"/>
-      <w:r>
-        <w:rPr>
-          <w:rFonts w:ascii="Consolas" w:eastAsia="Times New Roman" w:hAnsi="Consolas" w:cs="Times New Roman"/>
-          <w:color w:val="9CDCFE"/>
-          <w:sz w:val="21"/>
-          <w:szCs w:val="21"/>
-          <w:lang w:eastAsia="zh-CN"/>
-        </w:rPr>
-        <w:t>loader</w:t>
-      </w:r>
-      <w:proofErr w:type="spellEnd"/>
-      <w:r>
-        <w:rPr>
-          <w:rFonts w:ascii="Consolas" w:eastAsia="Times New Roman" w:hAnsi="Consolas" w:cs="Times New Roman"/>
-          <w:color w:val="9CDCFE"/>
-          <w:sz w:val="21"/>
-          <w:szCs w:val="21"/>
-          <w:lang w:eastAsia="zh-CN"/>
-        </w:rPr>
-        <w:t>]*</w:t>
-      </w:r>
-      <w:proofErr w:type="gramEnd"/>
-      <w:r>
-        <w:rPr>
-          <w:rFonts w:ascii="Consolas" w:eastAsia="Times New Roman" w:hAnsi="Consolas" w:cs="Times New Roman"/>
-          <w:color w:val="9CDCFE"/>
-          <w:sz w:val="21"/>
-          <w:szCs w:val="21"/>
-          <w:lang w:eastAsia="zh-CN"/>
-        </w:rPr>
-        <w:t>******"</w:t>
+        <w:t>"****[data_loader]*******"</w:t>
       </w:r>
       <w:r>
         <w:rPr>
@@ -5978,27 +5153,7 @@
           <w:szCs w:val="21"/>
           <w:lang w:eastAsia="zh-CN"/>
         </w:rPr>
-        <w:t>"</w:t>
-      </w:r>
-      <w:r>
-        <w:rPr>
-          <w:rFonts w:ascii="Consolas" w:eastAsia="Times New Roman" w:hAnsi="Consolas" w:cs="Times New Roman"/>
-          <w:color w:val="CE9178"/>
-          <w:sz w:val="21"/>
-          <w:szCs w:val="21"/>
-          <w:lang w:eastAsia="zh-CN"/>
-        </w:rPr>
-        <w:t xml:space="preserve"> </w:t>
-      </w:r>
-      <w:r>
-        <w:rPr>
-          <w:rFonts w:ascii="Consolas" w:eastAsia="Times New Roman" w:hAnsi="Consolas" w:cs="Times New Roman"/>
-          <w:color w:val="CE9178"/>
-          <w:sz w:val="21"/>
-          <w:szCs w:val="21"/>
-          <w:lang w:eastAsia="zh-CN"/>
-        </w:rPr>
-        <w:t>"</w:t>
+        <w:t>" "</w:t>
       </w:r>
       <w:r>
         <w:rPr>
@@ -6042,41 +5197,7 @@
           <w:szCs w:val="21"/>
           <w:lang w:eastAsia="zh-CN"/>
         </w:rPr>
-        <w:t>"</w:t>
-      </w:r>
-      <w:proofErr w:type="spellStart"/>
-      <w:proofErr w:type="gramStart"/>
-      <w:r>
-        <w:rPr>
-          <w:rFonts w:ascii="Consolas" w:eastAsia="Times New Roman" w:hAnsi="Consolas" w:cs="Times New Roman"/>
-          <w:color w:val="9CDCFE"/>
-          <w:sz w:val="21"/>
-          <w:szCs w:val="21"/>
-          <w:lang w:eastAsia="zh-CN"/>
-        </w:rPr>
-        <w:t>data</w:t>
-      </w:r>
-      <w:proofErr w:type="gramEnd"/>
-      <w:r>
-        <w:rPr>
-          <w:rFonts w:ascii="Consolas" w:eastAsia="Times New Roman" w:hAnsi="Consolas" w:cs="Times New Roman"/>
-          <w:color w:val="9CDCFE"/>
-          <w:sz w:val="21"/>
-          <w:szCs w:val="21"/>
-          <w:lang w:eastAsia="zh-CN"/>
-        </w:rPr>
-        <w:t>_loader</w:t>
-      </w:r>
-      <w:proofErr w:type="spellEnd"/>
-      <w:r>
-        <w:rPr>
-          <w:rFonts w:ascii="Consolas" w:eastAsia="Times New Roman" w:hAnsi="Consolas" w:cs="Times New Roman"/>
-          <w:color w:val="9CDCFE"/>
-          <w:sz w:val="21"/>
-          <w:szCs w:val="21"/>
-          <w:lang w:eastAsia="zh-CN"/>
-        </w:rPr>
-        <w:t>"</w:t>
+        <w:t>"data_loader"</w:t>
       </w:r>
       <w:r>
         <w:rPr>
@@ -6140,29 +5261,7 @@
           <w:szCs w:val="21"/>
           <w:lang w:eastAsia="zh-CN"/>
         </w:rPr>
-        <w:t>"</w:t>
-      </w:r>
-      <w:proofErr w:type="spellStart"/>
-      <w:r>
-        <w:rPr>
-          <w:rFonts w:ascii="Consolas" w:eastAsia="Times New Roman" w:hAnsi="Consolas" w:cs="Times New Roman"/>
-          <w:color w:val="CE9178"/>
-          <w:sz w:val="21"/>
-          <w:szCs w:val="21"/>
-          <w:lang w:eastAsia="zh-CN"/>
-        </w:rPr>
-        <w:t>MicroscopyDataLoader</w:t>
-      </w:r>
-      <w:proofErr w:type="spellEnd"/>
-      <w:r>
-        <w:rPr>
-          <w:rFonts w:ascii="Consolas" w:eastAsia="Times New Roman" w:hAnsi="Consolas" w:cs="Times New Roman"/>
-          <w:color w:val="CE9178"/>
-          <w:sz w:val="21"/>
-          <w:szCs w:val="21"/>
-          <w:lang w:eastAsia="zh-CN"/>
-        </w:rPr>
-        <w:t>"</w:t>
+        <w:t>"MicroscopyDataLoader"</w:t>
       </w:r>
       <w:r>
         <w:rPr>
@@ -6206,30 +5305,7 @@
           <w:szCs w:val="21"/>
           <w:lang w:eastAsia="zh-CN"/>
         </w:rPr>
-        <w:t>"</w:t>
-      </w:r>
-      <w:proofErr w:type="spellStart"/>
-      <w:r>
-        <w:rPr>
-          <w:rFonts w:ascii="Consolas" w:eastAsia="Times New Roman" w:hAnsi="Consolas" w:cs="Times New Roman"/>
-          <w:color w:val="9CDCFE"/>
-          <w:sz w:val="21"/>
-          <w:szCs w:val="21"/>
-          <w:lang w:eastAsia="zh-CN"/>
-        </w:rPr>
-        <w:t>args</w:t>
-      </w:r>
-      <w:proofErr w:type="spellEnd"/>
-      <w:proofErr w:type="gramStart"/>
-      <w:r>
-        <w:rPr>
-          <w:rFonts w:ascii="Consolas" w:eastAsia="Times New Roman" w:hAnsi="Consolas" w:cs="Times New Roman"/>
-          <w:color w:val="9CDCFE"/>
-          <w:sz w:val="21"/>
-          <w:szCs w:val="21"/>
-          <w:lang w:eastAsia="zh-CN"/>
-        </w:rPr>
-        <w:t>"</w:t>
+        <w:t>"args"</w:t>
       </w:r>
       <w:r>
         <w:rPr>
@@ -6241,7 +5317,6 @@
         </w:rPr>
         <w:t>:{</w:t>
       </w:r>
-      <w:proofErr w:type="gramEnd"/>
     </w:p>
     <w:p>
       <w:pPr>
@@ -6274,41 +5349,7 @@
           <w:szCs w:val="21"/>
           <w:lang w:eastAsia="zh-CN"/>
         </w:rPr>
-        <w:t>"</w:t>
-      </w:r>
-      <w:proofErr w:type="spellStart"/>
-      <w:proofErr w:type="gramStart"/>
-      <w:r>
-        <w:rPr>
-          <w:rFonts w:ascii="Consolas" w:eastAsia="Times New Roman" w:hAnsi="Consolas" w:cs="Times New Roman"/>
-          <w:color w:val="9CDCFE"/>
-          <w:sz w:val="21"/>
-          <w:szCs w:val="21"/>
-          <w:lang w:eastAsia="zh-CN"/>
-        </w:rPr>
-        <w:t>batch</w:t>
-      </w:r>
-      <w:proofErr w:type="gramEnd"/>
-      <w:r>
-        <w:rPr>
-          <w:rFonts w:ascii="Consolas" w:eastAsia="Times New Roman" w:hAnsi="Consolas" w:cs="Times New Roman"/>
-          <w:color w:val="9CDCFE"/>
-          <w:sz w:val="21"/>
-          <w:szCs w:val="21"/>
-          <w:lang w:eastAsia="zh-CN"/>
-        </w:rPr>
-        <w:t>_size</w:t>
-      </w:r>
-      <w:proofErr w:type="spellEnd"/>
-      <w:r>
-        <w:rPr>
-          <w:rFonts w:ascii="Consolas" w:eastAsia="Times New Roman" w:hAnsi="Consolas" w:cs="Times New Roman"/>
-          <w:color w:val="9CDCFE"/>
-          <w:sz w:val="21"/>
-          <w:szCs w:val="21"/>
-          <w:lang w:eastAsia="zh-CN"/>
-        </w:rPr>
-        <w:t>"</w:t>
+        <w:t>"batch_size"</w:t>
       </w:r>
       <w:r>
         <w:rPr>
@@ -6437,41 +5478,7 @@
           <w:szCs w:val="21"/>
           <w:lang w:eastAsia="zh-CN"/>
         </w:rPr>
-        <w:t>"</w:t>
-      </w:r>
-      <w:proofErr w:type="spellStart"/>
-      <w:proofErr w:type="gramStart"/>
-      <w:r>
-        <w:rPr>
-          <w:rFonts w:ascii="Consolas" w:eastAsia="Times New Roman" w:hAnsi="Consolas" w:cs="Times New Roman"/>
-          <w:color w:val="9CDCFE"/>
-          <w:sz w:val="21"/>
-          <w:szCs w:val="21"/>
-          <w:lang w:eastAsia="zh-CN"/>
-        </w:rPr>
-        <w:t>validation</w:t>
-      </w:r>
-      <w:proofErr w:type="gramEnd"/>
-      <w:r>
-        <w:rPr>
-          <w:rFonts w:ascii="Consolas" w:eastAsia="Times New Roman" w:hAnsi="Consolas" w:cs="Times New Roman"/>
-          <w:color w:val="9CDCFE"/>
-          <w:sz w:val="21"/>
-          <w:szCs w:val="21"/>
-          <w:lang w:eastAsia="zh-CN"/>
-        </w:rPr>
-        <w:t>_split</w:t>
-      </w:r>
-      <w:proofErr w:type="spellEnd"/>
-      <w:r>
-        <w:rPr>
-          <w:rFonts w:ascii="Consolas" w:eastAsia="Times New Roman" w:hAnsi="Consolas" w:cs="Times New Roman"/>
-          <w:color w:val="9CDCFE"/>
-          <w:sz w:val="21"/>
-          <w:szCs w:val="21"/>
-          <w:lang w:eastAsia="zh-CN"/>
-        </w:rPr>
-        <w:t>"</w:t>
+        <w:t>"validation_split"</w:t>
       </w:r>
       <w:r>
         <w:rPr>
@@ -6535,41 +5542,7 @@
           <w:szCs w:val="21"/>
           <w:lang w:eastAsia="zh-CN"/>
         </w:rPr>
-        <w:t>"</w:t>
-      </w:r>
-      <w:proofErr w:type="spellStart"/>
-      <w:proofErr w:type="gramStart"/>
-      <w:r>
-        <w:rPr>
-          <w:rFonts w:ascii="Consolas" w:eastAsia="Times New Roman" w:hAnsi="Consolas" w:cs="Times New Roman"/>
-          <w:color w:val="9CDCFE"/>
-          <w:sz w:val="21"/>
-          <w:szCs w:val="21"/>
-          <w:lang w:eastAsia="zh-CN"/>
-        </w:rPr>
-        <w:t>num</w:t>
-      </w:r>
-      <w:proofErr w:type="gramEnd"/>
-      <w:r>
-        <w:rPr>
-          <w:rFonts w:ascii="Consolas" w:eastAsia="Times New Roman" w:hAnsi="Consolas" w:cs="Times New Roman"/>
-          <w:color w:val="9CDCFE"/>
-          <w:sz w:val="21"/>
-          <w:szCs w:val="21"/>
-          <w:lang w:eastAsia="zh-CN"/>
-        </w:rPr>
-        <w:t>_workers</w:t>
-      </w:r>
-      <w:proofErr w:type="spellEnd"/>
-      <w:r>
-        <w:rPr>
-          <w:rFonts w:ascii="Consolas" w:eastAsia="Times New Roman" w:hAnsi="Consolas" w:cs="Times New Roman"/>
-          <w:color w:val="9CDCFE"/>
-          <w:sz w:val="21"/>
-          <w:szCs w:val="21"/>
-          <w:lang w:eastAsia="zh-CN"/>
-        </w:rPr>
-        <w:t>"</w:t>
+        <w:t>"num_workers"</w:t>
       </w:r>
       <w:r>
         <w:rPr>
@@ -6688,8 +5661,6 @@
       <w:r>
         <w:t>“</w:t>
       </w:r>
-      <w:proofErr w:type="spellStart"/>
-      <w:proofErr w:type="gramStart"/>
       <w:r>
         <w:rPr>
           <w:highlight w:val="lightGray"/>
@@ -6702,14 +5673,12 @@
         </w:rPr>
         <w:t>less</w:t>
       </w:r>
-      <w:proofErr w:type="gramEnd"/>
       <w:r>
         <w:rPr>
           <w:highlight w:val="lightGray"/>
         </w:rPr>
         <w:t>_image_name</w:t>
       </w:r>
-      <w:proofErr w:type="spellEnd"/>
       <w:r>
         <w:t>”: the passion shot noise is added during the training, so please use noiseless image</w:t>
       </w:r>
@@ -6722,14 +5691,12 @@
       <w:r>
         <w:t>“</w:t>
       </w:r>
-      <w:proofErr w:type="spellStart"/>
       <w:r>
         <w:rPr>
           <w:highlight w:val="lightGray"/>
         </w:rPr>
         <w:t>GT_image_name</w:t>
       </w:r>
-      <w:proofErr w:type="spellEnd"/>
       <w:r>
         <w:t>”: name of the ground truth image</w:t>
       </w:r>
@@ -6742,22 +5709,12 @@
       <w:r>
         <w:t>“</w:t>
       </w:r>
-      <w:proofErr w:type="spellStart"/>
-      <w:proofErr w:type="gramStart"/>
       <w:r>
         <w:rPr>
           <w:highlight w:val="lightGray"/>
         </w:rPr>
-        <w:t>file</w:t>
-      </w:r>
-      <w:proofErr w:type="gramEnd"/>
-      <w:r>
-        <w:rPr>
-          <w:highlight w:val="lightGray"/>
-        </w:rPr>
-        <w:t>_folder</w:t>
-      </w:r>
-      <w:proofErr w:type="spellEnd"/>
+        <w:t>file_folder</w:t>
+      </w:r>
       <w:r>
         <w:t>”: location where you save your training data</w:t>
       </w:r>
@@ -6768,20 +5725,7 @@
         <w:ind w:left="1440"/>
       </w:pPr>
       <w:r>
-        <w:t>“</w:t>
-      </w:r>
-      <w:proofErr w:type="spellStart"/>
-      <w:proofErr w:type="gramStart"/>
-      <w:r>
-        <w:t>number</w:t>
-      </w:r>
-      <w:proofErr w:type="gramEnd"/>
-      <w:r>
-        <w:t>_images</w:t>
-      </w:r>
-      <w:proofErr w:type="spellEnd"/>
-      <w:r>
-        <w:t>”: number of the training data</w:t>
+        <w:t>“number_images”: number of the training data</w:t>
       </w:r>
     </w:p>
     <w:p>
@@ -6815,41 +5759,7 @@
           <w:szCs w:val="21"/>
           <w:lang w:eastAsia="zh-CN"/>
         </w:rPr>
-        <w:t>"</w:t>
-      </w:r>
-      <w:proofErr w:type="spellStart"/>
-      <w:proofErr w:type="gramStart"/>
-      <w:r>
-        <w:rPr>
-          <w:rFonts w:ascii="Consolas" w:eastAsia="Times New Roman" w:hAnsi="Consolas" w:cs="Times New Roman"/>
-          <w:color w:val="9CDCFE"/>
-          <w:sz w:val="21"/>
-          <w:szCs w:val="21"/>
-          <w:lang w:eastAsia="zh-CN"/>
-        </w:rPr>
-        <w:t>training</w:t>
-      </w:r>
-      <w:proofErr w:type="gramEnd"/>
-      <w:r>
-        <w:rPr>
-          <w:rFonts w:ascii="Consolas" w:eastAsia="Times New Roman" w:hAnsi="Consolas" w:cs="Times New Roman"/>
-          <w:color w:val="9CDCFE"/>
-          <w:sz w:val="21"/>
-          <w:szCs w:val="21"/>
-          <w:lang w:eastAsia="zh-CN"/>
-        </w:rPr>
-        <w:t>_dataset</w:t>
-      </w:r>
-      <w:proofErr w:type="spellEnd"/>
-      <w:r>
-        <w:rPr>
-          <w:rFonts w:ascii="Consolas" w:eastAsia="Times New Roman" w:hAnsi="Consolas" w:cs="Times New Roman"/>
-          <w:color w:val="9CDCFE"/>
-          <w:sz w:val="21"/>
-          <w:szCs w:val="21"/>
-          <w:lang w:eastAsia="zh-CN"/>
-        </w:rPr>
-        <w:t>"</w:t>
+        <w:t>"training_dataset"</w:t>
       </w:r>
       <w:r>
         <w:rPr>
@@ -6893,29 +5803,7 @@
           <w:szCs w:val="21"/>
           <w:lang w:eastAsia="zh-CN"/>
         </w:rPr>
-        <w:t>"</w:t>
-      </w:r>
-      <w:proofErr w:type="gramStart"/>
-      <w:r>
-        <w:rPr>
-          <w:rFonts w:ascii="Consolas" w:eastAsia="Times New Roman" w:hAnsi="Consolas" w:cs="Times New Roman"/>
-          <w:color w:val="9CDCFE"/>
-          <w:sz w:val="21"/>
-          <w:szCs w:val="21"/>
-          <w:lang w:eastAsia="zh-CN"/>
-        </w:rPr>
-        <w:t>noiseless</w:t>
-      </w:r>
-      <w:proofErr w:type="gramEnd"/>
-      <w:r>
-        <w:rPr>
-          <w:rFonts w:ascii="Consolas" w:eastAsia="Times New Roman" w:hAnsi="Consolas" w:cs="Times New Roman"/>
-          <w:color w:val="9CDCFE"/>
-          <w:sz w:val="21"/>
-          <w:szCs w:val="21"/>
-          <w:lang w:eastAsia="zh-CN"/>
-        </w:rPr>
-        <w:t>_image_name"</w:t>
+        <w:t>"noiseless_image_name"</w:t>
       </w:r>
       <w:r>
         <w:rPr>
@@ -6935,29 +5823,7 @@
           <w:szCs w:val="21"/>
           <w:lang w:eastAsia="zh-CN"/>
         </w:rPr>
-        <w:t>"</w:t>
-      </w:r>
-      <w:proofErr w:type="spellStart"/>
-      <w:r>
-        <w:rPr>
-          <w:rFonts w:ascii="Consolas" w:eastAsia="Times New Roman" w:hAnsi="Consolas" w:cs="Times New Roman"/>
-          <w:color w:val="CE9178"/>
-          <w:sz w:val="21"/>
-          <w:szCs w:val="21"/>
-          <w:lang w:eastAsia="zh-CN"/>
-        </w:rPr>
-        <w:t>image_noiseless</w:t>
-      </w:r>
-      <w:proofErr w:type="spellEnd"/>
-      <w:r>
-        <w:rPr>
-          <w:rFonts w:ascii="Consolas" w:eastAsia="Times New Roman" w:hAnsi="Consolas" w:cs="Times New Roman"/>
-          <w:color w:val="CE9178"/>
-          <w:sz w:val="21"/>
-          <w:szCs w:val="21"/>
-          <w:lang w:eastAsia="zh-CN"/>
-        </w:rPr>
-        <w:t>"</w:t>
+        <w:t>"image_noiseless"</w:t>
       </w:r>
       <w:r>
         <w:rPr>
@@ -7001,41 +5867,7 @@
           <w:szCs w:val="21"/>
           <w:lang w:eastAsia="zh-CN"/>
         </w:rPr>
-        <w:t>"</w:t>
-      </w:r>
-      <w:proofErr w:type="spellStart"/>
-      <w:proofErr w:type="gramStart"/>
-      <w:r>
-        <w:rPr>
-          <w:rFonts w:ascii="Consolas" w:eastAsia="Times New Roman" w:hAnsi="Consolas" w:cs="Times New Roman"/>
-          <w:color w:val="9CDCFE"/>
-          <w:sz w:val="21"/>
-          <w:szCs w:val="21"/>
-          <w:lang w:eastAsia="zh-CN"/>
-        </w:rPr>
-        <w:t>background</w:t>
-      </w:r>
-      <w:proofErr w:type="gramEnd"/>
-      <w:r>
-        <w:rPr>
-          <w:rFonts w:ascii="Consolas" w:eastAsia="Times New Roman" w:hAnsi="Consolas" w:cs="Times New Roman"/>
-          <w:color w:val="9CDCFE"/>
-          <w:sz w:val="21"/>
-          <w:szCs w:val="21"/>
-          <w:lang w:eastAsia="zh-CN"/>
-        </w:rPr>
-        <w:t>_name</w:t>
-      </w:r>
-      <w:proofErr w:type="spellEnd"/>
-      <w:r>
-        <w:rPr>
-          <w:rFonts w:ascii="Consolas" w:eastAsia="Times New Roman" w:hAnsi="Consolas" w:cs="Times New Roman"/>
-          <w:color w:val="9CDCFE"/>
-          <w:sz w:val="21"/>
-          <w:szCs w:val="21"/>
-          <w:lang w:eastAsia="zh-CN"/>
-        </w:rPr>
-        <w:t>"</w:t>
+        <w:t>"background_name"</w:t>
       </w:r>
       <w:r>
         <w:rPr>
@@ -7099,29 +5931,7 @@
           <w:szCs w:val="21"/>
           <w:lang w:eastAsia="zh-CN"/>
         </w:rPr>
-        <w:t>"</w:t>
-      </w:r>
-      <w:proofErr w:type="spellStart"/>
-      <w:r>
-        <w:rPr>
-          <w:rFonts w:ascii="Consolas" w:eastAsia="Times New Roman" w:hAnsi="Consolas" w:cs="Times New Roman"/>
-          <w:color w:val="9CDCFE"/>
-          <w:sz w:val="21"/>
-          <w:szCs w:val="21"/>
-          <w:lang w:eastAsia="zh-CN"/>
-        </w:rPr>
-        <w:t>GT_image_name</w:t>
-      </w:r>
-      <w:proofErr w:type="spellEnd"/>
-      <w:r>
-        <w:rPr>
-          <w:rFonts w:ascii="Consolas" w:eastAsia="Times New Roman" w:hAnsi="Consolas" w:cs="Times New Roman"/>
-          <w:color w:val="9CDCFE"/>
-          <w:sz w:val="21"/>
-          <w:szCs w:val="21"/>
-          <w:lang w:eastAsia="zh-CN"/>
-        </w:rPr>
-        <w:t>"</w:t>
+        <w:t>"GT_image_name"</w:t>
       </w:r>
       <w:r>
         <w:rPr>
@@ -7141,29 +5951,7 @@
           <w:szCs w:val="21"/>
           <w:lang w:eastAsia="zh-CN"/>
         </w:rPr>
-        <w:t>"</w:t>
-      </w:r>
-      <w:proofErr w:type="spellStart"/>
-      <w:r>
-        <w:rPr>
-          <w:rFonts w:ascii="Consolas" w:eastAsia="Times New Roman" w:hAnsi="Consolas" w:cs="Times New Roman"/>
-          <w:color w:val="CE9178"/>
-          <w:sz w:val="21"/>
-          <w:szCs w:val="21"/>
-          <w:lang w:eastAsia="zh-CN"/>
-        </w:rPr>
-        <w:t>image_GT_up</w:t>
-      </w:r>
-      <w:proofErr w:type="spellEnd"/>
-      <w:r>
-        <w:rPr>
-          <w:rFonts w:ascii="Consolas" w:eastAsia="Times New Roman" w:hAnsi="Consolas" w:cs="Times New Roman"/>
-          <w:color w:val="CE9178"/>
-          <w:sz w:val="21"/>
-          <w:szCs w:val="21"/>
-          <w:lang w:eastAsia="zh-CN"/>
-        </w:rPr>
-        <w:t>"</w:t>
+        <w:t>"image_GT_up"</w:t>
       </w:r>
       <w:r>
         <w:rPr>
@@ -7207,29 +5995,7 @@
           <w:szCs w:val="21"/>
           <w:lang w:eastAsia="zh-CN"/>
         </w:rPr>
-        <w:t>"</w:t>
-      </w:r>
-      <w:proofErr w:type="spellStart"/>
-      <w:r>
-        <w:rPr>
-          <w:rFonts w:ascii="Consolas" w:eastAsia="Times New Roman" w:hAnsi="Consolas" w:cs="Times New Roman"/>
-          <w:color w:val="9CDCFE"/>
-          <w:sz w:val="21"/>
-          <w:szCs w:val="21"/>
-          <w:lang w:eastAsia="zh-CN"/>
-        </w:rPr>
-        <w:t>GT_list_name</w:t>
-      </w:r>
-      <w:proofErr w:type="spellEnd"/>
-      <w:r>
-        <w:rPr>
-          <w:rFonts w:ascii="Consolas" w:eastAsia="Times New Roman" w:hAnsi="Consolas" w:cs="Times New Roman"/>
-          <w:color w:val="9CDCFE"/>
-          <w:sz w:val="21"/>
-          <w:szCs w:val="21"/>
-          <w:lang w:eastAsia="zh-CN"/>
-        </w:rPr>
-        <w:t>"</w:t>
+        <w:t>"GT_list_name"</w:t>
       </w:r>
       <w:r>
         <w:rPr>
@@ -7293,41 +6059,7 @@
           <w:szCs w:val="21"/>
           <w:lang w:eastAsia="zh-CN"/>
         </w:rPr>
-        <w:t>"</w:t>
-      </w:r>
-      <w:proofErr w:type="spellStart"/>
-      <w:proofErr w:type="gramStart"/>
-      <w:r>
-        <w:rPr>
-          <w:rFonts w:ascii="Consolas" w:eastAsia="Times New Roman" w:hAnsi="Consolas" w:cs="Times New Roman"/>
-          <w:color w:val="9CDCFE"/>
-          <w:sz w:val="21"/>
-          <w:szCs w:val="21"/>
-          <w:lang w:eastAsia="zh-CN"/>
-        </w:rPr>
-        <w:t>file</w:t>
-      </w:r>
-      <w:proofErr w:type="gramEnd"/>
-      <w:r>
-        <w:rPr>
-          <w:rFonts w:ascii="Consolas" w:eastAsia="Times New Roman" w:hAnsi="Consolas" w:cs="Times New Roman"/>
-          <w:color w:val="9CDCFE"/>
-          <w:sz w:val="21"/>
-          <w:szCs w:val="21"/>
-          <w:lang w:eastAsia="zh-CN"/>
-        </w:rPr>
-        <w:t>_folder</w:t>
-      </w:r>
-      <w:proofErr w:type="spellEnd"/>
-      <w:r>
-        <w:rPr>
-          <w:rFonts w:ascii="Consolas" w:eastAsia="Times New Roman" w:hAnsi="Consolas" w:cs="Times New Roman"/>
-          <w:color w:val="9CDCFE"/>
-          <w:sz w:val="21"/>
-          <w:szCs w:val="21"/>
-          <w:lang w:eastAsia="zh-CN"/>
-        </w:rPr>
-        <w:t>"</w:t>
+        <w:t>"file_folder"</w:t>
       </w:r>
       <w:r>
         <w:rPr>
@@ -7347,29 +6079,7 @@
           <w:szCs w:val="21"/>
           <w:lang w:eastAsia="zh-CN"/>
         </w:rPr>
-        <w:t>"Examples/</w:t>
-      </w:r>
-      <w:proofErr w:type="spellStart"/>
-      <w:r>
-        <w:rPr>
-          <w:rFonts w:ascii="Consolas" w:eastAsia="Times New Roman" w:hAnsi="Consolas" w:cs="Times New Roman"/>
-          <w:color w:val="CE9178"/>
-          <w:sz w:val="21"/>
-          <w:szCs w:val="21"/>
-          <w:lang w:eastAsia="zh-CN"/>
-        </w:rPr>
-        <w:t>training_data</w:t>
-      </w:r>
-      <w:proofErr w:type="spellEnd"/>
-      <w:r>
-        <w:rPr>
-          <w:rFonts w:ascii="Consolas" w:eastAsia="Times New Roman" w:hAnsi="Consolas" w:cs="Times New Roman"/>
-          <w:color w:val="CE9178"/>
-          <w:sz w:val="21"/>
-          <w:szCs w:val="21"/>
-          <w:lang w:eastAsia="zh-CN"/>
-        </w:rPr>
-        <w:t>/example1_100images"</w:t>
+        <w:t>"Examples/training_data/example1_100images"</w:t>
       </w:r>
       <w:r>
         <w:rPr>
@@ -7413,29 +6123,7 @@
           <w:szCs w:val="21"/>
           <w:lang w:eastAsia="zh-CN"/>
         </w:rPr>
-        <w:t>"</w:t>
-      </w:r>
-      <w:proofErr w:type="gramStart"/>
-      <w:r>
-        <w:rPr>
-          <w:rFonts w:ascii="Consolas" w:eastAsia="Times New Roman" w:hAnsi="Consolas" w:cs="Times New Roman"/>
-          <w:color w:val="9CDCFE"/>
-          <w:sz w:val="21"/>
-          <w:szCs w:val="21"/>
-          <w:lang w:eastAsia="zh-CN"/>
-        </w:rPr>
-        <w:t>number</w:t>
-      </w:r>
-      <w:proofErr w:type="gramEnd"/>
-      <w:r>
-        <w:rPr>
-          <w:rFonts w:ascii="Consolas" w:eastAsia="Times New Roman" w:hAnsi="Consolas" w:cs="Times New Roman"/>
-          <w:color w:val="9CDCFE"/>
-          <w:sz w:val="21"/>
-          <w:szCs w:val="21"/>
-          <w:lang w:eastAsia="zh-CN"/>
-        </w:rPr>
-        <w:t>_images"</w:t>
+        <w:t>"number_images"</w:t>
       </w:r>
       <w:r>
         <w:rPr>
@@ -7602,21 +6290,7 @@
             <w:rStyle w:val="Hyperlink"/>
             <w:noProof/>
           </w:rPr>
-          <w:t>ww</w:t>
-        </w:r>
-        <w:r>
-          <w:rPr>
-            <w:rStyle w:val="Hyperlink"/>
-            <w:noProof/>
-          </w:rPr>
-          <w:t>w</w:t>
-        </w:r>
-        <w:r>
-          <w:rPr>
-            <w:rStyle w:val="Hyperlink"/>
-            <w:noProof/>
-          </w:rPr>
-          <w:t>.comet.ml</w:t>
+          <w:t>www.comet.ml</w:t>
         </w:r>
       </w:hyperlink>
     </w:p>
@@ -7841,40 +6515,14 @@
       <w:r>
         <w:t>“</w:t>
       </w:r>
-      <w:proofErr w:type="spellStart"/>
       <w:r>
         <w:t>noise_image_name</w:t>
       </w:r>
-      <w:proofErr w:type="spellEnd"/>
-      <w:r>
-        <w:t>”, “</w:t>
-      </w:r>
-      <w:proofErr w:type="spellStart"/>
-      <w:r>
-        <w:t>file_folder</w:t>
-      </w:r>
-      <w:proofErr w:type="spellEnd"/>
-      <w:r>
-        <w:t>”, and “</w:t>
-      </w:r>
-      <w:proofErr w:type="spellStart"/>
-      <w:r>
-        <w:t>save_name</w:t>
-      </w:r>
-      <w:proofErr w:type="spellEnd"/>
-      <w:r>
-        <w:t>”</w:t>
-      </w:r>
-      <w:r>
-        <w:t>. You can also give ground truth of your name in “</w:t>
-      </w:r>
-      <w:proofErr w:type="spellStart"/>
-      <w:r>
-        <w:t>GT_list_name</w:t>
-      </w:r>
-      <w:proofErr w:type="spellEnd"/>
-      <w:r>
-        <w:t>” if applicable, otherwise using “”</w:t>
+      <w:r>
+        <w:t>”, “file_folder”, and “save_name”</w:t>
+      </w:r>
+      <w:r>
+        <w:t>. You can also give ground truth of your name in “GT_list_name” if applicable, otherwise using “”</w:t>
       </w:r>
     </w:p>
     <w:p>
@@ -7908,41 +6556,7 @@
           <w:szCs w:val="21"/>
           <w:lang w:eastAsia="zh-CN"/>
         </w:rPr>
-        <w:t>"</w:t>
-      </w:r>
-      <w:proofErr w:type="spellStart"/>
-      <w:proofErr w:type="gramStart"/>
-      <w:r>
-        <w:rPr>
-          <w:rFonts w:ascii="Consolas" w:eastAsia="Times New Roman" w:hAnsi="Consolas" w:cs="Times New Roman"/>
-          <w:color w:val="9CDCFE"/>
-          <w:sz w:val="21"/>
-          <w:szCs w:val="21"/>
-          <w:lang w:eastAsia="zh-CN"/>
-        </w:rPr>
-        <w:t>est</w:t>
-      </w:r>
-      <w:proofErr w:type="gramEnd"/>
-      <w:r>
-        <w:rPr>
-          <w:rFonts w:ascii="Consolas" w:eastAsia="Times New Roman" w:hAnsi="Consolas" w:cs="Times New Roman"/>
-          <w:color w:val="9CDCFE"/>
-          <w:sz w:val="21"/>
-          <w:szCs w:val="21"/>
-          <w:lang w:eastAsia="zh-CN"/>
-        </w:rPr>
-        <w:t>_dataset</w:t>
-      </w:r>
-      <w:proofErr w:type="spellEnd"/>
-      <w:r>
-        <w:rPr>
-          <w:rFonts w:ascii="Consolas" w:eastAsia="Times New Roman" w:hAnsi="Consolas" w:cs="Times New Roman"/>
-          <w:color w:val="9CDCFE"/>
-          <w:sz w:val="21"/>
-          <w:szCs w:val="21"/>
-          <w:lang w:eastAsia="zh-CN"/>
-        </w:rPr>
-        <w:t>"</w:t>
+        <w:t>"est_dataset"</w:t>
       </w:r>
       <w:r>
         <w:rPr>
@@ -7986,29 +6600,7 @@
           <w:szCs w:val="21"/>
           <w:lang w:eastAsia="zh-CN"/>
         </w:rPr>
-        <w:t>"</w:t>
-      </w:r>
-      <w:proofErr w:type="gramStart"/>
-      <w:r>
-        <w:rPr>
-          <w:rFonts w:ascii="Consolas" w:eastAsia="Times New Roman" w:hAnsi="Consolas" w:cs="Times New Roman"/>
-          <w:color w:val="9CDCFE"/>
-          <w:sz w:val="21"/>
-          <w:szCs w:val="21"/>
-          <w:lang w:eastAsia="zh-CN"/>
-        </w:rPr>
-        <w:t>noise</w:t>
-      </w:r>
-      <w:proofErr w:type="gramEnd"/>
-      <w:r>
-        <w:rPr>
-          <w:rFonts w:ascii="Consolas" w:eastAsia="Times New Roman" w:hAnsi="Consolas" w:cs="Times New Roman"/>
-          <w:color w:val="9CDCFE"/>
-          <w:sz w:val="21"/>
-          <w:szCs w:val="21"/>
-          <w:lang w:eastAsia="zh-CN"/>
-        </w:rPr>
-        <w:t>_image_name"</w:t>
+        <w:t>"noise_image_name"</w:t>
       </w:r>
       <w:r>
         <w:rPr>
@@ -8028,29 +6620,7 @@
           <w:szCs w:val="21"/>
           <w:lang w:eastAsia="zh-CN"/>
         </w:rPr>
-        <w:t>"</w:t>
-      </w:r>
-      <w:proofErr w:type="spellStart"/>
-      <w:r>
-        <w:rPr>
-          <w:rFonts w:ascii="Consolas" w:eastAsia="Times New Roman" w:hAnsi="Consolas" w:cs="Times New Roman"/>
-          <w:color w:val="CE9178"/>
-          <w:sz w:val="21"/>
-          <w:szCs w:val="21"/>
-          <w:lang w:eastAsia="zh-CN"/>
-        </w:rPr>
-        <w:t>image_with_poission</w:t>
-      </w:r>
-      <w:proofErr w:type="spellEnd"/>
-      <w:r>
-        <w:rPr>
-          <w:rFonts w:ascii="Consolas" w:eastAsia="Times New Roman" w:hAnsi="Consolas" w:cs="Times New Roman"/>
-          <w:color w:val="CE9178"/>
-          <w:sz w:val="21"/>
-          <w:szCs w:val="21"/>
-          <w:lang w:eastAsia="zh-CN"/>
-        </w:rPr>
-        <w:t>"</w:t>
+        <w:t>"image_with_poission"</w:t>
       </w:r>
       <w:r>
         <w:rPr>
@@ -8094,29 +6664,7 @@
           <w:szCs w:val="21"/>
           <w:lang w:eastAsia="zh-CN"/>
         </w:rPr>
-        <w:t>"</w:t>
-      </w:r>
-      <w:proofErr w:type="spellStart"/>
-      <w:r>
-        <w:rPr>
-          <w:rFonts w:ascii="Consolas" w:eastAsia="Times New Roman" w:hAnsi="Consolas" w:cs="Times New Roman"/>
-          <w:color w:val="9CDCFE"/>
-          <w:sz w:val="21"/>
-          <w:szCs w:val="21"/>
-          <w:lang w:eastAsia="zh-CN"/>
-        </w:rPr>
-        <w:t>GT_image_name</w:t>
-      </w:r>
-      <w:proofErr w:type="spellEnd"/>
-      <w:r>
-        <w:rPr>
-          <w:rFonts w:ascii="Consolas" w:eastAsia="Times New Roman" w:hAnsi="Consolas" w:cs="Times New Roman"/>
-          <w:color w:val="9CDCFE"/>
-          <w:sz w:val="21"/>
-          <w:szCs w:val="21"/>
-          <w:lang w:eastAsia="zh-CN"/>
-        </w:rPr>
-        <w:t>"</w:t>
+        <w:t>"GT_image_name"</w:t>
       </w:r>
       <w:r>
         <w:rPr>
@@ -8136,29 +6684,7 @@
           <w:szCs w:val="21"/>
           <w:lang w:eastAsia="zh-CN"/>
         </w:rPr>
-        <w:t>"</w:t>
-      </w:r>
-      <w:proofErr w:type="spellStart"/>
-      <w:r>
-        <w:rPr>
-          <w:rFonts w:ascii="Consolas" w:eastAsia="Times New Roman" w:hAnsi="Consolas" w:cs="Times New Roman"/>
-          <w:color w:val="CE9178"/>
-          <w:sz w:val="21"/>
-          <w:szCs w:val="21"/>
-          <w:lang w:eastAsia="zh-CN"/>
-        </w:rPr>
-        <w:t>image_GT_up</w:t>
-      </w:r>
-      <w:proofErr w:type="spellEnd"/>
-      <w:r>
-        <w:rPr>
-          <w:rFonts w:ascii="Consolas" w:eastAsia="Times New Roman" w:hAnsi="Consolas" w:cs="Times New Roman"/>
-          <w:color w:val="CE9178"/>
-          <w:sz w:val="21"/>
-          <w:szCs w:val="21"/>
-          <w:lang w:eastAsia="zh-CN"/>
-        </w:rPr>
-        <w:t>"</w:t>
+        <w:t>"image_GT_up"</w:t>
       </w:r>
       <w:r>
         <w:rPr>
@@ -8202,29 +6728,7 @@
           <w:szCs w:val="21"/>
           <w:lang w:eastAsia="zh-CN"/>
         </w:rPr>
-        <w:t>"</w:t>
-      </w:r>
-      <w:proofErr w:type="gramStart"/>
-      <w:r>
-        <w:rPr>
-          <w:rFonts w:ascii="Consolas" w:eastAsia="Times New Roman" w:hAnsi="Consolas" w:cs="Times New Roman"/>
-          <w:color w:val="9CDCFE"/>
-          <w:sz w:val="21"/>
-          <w:szCs w:val="21"/>
-          <w:lang w:eastAsia="zh-CN"/>
-        </w:rPr>
-        <w:t>background</w:t>
-      </w:r>
-      <w:proofErr w:type="gramEnd"/>
-      <w:r>
-        <w:rPr>
-          <w:rFonts w:ascii="Consolas" w:eastAsia="Times New Roman" w:hAnsi="Consolas" w:cs="Times New Roman"/>
-          <w:color w:val="9CDCFE"/>
-          <w:sz w:val="21"/>
-          <w:szCs w:val="21"/>
-          <w:lang w:eastAsia="zh-CN"/>
-        </w:rPr>
-        <w:t>_data"</w:t>
+        <w:t>"background_data"</w:t>
       </w:r>
       <w:r>
         <w:rPr>
@@ -8244,29 +6748,7 @@
           <w:szCs w:val="21"/>
           <w:lang w:eastAsia="zh-CN"/>
         </w:rPr>
-        <w:t>"</w:t>
-      </w:r>
-      <w:proofErr w:type="spellStart"/>
-      <w:r>
-        <w:rPr>
-          <w:rFonts w:ascii="Consolas" w:eastAsia="Times New Roman" w:hAnsi="Consolas" w:cs="Times New Roman"/>
-          <w:color w:val="CE9178"/>
-          <w:sz w:val="21"/>
-          <w:szCs w:val="21"/>
-          <w:lang w:eastAsia="zh-CN"/>
-        </w:rPr>
-        <w:t>img_bkg</w:t>
-      </w:r>
-      <w:proofErr w:type="spellEnd"/>
-      <w:r>
-        <w:rPr>
-          <w:rFonts w:ascii="Consolas" w:eastAsia="Times New Roman" w:hAnsi="Consolas" w:cs="Times New Roman"/>
-          <w:color w:val="CE9178"/>
-          <w:sz w:val="21"/>
-          <w:szCs w:val="21"/>
-          <w:lang w:eastAsia="zh-CN"/>
-        </w:rPr>
-        <w:t>_"</w:t>
+        <w:t>"img_bkg_"</w:t>
       </w:r>
       <w:r>
         <w:rPr>
@@ -8310,29 +6792,7 @@
           <w:szCs w:val="21"/>
           <w:lang w:eastAsia="zh-CN"/>
         </w:rPr>
-        <w:t>"</w:t>
-      </w:r>
-      <w:proofErr w:type="spellStart"/>
-      <w:r>
-        <w:rPr>
-          <w:rFonts w:ascii="Consolas" w:eastAsia="Times New Roman" w:hAnsi="Consolas" w:cs="Times New Roman"/>
-          <w:color w:val="9CDCFE"/>
-          <w:sz w:val="21"/>
-          <w:szCs w:val="21"/>
-          <w:lang w:eastAsia="zh-CN"/>
-        </w:rPr>
-        <w:t>GT_list_name</w:t>
-      </w:r>
-      <w:proofErr w:type="spellEnd"/>
-      <w:r>
-        <w:rPr>
-          <w:rFonts w:ascii="Consolas" w:eastAsia="Times New Roman" w:hAnsi="Consolas" w:cs="Times New Roman"/>
-          <w:color w:val="9CDCFE"/>
-          <w:sz w:val="21"/>
-          <w:szCs w:val="21"/>
-          <w:lang w:eastAsia="zh-CN"/>
-        </w:rPr>
-        <w:t>"</w:t>
+        <w:t>"GT_list_name"</w:t>
       </w:r>
       <w:r>
         <w:rPr>
@@ -8352,29 +6812,7 @@
           <w:szCs w:val="21"/>
           <w:lang w:eastAsia="zh-CN"/>
         </w:rPr>
-        <w:t>"</w:t>
-      </w:r>
-      <w:proofErr w:type="spellStart"/>
-      <w:r>
-        <w:rPr>
-          <w:rFonts w:ascii="Consolas" w:eastAsia="Times New Roman" w:hAnsi="Consolas" w:cs="Times New Roman"/>
-          <w:color w:val="CE9178"/>
-          <w:sz w:val="21"/>
-          <w:szCs w:val="21"/>
-          <w:lang w:eastAsia="zh-CN"/>
-        </w:rPr>
-        <w:t>GT_list</w:t>
-      </w:r>
-      <w:proofErr w:type="spellEnd"/>
-      <w:r>
-        <w:rPr>
-          <w:rFonts w:ascii="Consolas" w:eastAsia="Times New Roman" w:hAnsi="Consolas" w:cs="Times New Roman"/>
-          <w:color w:val="CE9178"/>
-          <w:sz w:val="21"/>
-          <w:szCs w:val="21"/>
-          <w:lang w:eastAsia="zh-CN"/>
-        </w:rPr>
-        <w:t>"</w:t>
+        <w:t>"GT_list"</w:t>
       </w:r>
       <w:r>
         <w:rPr>
@@ -8418,41 +6856,7 @@
           <w:szCs w:val="21"/>
           <w:lang w:eastAsia="zh-CN"/>
         </w:rPr>
-        <w:t>"</w:t>
-      </w:r>
-      <w:proofErr w:type="spellStart"/>
-      <w:proofErr w:type="gramStart"/>
-      <w:r>
-        <w:rPr>
-          <w:rFonts w:ascii="Consolas" w:eastAsia="Times New Roman" w:hAnsi="Consolas" w:cs="Times New Roman"/>
-          <w:color w:val="9CDCFE"/>
-          <w:sz w:val="21"/>
-          <w:szCs w:val="21"/>
-          <w:lang w:eastAsia="zh-CN"/>
-        </w:rPr>
-        <w:t>file</w:t>
-      </w:r>
-      <w:proofErr w:type="gramEnd"/>
-      <w:r>
-        <w:rPr>
-          <w:rFonts w:ascii="Consolas" w:eastAsia="Times New Roman" w:hAnsi="Consolas" w:cs="Times New Roman"/>
-          <w:color w:val="9CDCFE"/>
-          <w:sz w:val="21"/>
-          <w:szCs w:val="21"/>
-          <w:lang w:eastAsia="zh-CN"/>
-        </w:rPr>
-        <w:t>_folder</w:t>
-      </w:r>
-      <w:proofErr w:type="spellEnd"/>
-      <w:r>
-        <w:rPr>
-          <w:rFonts w:ascii="Consolas" w:eastAsia="Times New Roman" w:hAnsi="Consolas" w:cs="Times New Roman"/>
-          <w:color w:val="9CDCFE"/>
-          <w:sz w:val="21"/>
-          <w:szCs w:val="21"/>
-          <w:lang w:eastAsia="zh-CN"/>
-        </w:rPr>
-        <w:t>"</w:t>
+        <w:t>"file_folder"</w:t>
       </w:r>
       <w:r>
         <w:rPr>
@@ -8472,29 +6876,7 @@
           <w:szCs w:val="21"/>
           <w:lang w:eastAsia="zh-CN"/>
         </w:rPr>
-        <w:t>"Examples/</w:t>
-      </w:r>
-      <w:proofErr w:type="spellStart"/>
-      <w:r>
-        <w:rPr>
-          <w:rFonts w:ascii="Consolas" w:eastAsia="Times New Roman" w:hAnsi="Consolas" w:cs="Times New Roman"/>
-          <w:color w:val="CE9178"/>
-          <w:sz w:val="21"/>
-          <w:szCs w:val="21"/>
-          <w:lang w:eastAsia="zh-CN"/>
-        </w:rPr>
-        <w:t>simulated_biological_fiber</w:t>
-      </w:r>
-      <w:proofErr w:type="spellEnd"/>
-      <w:r>
-        <w:rPr>
-          <w:rFonts w:ascii="Consolas" w:eastAsia="Times New Roman" w:hAnsi="Consolas" w:cs="Times New Roman"/>
-          <w:color w:val="CE9178"/>
-          <w:sz w:val="21"/>
-          <w:szCs w:val="21"/>
-          <w:lang w:eastAsia="zh-CN"/>
-        </w:rPr>
-        <w:t>/fiber_omega0_100images"</w:t>
+        <w:t>"Examples/simulated_biological_fiber/fiber_omega0_100images"</w:t>
       </w:r>
       <w:r>
         <w:rPr>
@@ -8538,29 +6920,7 @@
           <w:szCs w:val="21"/>
           <w:lang w:eastAsia="zh-CN"/>
         </w:rPr>
-        <w:t>"</w:t>
-      </w:r>
-      <w:proofErr w:type="gramStart"/>
-      <w:r>
-        <w:rPr>
-          <w:rFonts w:ascii="Consolas" w:eastAsia="Times New Roman" w:hAnsi="Consolas" w:cs="Times New Roman"/>
-          <w:color w:val="9CDCFE"/>
-          <w:sz w:val="21"/>
-          <w:szCs w:val="21"/>
-          <w:lang w:eastAsia="zh-CN"/>
-        </w:rPr>
-        <w:t>number</w:t>
-      </w:r>
-      <w:proofErr w:type="gramEnd"/>
-      <w:r>
-        <w:rPr>
-          <w:rFonts w:ascii="Consolas" w:eastAsia="Times New Roman" w:hAnsi="Consolas" w:cs="Times New Roman"/>
-          <w:color w:val="9CDCFE"/>
-          <w:sz w:val="21"/>
-          <w:szCs w:val="21"/>
-          <w:lang w:eastAsia="zh-CN"/>
-        </w:rPr>
-        <w:t>_images"</w:t>
+        <w:t>"number_images"</w:t>
       </w:r>
       <w:r>
         <w:rPr>
@@ -8624,41 +6984,7 @@
           <w:szCs w:val="21"/>
           <w:lang w:eastAsia="zh-CN"/>
         </w:rPr>
-        <w:t>"</w:t>
-      </w:r>
-      <w:proofErr w:type="spellStart"/>
-      <w:proofErr w:type="gramStart"/>
-      <w:r>
-        <w:rPr>
-          <w:rFonts w:ascii="Consolas" w:eastAsia="Times New Roman" w:hAnsi="Consolas" w:cs="Times New Roman"/>
-          <w:color w:val="9CDCFE"/>
-          <w:sz w:val="21"/>
-          <w:szCs w:val="21"/>
-          <w:lang w:eastAsia="zh-CN"/>
-        </w:rPr>
-        <w:t>batch</w:t>
-      </w:r>
-      <w:proofErr w:type="gramEnd"/>
-      <w:r>
-        <w:rPr>
-          <w:rFonts w:ascii="Consolas" w:eastAsia="Times New Roman" w:hAnsi="Consolas" w:cs="Times New Roman"/>
-          <w:color w:val="9CDCFE"/>
-          <w:sz w:val="21"/>
-          <w:szCs w:val="21"/>
-          <w:lang w:eastAsia="zh-CN"/>
-        </w:rPr>
-        <w:t>_size</w:t>
-      </w:r>
-      <w:proofErr w:type="spellEnd"/>
-      <w:r>
-        <w:rPr>
-          <w:rFonts w:ascii="Consolas" w:eastAsia="Times New Roman" w:hAnsi="Consolas" w:cs="Times New Roman"/>
-          <w:color w:val="9CDCFE"/>
-          <w:sz w:val="21"/>
-          <w:szCs w:val="21"/>
-          <w:lang w:eastAsia="zh-CN"/>
-        </w:rPr>
-        <w:t>"</w:t>
+        <w:t>"batch_size"</w:t>
       </w:r>
       <w:r>
         <w:rPr>
@@ -8722,29 +7048,7 @@
           <w:szCs w:val="21"/>
           <w:lang w:eastAsia="zh-CN"/>
         </w:rPr>
-        <w:t>"</w:t>
-      </w:r>
-      <w:proofErr w:type="gramStart"/>
-      <w:r>
-        <w:rPr>
-          <w:rFonts w:ascii="Consolas" w:eastAsia="Times New Roman" w:hAnsi="Consolas" w:cs="Times New Roman"/>
-          <w:color w:val="9CDCFE"/>
-          <w:sz w:val="21"/>
-          <w:szCs w:val="21"/>
-          <w:lang w:eastAsia="zh-CN"/>
-        </w:rPr>
-        <w:t>save</w:t>
-      </w:r>
-      <w:proofErr w:type="gramEnd"/>
-      <w:r>
-        <w:rPr>
-          <w:rFonts w:ascii="Consolas" w:eastAsia="Times New Roman" w:hAnsi="Consolas" w:cs="Times New Roman"/>
-          <w:color w:val="9CDCFE"/>
-          <w:sz w:val="21"/>
-          <w:szCs w:val="21"/>
-          <w:lang w:eastAsia="zh-CN"/>
-        </w:rPr>
-        <w:t>_name"</w:t>
+        <w:t>"save_name"</w:t>
       </w:r>
       <w:r>
         <w:rPr>
@@ -8764,29 +7068,7 @@
           <w:szCs w:val="21"/>
           <w:lang w:eastAsia="zh-CN"/>
         </w:rPr>
-        <w:t>"</w:t>
-      </w:r>
-      <w:proofErr w:type="spellStart"/>
-      <w:r>
-        <w:rPr>
-          <w:rFonts w:ascii="Consolas" w:eastAsia="Times New Roman" w:hAnsi="Consolas" w:cs="Times New Roman"/>
-          <w:color w:val="CE9178"/>
-          <w:sz w:val="21"/>
-          <w:szCs w:val="21"/>
-          <w:lang w:eastAsia="zh-CN"/>
-        </w:rPr>
-        <w:t>phantom_orientation_estimation_dense_SMs.mat</w:t>
-      </w:r>
-      <w:proofErr w:type="spellEnd"/>
-      <w:r>
-        <w:rPr>
-          <w:rFonts w:ascii="Consolas" w:eastAsia="Times New Roman" w:hAnsi="Consolas" w:cs="Times New Roman"/>
-          <w:color w:val="CE9178"/>
-          <w:sz w:val="21"/>
-          <w:szCs w:val="21"/>
-          <w:lang w:eastAsia="zh-CN"/>
-        </w:rPr>
-        <w:t>"</w:t>
+        <w:t>"phantom_orientation_estimation_dense_SMs.mat"</w:t>
       </w:r>
     </w:p>
     <w:p>
@@ -8877,7 +7159,6 @@
           <w:szCs w:val="21"/>
         </w:rPr>
       </w:pPr>
-      <w:proofErr w:type="spellStart"/>
       <w:r>
         <w:rPr>
           <w:rFonts w:ascii="Consolas" w:eastAsia="Times New Roman" w:hAnsi="Consolas" w:cs="Times New Roman"/>
@@ -8903,19 +7184,8 @@
           <w:sz w:val="21"/>
           <w:szCs w:val="21"/>
         </w:rPr>
-        <w:t>add_</w:t>
-      </w:r>
-      <w:proofErr w:type="gramStart"/>
-      <w:r>
-        <w:rPr>
-          <w:rFonts w:ascii="Consolas" w:eastAsia="Times New Roman" w:hAnsi="Consolas" w:cs="Times New Roman"/>
-          <w:color w:val="DCDCAA"/>
-          <w:sz w:val="21"/>
-          <w:szCs w:val="21"/>
-        </w:rPr>
-        <w:t>argument</w:t>
-      </w:r>
-      <w:proofErr w:type="spellEnd"/>
+        <w:t>add_argument</w:t>
+      </w:r>
       <w:r>
         <w:rPr>
           <w:rFonts w:ascii="Consolas" w:eastAsia="Times New Roman" w:hAnsi="Consolas" w:cs="Times New Roman"/>
@@ -8925,7 +7195,6 @@
         </w:rPr>
         <w:t>(</w:t>
       </w:r>
-      <w:proofErr w:type="gramEnd"/>
       <w:r>
         <w:rPr>
           <w:rFonts w:ascii="Consolas" w:eastAsia="Times New Roman" w:hAnsi="Consolas" w:cs="Times New Roman"/>
@@ -8997,26 +7266,14 @@
           <w:szCs w:val="21"/>
           <w:highlight w:val="blue"/>
         </w:rPr>
-        <w:t>your direction/</w:t>
-      </w:r>
-      <w:proofErr w:type="spellStart"/>
+        <w:t>your direction/model_best.pth</w:t>
+      </w:r>
       <w:r>
         <w:rPr>
           <w:rFonts w:ascii="Consolas" w:eastAsia="Times New Roman" w:hAnsi="Consolas" w:cs="Times New Roman"/>
           <w:color w:val="CE9178"/>
           <w:sz w:val="21"/>
           <w:szCs w:val="21"/>
-          <w:highlight w:val="blue"/>
-        </w:rPr>
-        <w:t>model_best.pth</w:t>
-      </w:r>
-      <w:proofErr w:type="spellEnd"/>
-      <w:r>
-        <w:rPr>
-          <w:rFonts w:ascii="Consolas" w:eastAsia="Times New Roman" w:hAnsi="Consolas" w:cs="Times New Roman"/>
-          <w:color w:val="CE9178"/>
-          <w:sz w:val="21"/>
-          <w:szCs w:val="21"/>
         </w:rPr>
         <w:t>"</w:t>
       </w:r>
@@ -9047,7 +7304,6 @@
         </w:rPr>
         <w:t>=</w:t>
       </w:r>
-      <w:proofErr w:type="spellStart"/>
       <w:r>
         <w:rPr>
           <w:rFonts w:ascii="Consolas" w:eastAsia="Times New Roman" w:hAnsi="Consolas" w:cs="Times New Roman"/>
@@ -9075,7 +7331,6 @@
         </w:rPr>
         <w:t>help</w:t>
       </w:r>
-      <w:proofErr w:type="spellEnd"/>
       <w:r>
         <w:rPr>
           <w:rFonts w:ascii="Consolas" w:eastAsia="Times New Roman" w:hAnsi="Consolas" w:cs="Times New Roman"/>
@@ -9254,41 +7509,7 @@
           <w:szCs w:val="21"/>
           <w:lang w:eastAsia="zh-CN"/>
         </w:rPr>
-        <w:t>"</w:t>
-      </w:r>
-      <w:proofErr w:type="spellStart"/>
-      <w:proofErr w:type="gramStart"/>
-      <w:r>
-        <w:rPr>
-          <w:rFonts w:ascii="Consolas" w:eastAsia="Times New Roman" w:hAnsi="Consolas" w:cs="Times New Roman"/>
-          <w:color w:val="9CDCFE"/>
-          <w:sz w:val="21"/>
-          <w:szCs w:val="21"/>
-          <w:lang w:eastAsia="zh-CN"/>
-        </w:rPr>
-        <w:t>est</w:t>
-      </w:r>
-      <w:proofErr w:type="gramEnd"/>
-      <w:r>
-        <w:rPr>
-          <w:rFonts w:ascii="Consolas" w:eastAsia="Times New Roman" w:hAnsi="Consolas" w:cs="Times New Roman"/>
-          <w:color w:val="9CDCFE"/>
-          <w:sz w:val="21"/>
-          <w:szCs w:val="21"/>
-          <w:lang w:eastAsia="zh-CN"/>
-        </w:rPr>
-        <w:t>_dataset_experiment</w:t>
-      </w:r>
-      <w:proofErr w:type="spellEnd"/>
-      <w:r>
-        <w:rPr>
-          <w:rFonts w:ascii="Consolas" w:eastAsia="Times New Roman" w:hAnsi="Consolas" w:cs="Times New Roman"/>
-          <w:color w:val="9CDCFE"/>
-          <w:sz w:val="21"/>
-          <w:szCs w:val="21"/>
-          <w:lang w:eastAsia="zh-CN"/>
-        </w:rPr>
-        <w:t>"</w:t>
+        <w:t>"est_dataset_experiment"</w:t>
       </w:r>
       <w:r>
         <w:rPr>
@@ -9333,41 +7554,7 @@
           <w:szCs w:val="21"/>
           <w:lang w:eastAsia="zh-CN"/>
         </w:rPr>
-        <w:t>"</w:t>
-      </w:r>
-      <w:proofErr w:type="spellStart"/>
-      <w:proofErr w:type="gramStart"/>
-      <w:r>
-        <w:rPr>
-          <w:rFonts w:ascii="Consolas" w:eastAsia="Times New Roman" w:hAnsi="Consolas" w:cs="Times New Roman"/>
-          <w:color w:val="9CDCFE"/>
-          <w:sz w:val="21"/>
-          <w:szCs w:val="21"/>
-          <w:lang w:eastAsia="zh-CN"/>
-        </w:rPr>
-        <w:t>noise</w:t>
-      </w:r>
-      <w:proofErr w:type="gramEnd"/>
-      <w:r>
-        <w:rPr>
-          <w:rFonts w:ascii="Consolas" w:eastAsia="Times New Roman" w:hAnsi="Consolas" w:cs="Times New Roman"/>
-          <w:color w:val="9CDCFE"/>
-          <w:sz w:val="21"/>
-          <w:szCs w:val="21"/>
-          <w:lang w:eastAsia="zh-CN"/>
-        </w:rPr>
-        <w:t>_image_name</w:t>
-      </w:r>
-      <w:proofErr w:type="spellEnd"/>
-      <w:r>
-        <w:rPr>
-          <w:rFonts w:ascii="Consolas" w:eastAsia="Times New Roman" w:hAnsi="Consolas" w:cs="Times New Roman"/>
-          <w:color w:val="9CDCFE"/>
-          <w:sz w:val="21"/>
-          <w:szCs w:val="21"/>
-          <w:lang w:eastAsia="zh-CN"/>
-        </w:rPr>
-        <w:t>"</w:t>
+        <w:t>"noise_image_name"</w:t>
       </w:r>
       <w:r>
         <w:rPr>
@@ -9431,29 +7618,7 @@
           <w:szCs w:val="21"/>
           <w:lang w:eastAsia="zh-CN"/>
         </w:rPr>
-        <w:t>"</w:t>
-      </w:r>
-      <w:proofErr w:type="spellStart"/>
-      <w:r>
-        <w:rPr>
-          <w:rFonts w:ascii="Consolas" w:eastAsia="Times New Roman" w:hAnsi="Consolas" w:cs="Times New Roman"/>
-          <w:color w:val="9CDCFE"/>
-          <w:sz w:val="21"/>
-          <w:szCs w:val="21"/>
-          <w:lang w:eastAsia="zh-CN"/>
-        </w:rPr>
-        <w:t>GT_image_name</w:t>
-      </w:r>
-      <w:proofErr w:type="spellEnd"/>
-      <w:r>
-        <w:rPr>
-          <w:rFonts w:ascii="Consolas" w:eastAsia="Times New Roman" w:hAnsi="Consolas" w:cs="Times New Roman"/>
-          <w:color w:val="9CDCFE"/>
-          <w:sz w:val="21"/>
-          <w:szCs w:val="21"/>
-          <w:lang w:eastAsia="zh-CN"/>
-        </w:rPr>
-        <w:t>"</w:t>
+        <w:t>"GT_image_name"</w:t>
       </w:r>
       <w:r>
         <w:rPr>
@@ -9517,41 +7682,7 @@
           <w:szCs w:val="21"/>
           <w:lang w:eastAsia="zh-CN"/>
         </w:rPr>
-        <w:t>"</w:t>
-      </w:r>
-      <w:proofErr w:type="spellStart"/>
-      <w:proofErr w:type="gramStart"/>
-      <w:r>
-        <w:rPr>
-          <w:rFonts w:ascii="Consolas" w:eastAsia="Times New Roman" w:hAnsi="Consolas" w:cs="Times New Roman"/>
-          <w:color w:val="9CDCFE"/>
-          <w:sz w:val="21"/>
-          <w:szCs w:val="21"/>
-          <w:lang w:eastAsia="zh-CN"/>
-        </w:rPr>
-        <w:t>file</w:t>
-      </w:r>
-      <w:proofErr w:type="gramEnd"/>
-      <w:r>
-        <w:rPr>
-          <w:rFonts w:ascii="Consolas" w:eastAsia="Times New Roman" w:hAnsi="Consolas" w:cs="Times New Roman"/>
-          <w:color w:val="9CDCFE"/>
-          <w:sz w:val="21"/>
-          <w:szCs w:val="21"/>
-          <w:lang w:eastAsia="zh-CN"/>
-        </w:rPr>
-        <w:t>_folder</w:t>
-      </w:r>
-      <w:proofErr w:type="spellEnd"/>
-      <w:r>
-        <w:rPr>
-          <w:rFonts w:ascii="Consolas" w:eastAsia="Times New Roman" w:hAnsi="Consolas" w:cs="Times New Roman"/>
-          <w:color w:val="9CDCFE"/>
-          <w:sz w:val="21"/>
-          <w:szCs w:val="21"/>
-          <w:lang w:eastAsia="zh-CN"/>
-        </w:rPr>
-        <w:t>"</w:t>
+        <w:t>"file_folder"</w:t>
       </w:r>
       <w:r>
         <w:rPr>
@@ -9571,29 +7702,7 @@
           <w:szCs w:val="21"/>
           <w:lang w:eastAsia="zh-CN"/>
         </w:rPr>
-        <w:t>"/Examples/</w:t>
-      </w:r>
-      <w:proofErr w:type="spellStart"/>
-      <w:r>
-        <w:rPr>
-          <w:rFonts w:ascii="Consolas" w:eastAsia="Times New Roman" w:hAnsi="Consolas" w:cs="Times New Roman"/>
-          <w:color w:val="CE9178"/>
-          <w:sz w:val="21"/>
-          <w:szCs w:val="21"/>
-          <w:lang w:eastAsia="zh-CN"/>
-        </w:rPr>
-        <w:t>Example_training_data</w:t>
-      </w:r>
-      <w:proofErr w:type="spellEnd"/>
-      <w:r>
-        <w:rPr>
-          <w:rFonts w:ascii="Consolas" w:eastAsia="Times New Roman" w:hAnsi="Consolas" w:cs="Times New Roman"/>
-          <w:color w:val="CE9178"/>
-          <w:sz w:val="21"/>
-          <w:szCs w:val="21"/>
-          <w:lang w:eastAsia="zh-CN"/>
-        </w:rPr>
-        <w:t>/"</w:t>
+        <w:t>"/Examples/Example_training_data/"</w:t>
       </w:r>
       <w:r>
         <w:rPr>
@@ -9637,29 +7746,7 @@
           <w:szCs w:val="21"/>
           <w:lang w:eastAsia="zh-CN"/>
         </w:rPr>
-        <w:t>"</w:t>
-      </w:r>
-      <w:proofErr w:type="gramStart"/>
-      <w:r>
-        <w:rPr>
-          <w:rFonts w:ascii="Consolas" w:eastAsia="Times New Roman" w:hAnsi="Consolas" w:cs="Times New Roman"/>
-          <w:color w:val="9CDCFE"/>
-          <w:sz w:val="21"/>
-          <w:szCs w:val="21"/>
-          <w:lang w:eastAsia="zh-CN"/>
-        </w:rPr>
-        <w:t>batch</w:t>
-      </w:r>
-      <w:proofErr w:type="gramEnd"/>
-      <w:r>
-        <w:rPr>
-          <w:rFonts w:ascii="Consolas" w:eastAsia="Times New Roman" w:hAnsi="Consolas" w:cs="Times New Roman"/>
-          <w:color w:val="9CDCFE"/>
-          <w:sz w:val="21"/>
-          <w:szCs w:val="21"/>
-          <w:lang w:eastAsia="zh-CN"/>
-        </w:rPr>
-        <w:t>_size"</w:t>
+        <w:t>"batch_size"</w:t>
       </w:r>
       <w:r>
         <w:rPr>
@@ -9723,29 +7810,7 @@
           <w:szCs w:val="21"/>
           <w:lang w:eastAsia="zh-CN"/>
         </w:rPr>
-        <w:t>"</w:t>
-      </w:r>
-      <w:proofErr w:type="gramStart"/>
-      <w:r>
-        <w:rPr>
-          <w:rFonts w:ascii="Consolas" w:eastAsia="Times New Roman" w:hAnsi="Consolas" w:cs="Times New Roman"/>
-          <w:color w:val="9CDCFE"/>
-          <w:sz w:val="21"/>
-          <w:szCs w:val="21"/>
-          <w:lang w:eastAsia="zh-CN"/>
-        </w:rPr>
-        <w:t>number</w:t>
-      </w:r>
-      <w:proofErr w:type="gramEnd"/>
-      <w:r>
-        <w:rPr>
-          <w:rFonts w:ascii="Consolas" w:eastAsia="Times New Roman" w:hAnsi="Consolas" w:cs="Times New Roman"/>
-          <w:color w:val="9CDCFE"/>
-          <w:sz w:val="21"/>
-          <w:szCs w:val="21"/>
-          <w:lang w:eastAsia="zh-CN"/>
-        </w:rPr>
-        <w:t>_images_per_dataset"</w:t>
+        <w:t>"number_images_per_dataset"</w:t>
       </w:r>
       <w:r>
         <w:rPr>
@@ -9809,41 +7874,7 @@
           <w:szCs w:val="21"/>
           <w:lang w:eastAsia="zh-CN"/>
         </w:rPr>
-        <w:t>"</w:t>
-      </w:r>
-      <w:proofErr w:type="spellStart"/>
-      <w:proofErr w:type="gramStart"/>
-      <w:r>
-        <w:rPr>
-          <w:rFonts w:ascii="Consolas" w:eastAsia="Times New Roman" w:hAnsi="Consolas" w:cs="Times New Roman"/>
-          <w:color w:val="9CDCFE"/>
-          <w:sz w:val="21"/>
-          <w:szCs w:val="21"/>
-          <w:lang w:eastAsia="zh-CN"/>
-        </w:rPr>
-        <w:t>number</w:t>
-      </w:r>
-      <w:proofErr w:type="gramEnd"/>
-      <w:r>
-        <w:rPr>
-          <w:rFonts w:ascii="Consolas" w:eastAsia="Times New Roman" w:hAnsi="Consolas" w:cs="Times New Roman"/>
-          <w:color w:val="9CDCFE"/>
-          <w:sz w:val="21"/>
-          <w:szCs w:val="21"/>
-          <w:lang w:eastAsia="zh-CN"/>
-        </w:rPr>
-        <w:t>_FoV</w:t>
-      </w:r>
-      <w:proofErr w:type="spellEnd"/>
-      <w:r>
-        <w:rPr>
-          <w:rFonts w:ascii="Consolas" w:eastAsia="Times New Roman" w:hAnsi="Consolas" w:cs="Times New Roman"/>
-          <w:color w:val="9CDCFE"/>
-          <w:sz w:val="21"/>
-          <w:szCs w:val="21"/>
-          <w:lang w:eastAsia="zh-CN"/>
-        </w:rPr>
-        <w:t>"</w:t>
+        <w:t>"number_FoV"</w:t>
       </w:r>
       <w:r>
         <w:rPr>
@@ -9907,41 +7938,7 @@
           <w:szCs w:val="21"/>
           <w:lang w:eastAsia="zh-CN"/>
         </w:rPr>
-        <w:t>"</w:t>
-      </w:r>
-      <w:proofErr w:type="spellStart"/>
-      <w:proofErr w:type="gramStart"/>
-      <w:r>
-        <w:rPr>
-          <w:rFonts w:ascii="Consolas" w:eastAsia="Times New Roman" w:hAnsi="Consolas" w:cs="Times New Roman"/>
-          <w:color w:val="9CDCFE"/>
-          <w:sz w:val="21"/>
-          <w:szCs w:val="21"/>
-          <w:lang w:eastAsia="zh-CN"/>
-        </w:rPr>
-        <w:t>number</w:t>
-      </w:r>
-      <w:proofErr w:type="gramEnd"/>
-      <w:r>
-        <w:rPr>
-          <w:rFonts w:ascii="Consolas" w:eastAsia="Times New Roman" w:hAnsi="Consolas" w:cs="Times New Roman"/>
-          <w:color w:val="9CDCFE"/>
-          <w:sz w:val="21"/>
-          <w:szCs w:val="21"/>
-          <w:lang w:eastAsia="zh-CN"/>
-        </w:rPr>
-        <w:t>_dataSet</w:t>
-      </w:r>
-      <w:proofErr w:type="spellEnd"/>
-      <w:r>
-        <w:rPr>
-          <w:rFonts w:ascii="Consolas" w:eastAsia="Times New Roman" w:hAnsi="Consolas" w:cs="Times New Roman"/>
-          <w:color w:val="9CDCFE"/>
-          <w:sz w:val="21"/>
-          <w:szCs w:val="21"/>
-          <w:lang w:eastAsia="zh-CN"/>
-        </w:rPr>
-        <w:t>"</w:t>
+        <w:t>"number_dataSet"</w:t>
       </w:r>
       <w:r>
         <w:rPr>
@@ -10005,29 +8002,7 @@
           <w:szCs w:val="21"/>
           <w:lang w:eastAsia="zh-CN"/>
         </w:rPr>
-        <w:t>"</w:t>
-      </w:r>
-      <w:proofErr w:type="gramStart"/>
-      <w:r>
-        <w:rPr>
-          <w:rFonts w:ascii="Consolas" w:eastAsia="Times New Roman" w:hAnsi="Consolas" w:cs="Times New Roman"/>
-          <w:color w:val="9CDCFE"/>
-          <w:sz w:val="21"/>
-          <w:szCs w:val="21"/>
-          <w:lang w:eastAsia="zh-CN"/>
-        </w:rPr>
-        <w:t>starting</w:t>
-      </w:r>
-      <w:proofErr w:type="gramEnd"/>
-      <w:r>
-        <w:rPr>
-          <w:rFonts w:ascii="Consolas" w:eastAsia="Times New Roman" w:hAnsi="Consolas" w:cs="Times New Roman"/>
-          <w:color w:val="9CDCFE"/>
-          <w:sz w:val="21"/>
-          <w:szCs w:val="21"/>
-          <w:lang w:eastAsia="zh-CN"/>
-        </w:rPr>
-        <w:t>_dataSet"</w:t>
+        <w:t>"starting_dataSet"</w:t>
       </w:r>
       <w:r>
         <w:rPr>
@@ -10155,29 +8130,7 @@
           <w:szCs w:val="21"/>
           <w:lang w:eastAsia="zh-CN"/>
         </w:rPr>
-        <w:t>"</w:t>
-      </w:r>
-      <w:proofErr w:type="gramStart"/>
-      <w:r>
-        <w:rPr>
-          <w:rFonts w:ascii="Consolas" w:eastAsia="Times New Roman" w:hAnsi="Consolas" w:cs="Times New Roman"/>
-          <w:color w:val="9CDCFE"/>
-          <w:sz w:val="21"/>
-          <w:szCs w:val="21"/>
-          <w:lang w:eastAsia="zh-CN"/>
-        </w:rPr>
-        <w:t>offset</w:t>
-      </w:r>
-      <w:proofErr w:type="gramEnd"/>
-      <w:r>
-        <w:rPr>
-          <w:rFonts w:ascii="Consolas" w:eastAsia="Times New Roman" w:hAnsi="Consolas" w:cs="Times New Roman"/>
-          <w:color w:val="9CDCFE"/>
-          <w:sz w:val="21"/>
-          <w:szCs w:val="21"/>
-          <w:lang w:eastAsia="zh-CN"/>
-        </w:rPr>
-        <w:t>_name"</w:t>
+        <w:t>"offset_name"</w:t>
       </w:r>
       <w:r>
         <w:rPr>
@@ -10241,29 +8194,7 @@
           <w:szCs w:val="21"/>
           <w:lang w:eastAsia="zh-CN"/>
         </w:rPr>
-        <w:t>"</w:t>
-      </w:r>
-      <w:proofErr w:type="gramStart"/>
-      <w:r>
-        <w:rPr>
-          <w:rFonts w:ascii="Consolas" w:eastAsia="Times New Roman" w:hAnsi="Consolas" w:cs="Times New Roman"/>
-          <w:color w:val="9CDCFE"/>
-          <w:sz w:val="21"/>
-          <w:szCs w:val="21"/>
-          <w:lang w:eastAsia="zh-CN"/>
-        </w:rPr>
-        <w:t>background</w:t>
-      </w:r>
-      <w:proofErr w:type="gramEnd"/>
-      <w:r>
-        <w:rPr>
-          <w:rFonts w:ascii="Consolas" w:eastAsia="Times New Roman" w:hAnsi="Consolas" w:cs="Times New Roman"/>
-          <w:color w:val="9CDCFE"/>
-          <w:sz w:val="21"/>
-          <w:szCs w:val="21"/>
-          <w:lang w:eastAsia="zh-CN"/>
-        </w:rPr>
-        <w:t>_name"</w:t>
+        <w:t>"background_name"</w:t>
       </w:r>
       <w:r>
         <w:rPr>
@@ -10327,29 +8258,7 @@
           <w:szCs w:val="21"/>
           <w:lang w:eastAsia="zh-CN"/>
         </w:rPr>
-        <w:t>"</w:t>
-      </w:r>
-      <w:proofErr w:type="spellStart"/>
-      <w:r>
-        <w:rPr>
-          <w:rFonts w:ascii="Consolas" w:eastAsia="Times New Roman" w:hAnsi="Consolas" w:cs="Times New Roman"/>
-          <w:color w:val="9CDCFE"/>
-          <w:sz w:val="21"/>
-          <w:szCs w:val="21"/>
-          <w:lang w:eastAsia="zh-CN"/>
-        </w:rPr>
-        <w:t>tophoton</w:t>
-      </w:r>
-      <w:proofErr w:type="spellEnd"/>
-      <w:r>
-        <w:rPr>
-          <w:rFonts w:ascii="Consolas" w:eastAsia="Times New Roman" w:hAnsi="Consolas" w:cs="Times New Roman"/>
-          <w:color w:val="9CDCFE"/>
-          <w:sz w:val="21"/>
-          <w:szCs w:val="21"/>
-          <w:lang w:eastAsia="zh-CN"/>
-        </w:rPr>
-        <w:t>"</w:t>
+        <w:t>"tophoton"</w:t>
       </w:r>
       <w:r>
         <w:rPr>
@@ -10477,29 +8386,7 @@
           <w:szCs w:val="21"/>
           <w:lang w:eastAsia="zh-CN"/>
         </w:rPr>
-        <w:t>"</w:t>
-      </w:r>
-      <w:proofErr w:type="gramStart"/>
-      <w:r>
-        <w:rPr>
-          <w:rFonts w:ascii="Consolas" w:eastAsia="Times New Roman" w:hAnsi="Consolas" w:cs="Times New Roman"/>
-          <w:color w:val="9CDCFE"/>
-          <w:sz w:val="21"/>
-          <w:szCs w:val="21"/>
-          <w:lang w:eastAsia="zh-CN"/>
-        </w:rPr>
-        <w:t>save</w:t>
-      </w:r>
-      <w:proofErr w:type="gramEnd"/>
-      <w:r>
-        <w:rPr>
-          <w:rFonts w:ascii="Consolas" w:eastAsia="Times New Roman" w:hAnsi="Consolas" w:cs="Times New Roman"/>
-          <w:color w:val="9CDCFE"/>
-          <w:sz w:val="21"/>
-          <w:szCs w:val="21"/>
-          <w:lang w:eastAsia="zh-CN"/>
-        </w:rPr>
-        <w:t>_name"</w:t>
+        <w:t>"save_name"</w:t>
       </w:r>
       <w:r>
         <w:rPr>
@@ -10519,29 +8406,7 @@
           <w:szCs w:val="21"/>
           <w:lang w:eastAsia="zh-CN"/>
         </w:rPr>
-        <w:t>"</w:t>
-      </w:r>
-      <w:proofErr w:type="spellStart"/>
-      <w:r>
-        <w:rPr>
-          <w:rFonts w:ascii="Consolas" w:eastAsia="Times New Roman" w:hAnsi="Consolas" w:cs="Times New Roman"/>
-          <w:color w:val="CE9178"/>
-          <w:sz w:val="21"/>
-          <w:szCs w:val="21"/>
-          <w:lang w:eastAsia="zh-CN"/>
-        </w:rPr>
-        <w:t>A_beta_data</w:t>
-      </w:r>
-      <w:proofErr w:type="spellEnd"/>
-      <w:r>
-        <w:rPr>
-          <w:rFonts w:ascii="Consolas" w:eastAsia="Times New Roman" w:hAnsi="Consolas" w:cs="Times New Roman"/>
-          <w:color w:val="CE9178"/>
-          <w:sz w:val="21"/>
-          <w:szCs w:val="21"/>
-          <w:lang w:eastAsia="zh-CN"/>
-        </w:rPr>
-        <w:t>"</w:t>
+        <w:t>"A_beta_data"</w:t>
       </w:r>
     </w:p>
     <w:p>
@@ -10650,7 +8515,6 @@
           <w:szCs w:val="21"/>
         </w:rPr>
       </w:pPr>
-      <w:proofErr w:type="spellStart"/>
       <w:r>
         <w:rPr>
           <w:rFonts w:ascii="Consolas" w:eastAsia="Times New Roman" w:hAnsi="Consolas" w:cs="Times New Roman"/>
@@ -10676,19 +8540,8 @@
           <w:sz w:val="21"/>
           <w:szCs w:val="21"/>
         </w:rPr>
-        <w:t>add_</w:t>
-      </w:r>
-      <w:proofErr w:type="gramStart"/>
-      <w:r>
-        <w:rPr>
-          <w:rFonts w:ascii="Consolas" w:eastAsia="Times New Roman" w:hAnsi="Consolas" w:cs="Times New Roman"/>
-          <w:color w:val="DCDCAA"/>
-          <w:sz w:val="21"/>
-          <w:szCs w:val="21"/>
-        </w:rPr>
-        <w:t>argument</w:t>
-      </w:r>
-      <w:proofErr w:type="spellEnd"/>
+        <w:t>add_argument</w:t>
+      </w:r>
       <w:r>
         <w:rPr>
           <w:rFonts w:ascii="Consolas" w:eastAsia="Times New Roman" w:hAnsi="Consolas" w:cs="Times New Roman"/>
@@ -10698,7 +8551,6 @@
         </w:rPr>
         <w:t>(</w:t>
       </w:r>
-      <w:proofErr w:type="gramEnd"/>
       <w:r>
         <w:rPr>
           <w:rFonts w:ascii="Consolas" w:eastAsia="Times New Roman" w:hAnsi="Consolas" w:cs="Times New Roman"/>
@@ -10770,26 +8622,14 @@
           <w:szCs w:val="21"/>
           <w:highlight w:val="blue"/>
         </w:rPr>
-        <w:t>your direction/</w:t>
-      </w:r>
-      <w:proofErr w:type="spellStart"/>
+        <w:t>your direction/model_best.pth</w:t>
+      </w:r>
       <w:r>
         <w:rPr>
           <w:rFonts w:ascii="Consolas" w:eastAsia="Times New Roman" w:hAnsi="Consolas" w:cs="Times New Roman"/>
           <w:color w:val="CE9178"/>
           <w:sz w:val="21"/>
           <w:szCs w:val="21"/>
-          <w:highlight w:val="blue"/>
-        </w:rPr>
-        <w:t>model_best.pth</w:t>
-      </w:r>
-      <w:proofErr w:type="spellEnd"/>
-      <w:r>
-        <w:rPr>
-          <w:rFonts w:ascii="Consolas" w:eastAsia="Times New Roman" w:hAnsi="Consolas" w:cs="Times New Roman"/>
-          <w:color w:val="CE9178"/>
-          <w:sz w:val="21"/>
-          <w:szCs w:val="21"/>
         </w:rPr>
         <w:t>"</w:t>
       </w:r>
@@ -10820,7 +8660,6 @@
         </w:rPr>
         <w:t>=</w:t>
       </w:r>
-      <w:proofErr w:type="spellStart"/>
       <w:r>
         <w:rPr>
           <w:rFonts w:ascii="Consolas" w:eastAsia="Times New Roman" w:hAnsi="Consolas" w:cs="Times New Roman"/>
@@ -10848,7 +8687,6 @@
         </w:rPr>
         <w:t>help</w:t>
       </w:r>
-      <w:proofErr w:type="spellEnd"/>
       <w:r>
         <w:rPr>
           <w:rFonts w:ascii="Consolas" w:eastAsia="Times New Roman" w:hAnsi="Consolas" w:cs="Times New Roman"/>

</xml_diff>